<commit_message>
Se agrego tabla de Versiones
</commit_message>
<xml_diff>
--- a/Documento-de-Requisitos.docx
+++ b/Documento-de-Requisitos.docx
@@ -733,6 +733,7 @@
           <w:rFonts w:asciiTheme="minorHAnsi" w:hAnsiTheme="minorHAnsi"/>
           <w:sz w:val="22"/>
           <w:szCs w:val="22"/>
+          <w:shd w:val="clear" w:color="auto" w:fill="FFFFFF"/>
         </w:rPr>
       </w:pPr>
       <w:r>
@@ -780,6 +781,742 @@
     <w:p>
       <w:pPr>
         <w:rPr>
+          <w:rFonts w:eastAsia="Times New Roman" w:cs="Times New Roman"/>
+          <w:b/>
+          <w:sz w:val="28"/>
+          <w:szCs w:val="28"/>
+          <w:shd w:val="clear" w:color="auto" w:fill="FFFFFF"/>
+          <w:lang w:val="es-ES_tradnl" w:eastAsia="es-ES_tradnl"/>
+        </w:rPr>
+      </w:pPr>
+      <w:r>
+        <w:rPr>
+          <w:shd w:val="clear" w:color="auto" w:fill="FFFFFF"/>
+        </w:rPr>
+        <w:br w:type="page"/>
+      </w:r>
+    </w:p>
+    <w:p>
+      <w:pPr>
+        <w:pStyle w:val="NormalWeb"/>
+        <w:shd w:val="clear" w:color="auto" w:fill="FFFFFF"/>
+        <w:spacing w:line="360" w:lineRule="atLeast"/>
+        <w:rPr>
+          <w:rFonts w:asciiTheme="minorHAnsi" w:hAnsiTheme="minorHAnsi"/>
+          <w:b/>
+          <w:sz w:val="28"/>
+          <w:szCs w:val="28"/>
+          <w:shd w:val="clear" w:color="auto" w:fill="FFFFFF"/>
+        </w:rPr>
+      </w:pPr>
+      <w:r>
+        <w:rPr>
+          <w:rFonts w:asciiTheme="minorHAnsi" w:hAnsiTheme="minorHAnsi"/>
+          <w:b/>
+          <w:sz w:val="28"/>
+          <w:szCs w:val="28"/>
+          <w:shd w:val="clear" w:color="auto" w:fill="FFFFFF"/>
+        </w:rPr>
+        <w:lastRenderedPageBreak/>
+        <w:t xml:space="preserve">TABLA DE CAMBIOS </w:t>
+      </w:r>
+    </w:p>
+    <w:tbl>
+      <w:tblPr>
+        <w:tblStyle w:val="Tabladecuadrcula1clara"/>
+        <w:tblW w:w="0" w:type="auto"/>
+        <w:tblLayout w:type="fixed"/>
+        <w:tblLook w:val="04A0" w:firstRow="1" w:lastRow="0" w:firstColumn="1" w:lastColumn="0" w:noHBand="0" w:noVBand="1"/>
+      </w:tblPr>
+      <w:tblGrid>
+        <w:gridCol w:w="1413"/>
+        <w:gridCol w:w="3411"/>
+        <w:gridCol w:w="1408"/>
+        <w:gridCol w:w="1418"/>
+      </w:tblGrid>
+      <w:tr>
+        <w:trPr>
+          <w:cnfStyle w:val="100000000000" w:firstRow="1" w:lastRow="0" w:firstColumn="0" w:lastColumn="0" w:oddVBand="0" w:evenVBand="0" w:oddHBand="0" w:evenHBand="0" w:firstRowFirstColumn="0" w:firstRowLastColumn="0" w:lastRowFirstColumn="0" w:lastRowLastColumn="0"/>
+        </w:trPr>
+        <w:tc>
+          <w:tcPr>
+            <w:cnfStyle w:val="001000000000" w:firstRow="0" w:lastRow="0" w:firstColumn="1" w:lastColumn="0" w:oddVBand="0" w:evenVBand="0" w:oddHBand="0" w:evenHBand="0" w:firstRowFirstColumn="0" w:firstRowLastColumn="0" w:lastRowFirstColumn="0" w:lastRowLastColumn="0"/>
+            <w:tcW w:w="1413" w:type="dxa"/>
+          </w:tcPr>
+          <w:p>
+            <w:pPr>
+              <w:tabs>
+                <w:tab w:val="left" w:pos="1515"/>
+              </w:tabs>
+              <w:jc w:val="center"/>
+              <w:rPr>
+                <w:lang w:val="es-MX"/>
+              </w:rPr>
+            </w:pPr>
+            <w:r>
+              <w:rPr>
+                <w:lang w:val="es-MX"/>
+              </w:rPr>
+              <w:t>Versión</w:t>
+            </w:r>
+          </w:p>
+        </w:tc>
+        <w:tc>
+          <w:tcPr>
+            <w:tcW w:w="3411" w:type="dxa"/>
+          </w:tcPr>
+          <w:p>
+            <w:pPr>
+              <w:jc w:val="center"/>
+              <w:cnfStyle w:val="100000000000" w:firstRow="1" w:lastRow="0" w:firstColumn="0" w:lastColumn="0" w:oddVBand="0" w:evenVBand="0" w:oddHBand="0" w:evenHBand="0" w:firstRowFirstColumn="0" w:firstRowLastColumn="0" w:lastRowFirstColumn="0" w:lastRowLastColumn="0"/>
+              <w:rPr>
+                <w:lang w:val="es-MX"/>
+              </w:rPr>
+            </w:pPr>
+            <w:r>
+              <w:rPr>
+                <w:lang w:val="es-MX"/>
+              </w:rPr>
+              <w:t>Modificación</w:t>
+            </w:r>
+          </w:p>
+        </w:tc>
+        <w:tc>
+          <w:tcPr>
+            <w:tcW w:w="1408" w:type="dxa"/>
+          </w:tcPr>
+          <w:p>
+            <w:pPr>
+              <w:jc w:val="center"/>
+              <w:cnfStyle w:val="100000000000" w:firstRow="1" w:lastRow="0" w:firstColumn="0" w:lastColumn="0" w:oddVBand="0" w:evenVBand="0" w:oddHBand="0" w:evenHBand="0" w:firstRowFirstColumn="0" w:firstRowLastColumn="0" w:lastRowFirstColumn="0" w:lastRowLastColumn="0"/>
+              <w:rPr>
+                <w:lang w:val="es-MX"/>
+              </w:rPr>
+            </w:pPr>
+            <w:r>
+              <w:rPr>
+                <w:lang w:val="es-MX"/>
+              </w:rPr>
+              <w:t>Fecha</w:t>
+            </w:r>
+          </w:p>
+        </w:tc>
+        <w:tc>
+          <w:tcPr>
+            <w:tcW w:w="1418" w:type="dxa"/>
+          </w:tcPr>
+          <w:p>
+            <w:pPr>
+              <w:jc w:val="center"/>
+              <w:cnfStyle w:val="100000000000" w:firstRow="1" w:lastRow="0" w:firstColumn="0" w:lastColumn="0" w:oddVBand="0" w:evenVBand="0" w:oddHBand="0" w:evenHBand="0" w:firstRowFirstColumn="0" w:firstRowLastColumn="0" w:lastRowFirstColumn="0" w:lastRowLastColumn="0"/>
+              <w:rPr>
+                <w:lang w:val="es-MX"/>
+              </w:rPr>
+            </w:pPr>
+            <w:r>
+              <w:rPr>
+                <w:lang w:val="es-MX"/>
+              </w:rPr>
+              <w:t>Autores</w:t>
+            </w:r>
+            <w:bookmarkStart w:id="0" w:name="_GoBack"/>
+            <w:bookmarkEnd w:id="0"/>
+          </w:p>
+        </w:tc>
+      </w:tr>
+      <w:tr>
+        <w:tc>
+          <w:tcPr>
+            <w:cnfStyle w:val="001000000000" w:firstRow="0" w:lastRow="0" w:firstColumn="1" w:lastColumn="0" w:oddVBand="0" w:evenVBand="0" w:oddHBand="0" w:evenHBand="0" w:firstRowFirstColumn="0" w:firstRowLastColumn="0" w:lastRowFirstColumn="0" w:lastRowLastColumn="0"/>
+            <w:tcW w:w="1413" w:type="dxa"/>
+          </w:tcPr>
+          <w:p>
+            <w:pPr>
+              <w:jc w:val="center"/>
+              <w:rPr>
+                <w:lang w:val="es-MX"/>
+              </w:rPr>
+            </w:pPr>
+            <w:r>
+              <w:rPr>
+                <w:lang w:val="es-MX"/>
+              </w:rPr>
+              <w:t>1</w:t>
+            </w:r>
+          </w:p>
+        </w:tc>
+        <w:tc>
+          <w:tcPr>
+            <w:tcW w:w="3411" w:type="dxa"/>
+          </w:tcPr>
+          <w:p>
+            <w:pPr>
+              <w:cnfStyle w:val="000000000000" w:firstRow="0" w:lastRow="0" w:firstColumn="0" w:lastColumn="0" w:oddVBand="0" w:evenVBand="0" w:oddHBand="0" w:evenHBand="0" w:firstRowFirstColumn="0" w:firstRowLastColumn="0" w:lastRowFirstColumn="0" w:lastRowLastColumn="0"/>
+              <w:rPr>
+                <w:lang w:val="es-MX"/>
+              </w:rPr>
+            </w:pPr>
+            <w:r>
+              <w:rPr>
+                <w:lang w:val="es-MX"/>
+              </w:rPr>
+              <w:t xml:space="preserve">SE AGREGARON REQUISITOS </w:t>
+            </w:r>
+          </w:p>
+        </w:tc>
+        <w:tc>
+          <w:tcPr>
+            <w:tcW w:w="1408" w:type="dxa"/>
+          </w:tcPr>
+          <w:p>
+            <w:pPr>
+              <w:cnfStyle w:val="000000000000" w:firstRow="0" w:lastRow="0" w:firstColumn="0" w:lastColumn="0" w:oddVBand="0" w:evenVBand="0" w:oddHBand="0" w:evenHBand="0" w:firstRowFirstColumn="0" w:firstRowLastColumn="0" w:lastRowFirstColumn="0" w:lastRowLastColumn="0"/>
+              <w:rPr>
+                <w:lang w:val="es-MX"/>
+              </w:rPr>
+            </w:pPr>
+            <w:r>
+              <w:rPr>
+                <w:lang w:val="es-MX"/>
+              </w:rPr>
+              <w:t>3/NOV/2015</w:t>
+            </w:r>
+          </w:p>
+        </w:tc>
+        <w:tc>
+          <w:tcPr>
+            <w:tcW w:w="1418" w:type="dxa"/>
+          </w:tcPr>
+          <w:p>
+            <w:pPr>
+              <w:cnfStyle w:val="000000000000" w:firstRow="0" w:lastRow="0" w:firstColumn="0" w:lastColumn="0" w:oddVBand="0" w:evenVBand="0" w:oddHBand="0" w:evenHBand="0" w:firstRowFirstColumn="0" w:firstRowLastColumn="0" w:lastRowFirstColumn="0" w:lastRowLastColumn="0"/>
+              <w:rPr>
+                <w:lang w:val="es-MX"/>
+              </w:rPr>
+            </w:pPr>
+            <w:r>
+              <w:rPr>
+                <w:lang w:val="es-MX"/>
+              </w:rPr>
+              <w:t xml:space="preserve">VICTOR </w:t>
+            </w:r>
+          </w:p>
+        </w:tc>
+      </w:tr>
+      <w:tr>
+        <w:tc>
+          <w:tcPr>
+            <w:cnfStyle w:val="001000000000" w:firstRow="0" w:lastRow="0" w:firstColumn="1" w:lastColumn="0" w:oddVBand="0" w:evenVBand="0" w:oddHBand="0" w:evenHBand="0" w:firstRowFirstColumn="0" w:firstRowLastColumn="0" w:lastRowFirstColumn="0" w:lastRowLastColumn="0"/>
+            <w:tcW w:w="1413" w:type="dxa"/>
+          </w:tcPr>
+          <w:p>
+            <w:pPr>
+              <w:jc w:val="center"/>
+              <w:rPr>
+                <w:lang w:val="es-MX"/>
+              </w:rPr>
+            </w:pPr>
+            <w:r>
+              <w:rPr>
+                <w:lang w:val="es-MX"/>
+              </w:rPr>
+              <w:t>2</w:t>
+            </w:r>
+          </w:p>
+        </w:tc>
+        <w:tc>
+          <w:tcPr>
+            <w:tcW w:w="3411" w:type="dxa"/>
+          </w:tcPr>
+          <w:p>
+            <w:pPr>
+              <w:cnfStyle w:val="000000000000" w:firstRow="0" w:lastRow="0" w:firstColumn="0" w:lastColumn="0" w:oddVBand="0" w:evenVBand="0" w:oddHBand="0" w:evenHBand="0" w:firstRowFirstColumn="0" w:firstRowLastColumn="0" w:lastRowFirstColumn="0" w:lastRowLastColumn="0"/>
+              <w:rPr>
+                <w:lang w:val="es-MX"/>
+              </w:rPr>
+            </w:pPr>
+            <w:r>
+              <w:rPr>
+                <w:lang w:val="es-MX"/>
+              </w:rPr>
+              <w:t>SE MODIFICARON LOS REQUISITOS FUNCIONALES Y NO FUNCIONALES Y SE CREO LA TABLA DE VERSIONES</w:t>
+            </w:r>
+          </w:p>
+        </w:tc>
+        <w:tc>
+          <w:tcPr>
+            <w:tcW w:w="1408" w:type="dxa"/>
+          </w:tcPr>
+          <w:p>
+            <w:pPr>
+              <w:cnfStyle w:val="000000000000" w:firstRow="0" w:lastRow="0" w:firstColumn="0" w:lastColumn="0" w:oddVBand="0" w:evenVBand="0" w:oddHBand="0" w:evenHBand="0" w:firstRowFirstColumn="0" w:firstRowLastColumn="0" w:lastRowFirstColumn="0" w:lastRowLastColumn="0"/>
+              <w:rPr>
+                <w:lang w:val="es-MX"/>
+              </w:rPr>
+            </w:pPr>
+            <w:r>
+              <w:rPr>
+                <w:lang w:val="es-MX"/>
+              </w:rPr>
+              <w:t>5/NOV/2015</w:t>
+            </w:r>
+          </w:p>
+        </w:tc>
+        <w:tc>
+          <w:tcPr>
+            <w:tcW w:w="1418" w:type="dxa"/>
+          </w:tcPr>
+          <w:p>
+            <w:pPr>
+              <w:cnfStyle w:val="000000000000" w:firstRow="0" w:lastRow="0" w:firstColumn="0" w:lastColumn="0" w:oddVBand="0" w:evenVBand="0" w:oddHBand="0" w:evenHBand="0" w:firstRowFirstColumn="0" w:firstRowLastColumn="0" w:lastRowFirstColumn="0" w:lastRowLastColumn="0"/>
+              <w:rPr>
+                <w:lang w:val="es-MX"/>
+              </w:rPr>
+            </w:pPr>
+            <w:r>
+              <w:rPr>
+                <w:lang w:val="es-MX"/>
+              </w:rPr>
+              <w:t>ERIK, EDUARDO</w:t>
+            </w:r>
+          </w:p>
+        </w:tc>
+      </w:tr>
+      <w:tr>
+        <w:tc>
+          <w:tcPr>
+            <w:cnfStyle w:val="001000000000" w:firstRow="0" w:lastRow="0" w:firstColumn="1" w:lastColumn="0" w:oddVBand="0" w:evenVBand="0" w:oddHBand="0" w:evenHBand="0" w:firstRowFirstColumn="0" w:firstRowLastColumn="0" w:lastRowFirstColumn="0" w:lastRowLastColumn="0"/>
+            <w:tcW w:w="1413" w:type="dxa"/>
+          </w:tcPr>
+          <w:p>
+            <w:pPr>
+              <w:rPr>
+                <w:lang w:val="es-MX"/>
+              </w:rPr>
+            </w:pPr>
+          </w:p>
+        </w:tc>
+        <w:tc>
+          <w:tcPr>
+            <w:tcW w:w="3411" w:type="dxa"/>
+          </w:tcPr>
+          <w:p>
+            <w:pPr>
+              <w:cnfStyle w:val="000000000000" w:firstRow="0" w:lastRow="0" w:firstColumn="0" w:lastColumn="0" w:oddVBand="0" w:evenVBand="0" w:oddHBand="0" w:evenHBand="0" w:firstRowFirstColumn="0" w:firstRowLastColumn="0" w:lastRowFirstColumn="0" w:lastRowLastColumn="0"/>
+              <w:rPr>
+                <w:lang w:val="es-MX"/>
+              </w:rPr>
+            </w:pPr>
+          </w:p>
+        </w:tc>
+        <w:tc>
+          <w:tcPr>
+            <w:tcW w:w="1408" w:type="dxa"/>
+          </w:tcPr>
+          <w:p>
+            <w:pPr>
+              <w:cnfStyle w:val="000000000000" w:firstRow="0" w:lastRow="0" w:firstColumn="0" w:lastColumn="0" w:oddVBand="0" w:evenVBand="0" w:oddHBand="0" w:evenHBand="0" w:firstRowFirstColumn="0" w:firstRowLastColumn="0" w:lastRowFirstColumn="0" w:lastRowLastColumn="0"/>
+              <w:rPr>
+                <w:lang w:val="es-MX"/>
+              </w:rPr>
+            </w:pPr>
+          </w:p>
+        </w:tc>
+        <w:tc>
+          <w:tcPr>
+            <w:tcW w:w="1418" w:type="dxa"/>
+          </w:tcPr>
+          <w:p>
+            <w:pPr>
+              <w:cnfStyle w:val="000000000000" w:firstRow="0" w:lastRow="0" w:firstColumn="0" w:lastColumn="0" w:oddVBand="0" w:evenVBand="0" w:oddHBand="0" w:evenHBand="0" w:firstRowFirstColumn="0" w:firstRowLastColumn="0" w:lastRowFirstColumn="0" w:lastRowLastColumn="0"/>
+              <w:rPr>
+                <w:lang w:val="es-MX"/>
+              </w:rPr>
+            </w:pPr>
+          </w:p>
+        </w:tc>
+      </w:tr>
+      <w:tr>
+        <w:tc>
+          <w:tcPr>
+            <w:cnfStyle w:val="001000000000" w:firstRow="0" w:lastRow="0" w:firstColumn="1" w:lastColumn="0" w:oddVBand="0" w:evenVBand="0" w:oddHBand="0" w:evenHBand="0" w:firstRowFirstColumn="0" w:firstRowLastColumn="0" w:lastRowFirstColumn="0" w:lastRowLastColumn="0"/>
+            <w:tcW w:w="1413" w:type="dxa"/>
+          </w:tcPr>
+          <w:p>
+            <w:pPr>
+              <w:rPr>
+                <w:lang w:val="es-MX"/>
+              </w:rPr>
+            </w:pPr>
+          </w:p>
+        </w:tc>
+        <w:tc>
+          <w:tcPr>
+            <w:tcW w:w="3411" w:type="dxa"/>
+          </w:tcPr>
+          <w:p>
+            <w:pPr>
+              <w:cnfStyle w:val="000000000000" w:firstRow="0" w:lastRow="0" w:firstColumn="0" w:lastColumn="0" w:oddVBand="0" w:evenVBand="0" w:oddHBand="0" w:evenHBand="0" w:firstRowFirstColumn="0" w:firstRowLastColumn="0" w:lastRowFirstColumn="0" w:lastRowLastColumn="0"/>
+              <w:rPr>
+                <w:lang w:val="es-MX"/>
+              </w:rPr>
+            </w:pPr>
+          </w:p>
+        </w:tc>
+        <w:tc>
+          <w:tcPr>
+            <w:tcW w:w="1408" w:type="dxa"/>
+          </w:tcPr>
+          <w:p>
+            <w:pPr>
+              <w:cnfStyle w:val="000000000000" w:firstRow="0" w:lastRow="0" w:firstColumn="0" w:lastColumn="0" w:oddVBand="0" w:evenVBand="0" w:oddHBand="0" w:evenHBand="0" w:firstRowFirstColumn="0" w:firstRowLastColumn="0" w:lastRowFirstColumn="0" w:lastRowLastColumn="0"/>
+              <w:rPr>
+                <w:lang w:val="es-MX"/>
+              </w:rPr>
+            </w:pPr>
+          </w:p>
+        </w:tc>
+        <w:tc>
+          <w:tcPr>
+            <w:tcW w:w="1418" w:type="dxa"/>
+          </w:tcPr>
+          <w:p>
+            <w:pPr>
+              <w:cnfStyle w:val="000000000000" w:firstRow="0" w:lastRow="0" w:firstColumn="0" w:lastColumn="0" w:oddVBand="0" w:evenVBand="0" w:oddHBand="0" w:evenHBand="0" w:firstRowFirstColumn="0" w:firstRowLastColumn="0" w:lastRowFirstColumn="0" w:lastRowLastColumn="0"/>
+              <w:rPr>
+                <w:lang w:val="es-MX"/>
+              </w:rPr>
+            </w:pPr>
+          </w:p>
+        </w:tc>
+      </w:tr>
+      <w:tr>
+        <w:tc>
+          <w:tcPr>
+            <w:cnfStyle w:val="001000000000" w:firstRow="0" w:lastRow="0" w:firstColumn="1" w:lastColumn="0" w:oddVBand="0" w:evenVBand="0" w:oddHBand="0" w:evenHBand="0" w:firstRowFirstColumn="0" w:firstRowLastColumn="0" w:lastRowFirstColumn="0" w:lastRowLastColumn="0"/>
+            <w:tcW w:w="1413" w:type="dxa"/>
+          </w:tcPr>
+          <w:p>
+            <w:pPr>
+              <w:rPr>
+                <w:lang w:val="es-MX"/>
+              </w:rPr>
+            </w:pPr>
+          </w:p>
+        </w:tc>
+        <w:tc>
+          <w:tcPr>
+            <w:tcW w:w="3411" w:type="dxa"/>
+          </w:tcPr>
+          <w:p>
+            <w:pPr>
+              <w:cnfStyle w:val="000000000000" w:firstRow="0" w:lastRow="0" w:firstColumn="0" w:lastColumn="0" w:oddVBand="0" w:evenVBand="0" w:oddHBand="0" w:evenHBand="0" w:firstRowFirstColumn="0" w:firstRowLastColumn="0" w:lastRowFirstColumn="0" w:lastRowLastColumn="0"/>
+              <w:rPr>
+                <w:lang w:val="es-MX"/>
+              </w:rPr>
+            </w:pPr>
+          </w:p>
+        </w:tc>
+        <w:tc>
+          <w:tcPr>
+            <w:tcW w:w="1408" w:type="dxa"/>
+          </w:tcPr>
+          <w:p>
+            <w:pPr>
+              <w:cnfStyle w:val="000000000000" w:firstRow="0" w:lastRow="0" w:firstColumn="0" w:lastColumn="0" w:oddVBand="0" w:evenVBand="0" w:oddHBand="0" w:evenHBand="0" w:firstRowFirstColumn="0" w:firstRowLastColumn="0" w:lastRowFirstColumn="0" w:lastRowLastColumn="0"/>
+              <w:rPr>
+                <w:lang w:val="es-MX"/>
+              </w:rPr>
+            </w:pPr>
+          </w:p>
+        </w:tc>
+        <w:tc>
+          <w:tcPr>
+            <w:tcW w:w="1418" w:type="dxa"/>
+          </w:tcPr>
+          <w:p>
+            <w:pPr>
+              <w:cnfStyle w:val="000000000000" w:firstRow="0" w:lastRow="0" w:firstColumn="0" w:lastColumn="0" w:oddVBand="0" w:evenVBand="0" w:oddHBand="0" w:evenHBand="0" w:firstRowFirstColumn="0" w:firstRowLastColumn="0" w:lastRowFirstColumn="0" w:lastRowLastColumn="0"/>
+              <w:rPr>
+                <w:lang w:val="es-MX"/>
+              </w:rPr>
+            </w:pPr>
+          </w:p>
+        </w:tc>
+      </w:tr>
+      <w:tr>
+        <w:tc>
+          <w:tcPr>
+            <w:cnfStyle w:val="001000000000" w:firstRow="0" w:lastRow="0" w:firstColumn="1" w:lastColumn="0" w:oddVBand="0" w:evenVBand="0" w:oddHBand="0" w:evenHBand="0" w:firstRowFirstColumn="0" w:firstRowLastColumn="0" w:lastRowFirstColumn="0" w:lastRowLastColumn="0"/>
+            <w:tcW w:w="1413" w:type="dxa"/>
+          </w:tcPr>
+          <w:p>
+            <w:pPr>
+              <w:rPr>
+                <w:lang w:val="es-MX"/>
+              </w:rPr>
+            </w:pPr>
+          </w:p>
+        </w:tc>
+        <w:tc>
+          <w:tcPr>
+            <w:tcW w:w="3411" w:type="dxa"/>
+          </w:tcPr>
+          <w:p>
+            <w:pPr>
+              <w:cnfStyle w:val="000000000000" w:firstRow="0" w:lastRow="0" w:firstColumn="0" w:lastColumn="0" w:oddVBand="0" w:evenVBand="0" w:oddHBand="0" w:evenHBand="0" w:firstRowFirstColumn="0" w:firstRowLastColumn="0" w:lastRowFirstColumn="0" w:lastRowLastColumn="0"/>
+              <w:rPr>
+                <w:lang w:val="es-MX"/>
+              </w:rPr>
+            </w:pPr>
+          </w:p>
+        </w:tc>
+        <w:tc>
+          <w:tcPr>
+            <w:tcW w:w="1408" w:type="dxa"/>
+          </w:tcPr>
+          <w:p>
+            <w:pPr>
+              <w:cnfStyle w:val="000000000000" w:firstRow="0" w:lastRow="0" w:firstColumn="0" w:lastColumn="0" w:oddVBand="0" w:evenVBand="0" w:oddHBand="0" w:evenHBand="0" w:firstRowFirstColumn="0" w:firstRowLastColumn="0" w:lastRowFirstColumn="0" w:lastRowLastColumn="0"/>
+              <w:rPr>
+                <w:lang w:val="es-MX"/>
+              </w:rPr>
+            </w:pPr>
+          </w:p>
+        </w:tc>
+        <w:tc>
+          <w:tcPr>
+            <w:tcW w:w="1418" w:type="dxa"/>
+          </w:tcPr>
+          <w:p>
+            <w:pPr>
+              <w:cnfStyle w:val="000000000000" w:firstRow="0" w:lastRow="0" w:firstColumn="0" w:lastColumn="0" w:oddVBand="0" w:evenVBand="0" w:oddHBand="0" w:evenHBand="0" w:firstRowFirstColumn="0" w:firstRowLastColumn="0" w:lastRowFirstColumn="0" w:lastRowLastColumn="0"/>
+              <w:rPr>
+                <w:lang w:val="es-MX"/>
+              </w:rPr>
+            </w:pPr>
+          </w:p>
+        </w:tc>
+      </w:tr>
+      <w:tr>
+        <w:tc>
+          <w:tcPr>
+            <w:cnfStyle w:val="001000000000" w:firstRow="0" w:lastRow="0" w:firstColumn="1" w:lastColumn="0" w:oddVBand="0" w:evenVBand="0" w:oddHBand="0" w:evenHBand="0" w:firstRowFirstColumn="0" w:firstRowLastColumn="0" w:lastRowFirstColumn="0" w:lastRowLastColumn="0"/>
+            <w:tcW w:w="1413" w:type="dxa"/>
+          </w:tcPr>
+          <w:p>
+            <w:pPr>
+              <w:rPr>
+                <w:lang w:val="es-MX"/>
+              </w:rPr>
+            </w:pPr>
+          </w:p>
+        </w:tc>
+        <w:tc>
+          <w:tcPr>
+            <w:tcW w:w="3411" w:type="dxa"/>
+          </w:tcPr>
+          <w:p>
+            <w:pPr>
+              <w:cnfStyle w:val="000000000000" w:firstRow="0" w:lastRow="0" w:firstColumn="0" w:lastColumn="0" w:oddVBand="0" w:evenVBand="0" w:oddHBand="0" w:evenHBand="0" w:firstRowFirstColumn="0" w:firstRowLastColumn="0" w:lastRowFirstColumn="0" w:lastRowLastColumn="0"/>
+              <w:rPr>
+                <w:lang w:val="es-MX"/>
+              </w:rPr>
+            </w:pPr>
+          </w:p>
+        </w:tc>
+        <w:tc>
+          <w:tcPr>
+            <w:tcW w:w="1408" w:type="dxa"/>
+          </w:tcPr>
+          <w:p>
+            <w:pPr>
+              <w:cnfStyle w:val="000000000000" w:firstRow="0" w:lastRow="0" w:firstColumn="0" w:lastColumn="0" w:oddVBand="0" w:evenVBand="0" w:oddHBand="0" w:evenHBand="0" w:firstRowFirstColumn="0" w:firstRowLastColumn="0" w:lastRowFirstColumn="0" w:lastRowLastColumn="0"/>
+              <w:rPr>
+                <w:lang w:val="es-MX"/>
+              </w:rPr>
+            </w:pPr>
+          </w:p>
+        </w:tc>
+        <w:tc>
+          <w:tcPr>
+            <w:tcW w:w="1418" w:type="dxa"/>
+          </w:tcPr>
+          <w:p>
+            <w:pPr>
+              <w:cnfStyle w:val="000000000000" w:firstRow="0" w:lastRow="0" w:firstColumn="0" w:lastColumn="0" w:oddVBand="0" w:evenVBand="0" w:oddHBand="0" w:evenHBand="0" w:firstRowFirstColumn="0" w:firstRowLastColumn="0" w:lastRowFirstColumn="0" w:lastRowLastColumn="0"/>
+              <w:rPr>
+                <w:lang w:val="es-MX"/>
+              </w:rPr>
+            </w:pPr>
+          </w:p>
+        </w:tc>
+      </w:tr>
+    </w:tbl>
+    <w:p>
+      <w:pPr>
+        <w:rPr>
+          <w:lang w:val="es-MX"/>
+        </w:rPr>
+      </w:pPr>
+    </w:p>
+    <w:p>
+      <w:pPr>
+        <w:rPr>
+          <w:lang w:val="es-MX"/>
+        </w:rPr>
+      </w:pPr>
+    </w:p>
+    <w:p>
+      <w:pPr>
+        <w:rPr>
+          <w:lang w:val="es-MX"/>
+        </w:rPr>
+      </w:pPr>
+    </w:p>
+    <w:p>
+      <w:pPr>
+        <w:rPr>
+          <w:lang w:val="es-MX"/>
+        </w:rPr>
+      </w:pPr>
+    </w:p>
+    <w:p>
+      <w:pPr>
+        <w:rPr>
+          <w:lang w:val="es-MX"/>
+        </w:rPr>
+      </w:pPr>
+    </w:p>
+    <w:p>
+      <w:pPr>
+        <w:rPr>
+          <w:lang w:val="es-MX"/>
+        </w:rPr>
+      </w:pPr>
+    </w:p>
+    <w:p>
+      <w:pPr>
+        <w:rPr>
+          <w:lang w:val="es-MX"/>
+        </w:rPr>
+      </w:pPr>
+    </w:p>
+    <w:p>
+      <w:pPr>
+        <w:rPr>
+          <w:lang w:val="es-MX"/>
+        </w:rPr>
+      </w:pPr>
+    </w:p>
+    <w:p>
+      <w:pPr>
+        <w:rPr>
+          <w:lang w:val="es-MX"/>
+        </w:rPr>
+      </w:pPr>
+    </w:p>
+    <w:p>
+      <w:pPr>
+        <w:rPr>
+          <w:lang w:val="es-MX"/>
+        </w:rPr>
+      </w:pPr>
+    </w:p>
+    <w:p>
+      <w:pPr>
+        <w:rPr>
+          <w:lang w:val="es-MX"/>
+        </w:rPr>
+      </w:pPr>
+    </w:p>
+    <w:p>
+      <w:pPr>
+        <w:rPr>
+          <w:lang w:val="es-MX"/>
+        </w:rPr>
+      </w:pPr>
+    </w:p>
+    <w:p>
+      <w:pPr>
+        <w:rPr>
+          <w:lang w:val="es-MX"/>
+        </w:rPr>
+      </w:pPr>
+    </w:p>
+    <w:p>
+      <w:pPr>
+        <w:rPr>
+          <w:lang w:val="es-MX"/>
+        </w:rPr>
+      </w:pPr>
+    </w:p>
+    <w:p>
+      <w:pPr>
+        <w:rPr>
+          <w:lang w:val="es-MX"/>
+        </w:rPr>
+      </w:pPr>
+    </w:p>
+    <w:p>
+      <w:pPr>
+        <w:rPr>
+          <w:lang w:val="es-MX"/>
+        </w:rPr>
+      </w:pPr>
+    </w:p>
+    <w:p>
+      <w:pPr>
+        <w:rPr>
+          <w:lang w:val="es-MX"/>
+        </w:rPr>
+      </w:pPr>
+    </w:p>
+    <w:p>
+      <w:pPr>
+        <w:rPr>
+          <w:lang w:val="es-MX"/>
+        </w:rPr>
+      </w:pPr>
+    </w:p>
+    <w:p>
+      <w:pPr>
+        <w:rPr>
+          <w:lang w:val="es-MX"/>
+        </w:rPr>
+      </w:pPr>
+    </w:p>
+    <w:p>
+      <w:pPr>
+        <w:rPr>
+          <w:lang w:val="es-MX"/>
+        </w:rPr>
+      </w:pPr>
+    </w:p>
+    <w:p>
+      <w:pPr>
+        <w:rPr>
+          <w:lang w:val="es-MX"/>
+        </w:rPr>
+      </w:pPr>
+    </w:p>
+    <w:p>
+      <w:pPr>
+        <w:rPr>
+          <w:lang w:val="es-MX"/>
+        </w:rPr>
+      </w:pPr>
+    </w:p>
+    <w:p>
+      <w:pPr>
+        <w:rPr>
+          <w:lang w:val="es-MX"/>
+        </w:rPr>
+      </w:pPr>
+    </w:p>
+    <w:p>
+      <w:pPr>
+        <w:rPr>
           <w:lang w:val="es-MX"/>
         </w:rPr>
       </w:pPr>
@@ -944,7 +1681,6 @@
         <w:rPr>
           <w:lang w:val="es-MX"/>
         </w:rPr>
-        <w:lastRenderedPageBreak/>
         <w:t>El almacenista puede mantener un control sobre los costos de inventarios y cantidad de producto.</w:t>
       </w:r>
     </w:p>
@@ -1053,12 +1789,7 @@
         </w:rPr>
       </w:pPr>
       <w:r>
-        <w:t xml:space="preserve">Se deberá mantener registrado el porcentaje del stock en bodega bajo el cual es necesario efectuar un nuevo pedido, para cada producto. Éste se calculará tomando en cuenta el promedio histórico de tiempo de llegada del pedido y el promedio de ventas de dicho producto la misma semana el año anterior. Si no existe registro del año anterior, se tomará en cuenta el promedio de ventas de la misma semana del mes anterior. Si no, el promedio </w:t>
-      </w:r>
-      <w:bookmarkStart w:id="0" w:name="_GoBack"/>
-      <w:bookmarkEnd w:id="0"/>
-      <w:r>
-        <w:t>de ventas de la semana anterior</w:t>
+        <w:t>Se deberá mantener registrado el porcentaje del stock en bodega bajo el cual es necesario efectuar un nuevo pedido, para cada producto. Éste se calculará tomando en cuenta el promedio histórico de tiempo de llegada del pedido y el promedio de ventas de dicho producto la misma semana el año anterior. Si no existe registro del año anterior, se tomará en cuenta el promedio de ventas de la misma semana del mes anterior. Si no, el promedio de ventas de la semana anterior</w:t>
       </w:r>
     </w:p>
     <w:p>
@@ -1073,10 +1804,7 @@
         </w:rPr>
       </w:pPr>
       <w:r>
-        <w:t>Llevar un control de los productos</w:t>
-      </w:r>
-      <w:r>
-        <w:t xml:space="preserve"> en bodega.</w:t>
+        <w:t>Llevar un control de los productos en bodega.</w:t>
       </w:r>
     </w:p>
     <w:p>
@@ -1147,6 +1875,7 @@
           <w:szCs w:val="32"/>
           <w:lang w:val="es-MX"/>
         </w:rPr>
+        <w:lastRenderedPageBreak/>
         <w:br w:type="page"/>
       </w:r>
     </w:p>
@@ -1324,8 +2053,8 @@
         <w:tblLook w:val="04A0" w:firstRow="1" w:lastRow="0" w:firstColumn="1" w:lastColumn="0" w:noHBand="0" w:noVBand="1"/>
       </w:tblPr>
       <w:tblGrid>
-        <w:gridCol w:w="4322"/>
-        <w:gridCol w:w="4322"/>
+        <w:gridCol w:w="4247"/>
+        <w:gridCol w:w="4247"/>
       </w:tblGrid>
       <w:tr>
         <w:tc>
@@ -2173,7 +2902,6 @@
     <w:name w:val="Normal (Web)"/>
     <w:basedOn w:val="Normal"/>
     <w:uiPriority w:val="99"/>
-    <w:semiHidden/>
     <w:unhideWhenUsed/>
     <w:rsid w:val="00570E0A"/>
     <w:pPr>
@@ -2201,6 +2929,156 @@
       <w:b/>
       <w:bCs/>
     </w:rPr>
+  </w:style>
+  <w:style w:type="table" w:styleId="Tablanormal3">
+    <w:name w:val="Plain Table 3"/>
+    <w:basedOn w:val="Tablanormal"/>
+    <w:uiPriority w:val="43"/>
+    <w:rsid w:val="00E4281F"/>
+    <w:pPr>
+      <w:spacing w:after="0" w:line="240" w:lineRule="auto"/>
+    </w:pPr>
+    <w:tblPr>
+      <w:tblStyleRowBandSize w:val="1"/>
+      <w:tblStyleColBandSize w:val="1"/>
+    </w:tblPr>
+    <w:tblStylePr w:type="firstRow">
+      <w:rPr>
+        <w:b/>
+        <w:bCs/>
+        <w:caps/>
+      </w:rPr>
+      <w:tblPr/>
+      <w:tcPr>
+        <w:tcBorders>
+          <w:bottom w:val="single" w:sz="4" w:space="0" w:color="7F7F7F" w:themeColor="text1" w:themeTint="80"/>
+        </w:tcBorders>
+      </w:tcPr>
+    </w:tblStylePr>
+    <w:tblStylePr w:type="lastRow">
+      <w:rPr>
+        <w:b/>
+        <w:bCs/>
+        <w:caps/>
+      </w:rPr>
+      <w:tblPr/>
+      <w:tcPr>
+        <w:tcBorders>
+          <w:top w:val="nil"/>
+        </w:tcBorders>
+      </w:tcPr>
+    </w:tblStylePr>
+    <w:tblStylePr w:type="firstCol">
+      <w:rPr>
+        <w:b/>
+        <w:bCs/>
+        <w:caps/>
+      </w:rPr>
+      <w:tblPr/>
+      <w:tcPr>
+        <w:tcBorders>
+          <w:right w:val="single" w:sz="4" w:space="0" w:color="7F7F7F" w:themeColor="text1" w:themeTint="80"/>
+        </w:tcBorders>
+      </w:tcPr>
+    </w:tblStylePr>
+    <w:tblStylePr w:type="lastCol">
+      <w:rPr>
+        <w:b/>
+        <w:bCs/>
+        <w:caps/>
+      </w:rPr>
+      <w:tblPr/>
+      <w:tcPr>
+        <w:tcBorders>
+          <w:left w:val="nil"/>
+        </w:tcBorders>
+      </w:tcPr>
+    </w:tblStylePr>
+    <w:tblStylePr w:type="band1Vert">
+      <w:tblPr/>
+      <w:tcPr>
+        <w:shd w:val="clear" w:color="auto" w:fill="F2F2F2" w:themeFill="background1" w:themeFillShade="F2"/>
+      </w:tcPr>
+    </w:tblStylePr>
+    <w:tblStylePr w:type="band1Horz">
+      <w:tblPr/>
+      <w:tcPr>
+        <w:shd w:val="clear" w:color="auto" w:fill="F2F2F2" w:themeFill="background1" w:themeFillShade="F2"/>
+      </w:tcPr>
+    </w:tblStylePr>
+    <w:tblStylePr w:type="neCell">
+      <w:tblPr/>
+      <w:tcPr>
+        <w:tcBorders>
+          <w:left w:val="nil"/>
+        </w:tcBorders>
+      </w:tcPr>
+    </w:tblStylePr>
+    <w:tblStylePr w:type="nwCell">
+      <w:tblPr/>
+      <w:tcPr>
+        <w:tcBorders>
+          <w:right w:val="nil"/>
+        </w:tcBorders>
+      </w:tcPr>
+    </w:tblStylePr>
+  </w:style>
+  <w:style w:type="table" w:styleId="Tabladecuadrcula1clara">
+    <w:name w:val="Grid Table 1 Light"/>
+    <w:basedOn w:val="Tablanormal"/>
+    <w:uiPriority w:val="46"/>
+    <w:rsid w:val="00E4281F"/>
+    <w:pPr>
+      <w:spacing w:after="0" w:line="240" w:lineRule="auto"/>
+    </w:pPr>
+    <w:tblPr>
+      <w:tblStyleRowBandSize w:val="1"/>
+      <w:tblStyleColBandSize w:val="1"/>
+      <w:tblBorders>
+        <w:top w:val="single" w:sz="4" w:space="0" w:color="999999" w:themeColor="text1" w:themeTint="66"/>
+        <w:left w:val="single" w:sz="4" w:space="0" w:color="999999" w:themeColor="text1" w:themeTint="66"/>
+        <w:bottom w:val="single" w:sz="4" w:space="0" w:color="999999" w:themeColor="text1" w:themeTint="66"/>
+        <w:right w:val="single" w:sz="4" w:space="0" w:color="999999" w:themeColor="text1" w:themeTint="66"/>
+        <w:insideH w:val="single" w:sz="4" w:space="0" w:color="999999" w:themeColor="text1" w:themeTint="66"/>
+        <w:insideV w:val="single" w:sz="4" w:space="0" w:color="999999" w:themeColor="text1" w:themeTint="66"/>
+      </w:tblBorders>
+    </w:tblPr>
+    <w:tblStylePr w:type="firstRow">
+      <w:rPr>
+        <w:b/>
+        <w:bCs/>
+      </w:rPr>
+      <w:tblPr/>
+      <w:tcPr>
+        <w:tcBorders>
+          <w:bottom w:val="single" w:sz="12" w:space="0" w:color="666666" w:themeColor="text1" w:themeTint="99"/>
+        </w:tcBorders>
+      </w:tcPr>
+    </w:tblStylePr>
+    <w:tblStylePr w:type="lastRow">
+      <w:rPr>
+        <w:b/>
+        <w:bCs/>
+      </w:rPr>
+      <w:tblPr/>
+      <w:tcPr>
+        <w:tcBorders>
+          <w:top w:val="double" w:sz="2" w:space="0" w:color="666666" w:themeColor="text1" w:themeTint="99"/>
+        </w:tcBorders>
+      </w:tcPr>
+    </w:tblStylePr>
+    <w:tblStylePr w:type="firstCol">
+      <w:rPr>
+        <w:b/>
+        <w:bCs/>
+      </w:rPr>
+    </w:tblStylePr>
+    <w:tblStylePr w:type="lastCol">
+      <w:rPr>
+        <w:b/>
+        <w:bCs/>
+      </w:rPr>
+    </w:tblStylePr>
   </w:style>
 </w:styles>
 </file>

</xml_diff>

<commit_message>
Se agrego CASO DE USO EXTENDIDOS
</commit_message>
<xml_diff>
--- a/Documento-de-Requisitos.docx
+++ b/Documento-de-Requisitos.docx
@@ -117,7 +117,7 @@
                     </pic:cNvPicPr>
                   </pic:nvPicPr>
                   <pic:blipFill>
-                    <a:blip r:embed="rId5">
+                    <a:blip r:embed="rId7">
                       <a:extLst>
                         <a:ext uri="{28A0092B-C50C-407E-A947-70E740481C1C}">
                           <a14:useLocalDpi xmlns:a14="http://schemas.microsoft.com/office/drawing/2010/main" val="0"/>
@@ -224,7 +224,15 @@
           <w:szCs w:val="32"/>
           <w:lang w:val="es-MX"/>
         </w:rPr>
-        <w:t>03/11/2015</w:t>
+        <w:t>09</w:t>
+      </w:r>
+      <w:r>
+        <w:rPr>
+          <w:sz w:val="32"/>
+          <w:szCs w:val="32"/>
+          <w:lang w:val="es-MX"/>
+        </w:rPr>
+        <w:t>/11/2015</w:t>
       </w:r>
     </w:p>
     <w:p>
@@ -287,7 +295,7 @@
           <w:lang w:val="es-MX"/>
         </w:rPr>
         <w:tab/>
-        <w:t>0.1</w:t>
+        <w:t>0.3</w:t>
       </w:r>
     </w:p>
     <w:p>
@@ -545,20 +553,17 @@
     <w:p>
       <w:pPr>
         <w:rPr>
-          <w:i/>
-          <w:lang w:val="es-MX"/>
-        </w:rPr>
-      </w:pPr>
-      <w:r>
-        <w:rPr>
-          <w:i/>
+          <w:lang w:val="es-MX"/>
+        </w:rPr>
+      </w:pPr>
+      <w:r>
+        <w:rPr>
           <w:lang w:val="es-MX"/>
         </w:rPr>
         <w:t xml:space="preserve">En </w:t>
       </w:r>
       <w:r>
         <w:rPr>
-          <w:i/>
           <w:lang w:val="es-MX"/>
         </w:rPr>
         <w:t>el siguiente documento de requisitos se presenta los requerimientos funcionales y no funcionales de un sistema de control de inventarios, las siguientes funciones nos permitirán tener un correcto orden, control y administración del inventario.</w:t>
@@ -821,27 +826,42 @@
         <w:t xml:space="preserve">TABLA DE CAMBIOS </w:t>
       </w:r>
     </w:p>
+    <w:p>
+      <w:pPr>
+        <w:pStyle w:val="NormalWeb"/>
+        <w:shd w:val="clear" w:color="auto" w:fill="FFFFFF"/>
+        <w:spacing w:line="360" w:lineRule="atLeast"/>
+        <w:rPr>
+          <w:rFonts w:asciiTheme="minorHAnsi" w:hAnsiTheme="minorHAnsi"/>
+          <w:b/>
+          <w:sz w:val="28"/>
+          <w:szCs w:val="28"/>
+          <w:shd w:val="clear" w:color="auto" w:fill="FFFFFF"/>
+        </w:rPr>
+      </w:pPr>
+    </w:p>
     <w:tbl>
       <w:tblPr>
-        <w:tblStyle w:val="Tabladecuadrcula1clara"/>
+        <w:tblStyle w:val="Tabladecuadrcula1clara1"/>
         <w:tblW w:w="0" w:type="auto"/>
         <w:tblLayout w:type="fixed"/>
         <w:tblLook w:val="04A0" w:firstRow="1" w:lastRow="0" w:firstColumn="1" w:lastColumn="0" w:noHBand="0" w:noVBand="1"/>
       </w:tblPr>
       <w:tblGrid>
-        <w:gridCol w:w="1413"/>
-        <w:gridCol w:w="3411"/>
-        <w:gridCol w:w="1408"/>
-        <w:gridCol w:w="1418"/>
+        <w:gridCol w:w="959"/>
+        <w:gridCol w:w="4536"/>
+        <w:gridCol w:w="1559"/>
+        <w:gridCol w:w="1559"/>
       </w:tblGrid>
       <w:tr>
         <w:trPr>
           <w:cnfStyle w:val="100000000000" w:firstRow="1" w:lastRow="0" w:firstColumn="0" w:lastColumn="0" w:oddVBand="0" w:evenVBand="0" w:oddHBand="0" w:evenHBand="0" w:firstRowFirstColumn="0" w:firstRowLastColumn="0" w:lastRowFirstColumn="0" w:lastRowLastColumn="0"/>
+          <w:trHeight w:val="344"/>
         </w:trPr>
         <w:tc>
           <w:tcPr>
             <w:cnfStyle w:val="001000000000" w:firstRow="0" w:lastRow="0" w:firstColumn="1" w:lastColumn="0" w:oddVBand="0" w:evenVBand="0" w:oddHBand="0" w:evenHBand="0" w:firstRowFirstColumn="0" w:firstRowLastColumn="0" w:lastRowFirstColumn="0" w:lastRowLastColumn="0"/>
-            <w:tcW w:w="1413" w:type="dxa"/>
+            <w:tcW w:w="959" w:type="dxa"/>
           </w:tcPr>
           <w:p>
             <w:pPr>
@@ -863,7 +883,7 @@
         </w:tc>
         <w:tc>
           <w:tcPr>
-            <w:tcW w:w="3411" w:type="dxa"/>
+            <w:tcW w:w="4536" w:type="dxa"/>
           </w:tcPr>
           <w:p>
             <w:pPr>
@@ -883,7 +903,7 @@
         </w:tc>
         <w:tc>
           <w:tcPr>
-            <w:tcW w:w="1408" w:type="dxa"/>
+            <w:tcW w:w="1559" w:type="dxa"/>
           </w:tcPr>
           <w:p>
             <w:pPr>
@@ -903,7 +923,7 @@
         </w:tc>
         <w:tc>
           <w:tcPr>
-            <w:tcW w:w="1418" w:type="dxa"/>
+            <w:tcW w:w="1559" w:type="dxa"/>
           </w:tcPr>
           <w:p>
             <w:pPr>
@@ -919,16 +939,17 @@
               </w:rPr>
               <w:t>Autores</w:t>
             </w:r>
-            <w:bookmarkStart w:id="0" w:name="_GoBack"/>
-            <w:bookmarkEnd w:id="0"/>
           </w:p>
         </w:tc>
       </w:tr>
       <w:tr>
+        <w:trPr>
+          <w:trHeight w:val="344"/>
+        </w:trPr>
         <w:tc>
           <w:tcPr>
             <w:cnfStyle w:val="001000000000" w:firstRow="0" w:lastRow="0" w:firstColumn="1" w:lastColumn="0" w:oddVBand="0" w:evenVBand="0" w:oddHBand="0" w:evenHBand="0" w:firstRowFirstColumn="0" w:firstRowLastColumn="0" w:lastRowFirstColumn="0" w:lastRowLastColumn="0"/>
-            <w:tcW w:w="1413" w:type="dxa"/>
+            <w:tcW w:w="959" w:type="dxa"/>
           </w:tcPr>
           <w:p>
             <w:pPr>
@@ -947,7 +968,7 @@
         </w:tc>
         <w:tc>
           <w:tcPr>
-            <w:tcW w:w="3411" w:type="dxa"/>
+            <w:tcW w:w="4536" w:type="dxa"/>
           </w:tcPr>
           <w:p>
             <w:pPr>
@@ -960,13 +981,13 @@
               <w:rPr>
                 <w:lang w:val="es-MX"/>
               </w:rPr>
-              <w:t xml:space="preserve">SE AGREGARON REQUISITOS </w:t>
+              <w:t xml:space="preserve">se agregaron requisitos </w:t>
             </w:r>
           </w:p>
         </w:tc>
         <w:tc>
           <w:tcPr>
-            <w:tcW w:w="1408" w:type="dxa"/>
+            <w:tcW w:w="1559" w:type="dxa"/>
           </w:tcPr>
           <w:p>
             <w:pPr>
@@ -985,7 +1006,7 @@
         </w:tc>
         <w:tc>
           <w:tcPr>
-            <w:tcW w:w="1418" w:type="dxa"/>
+            <w:tcW w:w="1559" w:type="dxa"/>
           </w:tcPr>
           <w:p>
             <w:pPr>
@@ -1004,10 +1025,13 @@
         </w:tc>
       </w:tr>
       <w:tr>
+        <w:trPr>
+          <w:trHeight w:val="680"/>
+        </w:trPr>
         <w:tc>
           <w:tcPr>
             <w:cnfStyle w:val="001000000000" w:firstRow="0" w:lastRow="0" w:firstColumn="1" w:lastColumn="0" w:oddVBand="0" w:evenVBand="0" w:oddHBand="0" w:evenHBand="0" w:firstRowFirstColumn="0" w:firstRowLastColumn="0" w:lastRowFirstColumn="0" w:lastRowLastColumn="0"/>
-            <w:tcW w:w="1413" w:type="dxa"/>
+            <w:tcW w:w="959" w:type="dxa"/>
           </w:tcPr>
           <w:p>
             <w:pPr>
@@ -1026,7 +1050,7 @@
         </w:tc>
         <w:tc>
           <w:tcPr>
-            <w:tcW w:w="3411" w:type="dxa"/>
+            <w:tcW w:w="4536" w:type="dxa"/>
           </w:tcPr>
           <w:p>
             <w:pPr>
@@ -1039,13 +1063,13 @@
               <w:rPr>
                 <w:lang w:val="es-MX"/>
               </w:rPr>
-              <w:t>SE MODIFICARON LOS REQUISITOS FUNCIONALES Y NO FUNCIONALES Y SE CREO LA TABLA DE VERSIONES</w:t>
+              <w:t>se modificaron los requisitos funcionales y no funcionales y se creó la tabla de versiones</w:t>
             </w:r>
           </w:p>
         </w:tc>
         <w:tc>
           <w:tcPr>
-            <w:tcW w:w="1408" w:type="dxa"/>
+            <w:tcW w:w="1559" w:type="dxa"/>
           </w:tcPr>
           <w:p>
             <w:pPr>
@@ -1064,7 +1088,7 @@
         </w:tc>
         <w:tc>
           <w:tcPr>
-            <w:tcW w:w="1418" w:type="dxa"/>
+            <w:tcW w:w="1559" w:type="dxa"/>
           </w:tcPr>
           <w:p>
             <w:pPr>
@@ -1083,10 +1107,95 @@
         </w:tc>
       </w:tr>
       <w:tr>
+        <w:trPr>
+          <w:trHeight w:val="344"/>
+        </w:trPr>
         <w:tc>
           <w:tcPr>
             <w:cnfStyle w:val="001000000000" w:firstRow="0" w:lastRow="0" w:firstColumn="1" w:lastColumn="0" w:oddVBand="0" w:evenVBand="0" w:oddHBand="0" w:evenHBand="0" w:firstRowFirstColumn="0" w:firstRowLastColumn="0" w:lastRowFirstColumn="0" w:lastRowLastColumn="0"/>
-            <w:tcW w:w="1413" w:type="dxa"/>
+            <w:tcW w:w="959" w:type="dxa"/>
+          </w:tcPr>
+          <w:p>
+            <w:pPr>
+              <w:jc w:val="center"/>
+              <w:rPr>
+                <w:lang w:val="es-MX"/>
+              </w:rPr>
+            </w:pPr>
+            <w:r>
+              <w:rPr>
+                <w:lang w:val="es-MX"/>
+              </w:rPr>
+              <w:t>3</w:t>
+            </w:r>
+          </w:p>
+        </w:tc>
+        <w:tc>
+          <w:tcPr>
+            <w:tcW w:w="4536" w:type="dxa"/>
+          </w:tcPr>
+          <w:p>
+            <w:pPr>
+              <w:cnfStyle w:val="000000000000" w:firstRow="0" w:lastRow="0" w:firstColumn="0" w:lastColumn="0" w:oddVBand="0" w:evenVBand="0" w:oddHBand="0" w:evenHBand="0" w:firstRowFirstColumn="0" w:firstRowLastColumn="0" w:lastRowFirstColumn="0" w:lastRowLastColumn="0"/>
+              <w:rPr>
+                <w:lang w:val="es-MX"/>
+              </w:rPr>
+            </w:pPr>
+            <w:r>
+              <w:rPr>
+                <w:lang w:val="es-MX"/>
+              </w:rPr>
+              <w:t>Se agregó la imagen los Caso de Uso</w:t>
+            </w:r>
+          </w:p>
+        </w:tc>
+        <w:tc>
+          <w:tcPr>
+            <w:tcW w:w="1559" w:type="dxa"/>
+          </w:tcPr>
+          <w:p>
+            <w:pPr>
+              <w:cnfStyle w:val="000000000000" w:firstRow="0" w:lastRow="0" w:firstColumn="0" w:lastColumn="0" w:oddVBand="0" w:evenVBand="0" w:oddHBand="0" w:evenHBand="0" w:firstRowFirstColumn="0" w:firstRowLastColumn="0" w:lastRowFirstColumn="0" w:lastRowLastColumn="0"/>
+              <w:rPr>
+                <w:lang w:val="es-MX"/>
+              </w:rPr>
+            </w:pPr>
+            <w:r>
+              <w:rPr>
+                <w:lang w:val="es-MX"/>
+              </w:rPr>
+              <w:t>09/NOV/2015</w:t>
+            </w:r>
+          </w:p>
+        </w:tc>
+        <w:tc>
+          <w:tcPr>
+            <w:tcW w:w="1559" w:type="dxa"/>
+          </w:tcPr>
+          <w:p>
+            <w:pPr>
+              <w:cnfStyle w:val="000000000000" w:firstRow="0" w:lastRow="0" w:firstColumn="0" w:lastColumn="0" w:oddVBand="0" w:evenVBand="0" w:oddHBand="0" w:evenHBand="0" w:firstRowFirstColumn="0" w:firstRowLastColumn="0" w:lastRowFirstColumn="0" w:lastRowLastColumn="0"/>
+              <w:rPr>
+                <w:lang w:val="es-MX"/>
+              </w:rPr>
+            </w:pPr>
+            <w:r>
+              <w:rPr>
+                <w:lang w:val="es-MX"/>
+              </w:rPr>
+              <w:t>Daniel</w:t>
+            </w:r>
+          </w:p>
+        </w:tc>
+      </w:tr>
+      <w:tr>
+        <w:trPr>
+          <w:trHeight w:val="325"/>
+        </w:trPr>
+        <w:tc>
+          <w:tcPr>
+            <w:cnfStyle w:val="001000000000" w:firstRow="0" w:lastRow="0" w:firstColumn="1" w:lastColumn="0" w:oddVBand="0" w:evenVBand="0" w:oddHBand="0" w:evenHBand="0" w:firstRowFirstColumn="0" w:firstRowLastColumn="0" w:lastRowFirstColumn="0" w:lastRowLastColumn="0"/>
+            <w:tcW w:w="959" w:type="dxa"/>
           </w:tcPr>
           <w:p>
             <w:pPr>
@@ -1098,7 +1207,7 @@
         </w:tc>
         <w:tc>
           <w:tcPr>
-            <w:tcW w:w="3411" w:type="dxa"/>
+            <w:tcW w:w="4536" w:type="dxa"/>
           </w:tcPr>
           <w:p>
             <w:pPr>
@@ -1111,7 +1220,7 @@
         </w:tc>
         <w:tc>
           <w:tcPr>
-            <w:tcW w:w="1408" w:type="dxa"/>
+            <w:tcW w:w="1559" w:type="dxa"/>
           </w:tcPr>
           <w:p>
             <w:pPr>
@@ -1124,7 +1233,7 @@
         </w:tc>
         <w:tc>
           <w:tcPr>
-            <w:tcW w:w="1418" w:type="dxa"/>
+            <w:tcW w:w="1559" w:type="dxa"/>
           </w:tcPr>
           <w:p>
             <w:pPr>
@@ -1137,10 +1246,13 @@
         </w:tc>
       </w:tr>
       <w:tr>
+        <w:trPr>
+          <w:trHeight w:val="344"/>
+        </w:trPr>
         <w:tc>
           <w:tcPr>
             <w:cnfStyle w:val="001000000000" w:firstRow="0" w:lastRow="0" w:firstColumn="1" w:lastColumn="0" w:oddVBand="0" w:evenVBand="0" w:oddHBand="0" w:evenHBand="0" w:firstRowFirstColumn="0" w:firstRowLastColumn="0" w:lastRowFirstColumn="0" w:lastRowLastColumn="0"/>
-            <w:tcW w:w="1413" w:type="dxa"/>
+            <w:tcW w:w="959" w:type="dxa"/>
           </w:tcPr>
           <w:p>
             <w:pPr>
@@ -1152,7 +1264,7 @@
         </w:tc>
         <w:tc>
           <w:tcPr>
-            <w:tcW w:w="3411" w:type="dxa"/>
+            <w:tcW w:w="4536" w:type="dxa"/>
           </w:tcPr>
           <w:p>
             <w:pPr>
@@ -1165,7 +1277,7 @@
         </w:tc>
         <w:tc>
           <w:tcPr>
-            <w:tcW w:w="1408" w:type="dxa"/>
+            <w:tcW w:w="1559" w:type="dxa"/>
           </w:tcPr>
           <w:p>
             <w:pPr>
@@ -1178,7 +1290,7 @@
         </w:tc>
         <w:tc>
           <w:tcPr>
-            <w:tcW w:w="1418" w:type="dxa"/>
+            <w:tcW w:w="1559" w:type="dxa"/>
           </w:tcPr>
           <w:p>
             <w:pPr>
@@ -1191,10 +1303,13 @@
         </w:tc>
       </w:tr>
       <w:tr>
+        <w:trPr>
+          <w:trHeight w:val="325"/>
+        </w:trPr>
         <w:tc>
           <w:tcPr>
             <w:cnfStyle w:val="001000000000" w:firstRow="0" w:lastRow="0" w:firstColumn="1" w:lastColumn="0" w:oddVBand="0" w:evenVBand="0" w:oddHBand="0" w:evenHBand="0" w:firstRowFirstColumn="0" w:firstRowLastColumn="0" w:lastRowFirstColumn="0" w:lastRowLastColumn="0"/>
-            <w:tcW w:w="1413" w:type="dxa"/>
+            <w:tcW w:w="959" w:type="dxa"/>
           </w:tcPr>
           <w:p>
             <w:pPr>
@@ -1206,7 +1321,7 @@
         </w:tc>
         <w:tc>
           <w:tcPr>
-            <w:tcW w:w="3411" w:type="dxa"/>
+            <w:tcW w:w="4536" w:type="dxa"/>
           </w:tcPr>
           <w:p>
             <w:pPr>
@@ -1219,7 +1334,7 @@
         </w:tc>
         <w:tc>
           <w:tcPr>
-            <w:tcW w:w="1408" w:type="dxa"/>
+            <w:tcW w:w="1559" w:type="dxa"/>
           </w:tcPr>
           <w:p>
             <w:pPr>
@@ -1232,7 +1347,7 @@
         </w:tc>
         <w:tc>
           <w:tcPr>
-            <w:tcW w:w="1418" w:type="dxa"/>
+            <w:tcW w:w="1559" w:type="dxa"/>
           </w:tcPr>
           <w:p>
             <w:pPr>
@@ -1245,10 +1360,13 @@
         </w:tc>
       </w:tr>
       <w:tr>
+        <w:trPr>
+          <w:trHeight w:val="363"/>
+        </w:trPr>
         <w:tc>
           <w:tcPr>
             <w:cnfStyle w:val="001000000000" w:firstRow="0" w:lastRow="0" w:firstColumn="1" w:lastColumn="0" w:oddVBand="0" w:evenVBand="0" w:oddHBand="0" w:evenHBand="0" w:firstRowFirstColumn="0" w:firstRowLastColumn="0" w:lastRowFirstColumn="0" w:lastRowLastColumn="0"/>
-            <w:tcW w:w="1413" w:type="dxa"/>
+            <w:tcW w:w="959" w:type="dxa"/>
           </w:tcPr>
           <w:p>
             <w:pPr>
@@ -1260,7 +1378,7 @@
         </w:tc>
         <w:tc>
           <w:tcPr>
-            <w:tcW w:w="3411" w:type="dxa"/>
+            <w:tcW w:w="4536" w:type="dxa"/>
           </w:tcPr>
           <w:p>
             <w:pPr>
@@ -1273,7 +1391,7 @@
         </w:tc>
         <w:tc>
           <w:tcPr>
-            <w:tcW w:w="1408" w:type="dxa"/>
+            <w:tcW w:w="1559" w:type="dxa"/>
           </w:tcPr>
           <w:p>
             <w:pPr>
@@ -1286,61 +1404,7 @@
         </w:tc>
         <w:tc>
           <w:tcPr>
-            <w:tcW w:w="1418" w:type="dxa"/>
-          </w:tcPr>
-          <w:p>
-            <w:pPr>
-              <w:cnfStyle w:val="000000000000" w:firstRow="0" w:lastRow="0" w:firstColumn="0" w:lastColumn="0" w:oddVBand="0" w:evenVBand="0" w:oddHBand="0" w:evenHBand="0" w:firstRowFirstColumn="0" w:firstRowLastColumn="0" w:lastRowFirstColumn="0" w:lastRowLastColumn="0"/>
-              <w:rPr>
-                <w:lang w:val="es-MX"/>
-              </w:rPr>
-            </w:pPr>
-          </w:p>
-        </w:tc>
-      </w:tr>
-      <w:tr>
-        <w:tc>
-          <w:tcPr>
-            <w:cnfStyle w:val="001000000000" w:firstRow="0" w:lastRow="0" w:firstColumn="1" w:lastColumn="0" w:oddVBand="0" w:evenVBand="0" w:oddHBand="0" w:evenHBand="0" w:firstRowFirstColumn="0" w:firstRowLastColumn="0" w:lastRowFirstColumn="0" w:lastRowLastColumn="0"/>
-            <w:tcW w:w="1413" w:type="dxa"/>
-          </w:tcPr>
-          <w:p>
-            <w:pPr>
-              <w:rPr>
-                <w:lang w:val="es-MX"/>
-              </w:rPr>
-            </w:pPr>
-          </w:p>
-        </w:tc>
-        <w:tc>
-          <w:tcPr>
-            <w:tcW w:w="3411" w:type="dxa"/>
-          </w:tcPr>
-          <w:p>
-            <w:pPr>
-              <w:cnfStyle w:val="000000000000" w:firstRow="0" w:lastRow="0" w:firstColumn="0" w:lastColumn="0" w:oddVBand="0" w:evenVBand="0" w:oddHBand="0" w:evenHBand="0" w:firstRowFirstColumn="0" w:firstRowLastColumn="0" w:lastRowFirstColumn="0" w:lastRowLastColumn="0"/>
-              <w:rPr>
-                <w:lang w:val="es-MX"/>
-              </w:rPr>
-            </w:pPr>
-          </w:p>
-        </w:tc>
-        <w:tc>
-          <w:tcPr>
-            <w:tcW w:w="1408" w:type="dxa"/>
-          </w:tcPr>
-          <w:p>
-            <w:pPr>
-              <w:cnfStyle w:val="000000000000" w:firstRow="0" w:lastRow="0" w:firstColumn="0" w:lastColumn="0" w:oddVBand="0" w:evenVBand="0" w:oddHBand="0" w:evenHBand="0" w:firstRowFirstColumn="0" w:firstRowLastColumn="0" w:lastRowFirstColumn="0" w:lastRowLastColumn="0"/>
-              <w:rPr>
-                <w:lang w:val="es-MX"/>
-              </w:rPr>
-            </w:pPr>
-          </w:p>
-        </w:tc>
-        <w:tc>
-          <w:tcPr>
-            <w:tcW w:w="1418" w:type="dxa"/>
+            <w:tcW w:w="1559" w:type="dxa"/>
           </w:tcPr>
           <w:p>
             <w:pPr>
@@ -1503,40 +1567,20 @@
     <w:p>
       <w:pPr>
         <w:rPr>
-          <w:lang w:val="es-MX"/>
-        </w:rPr>
-      </w:pPr>
-    </w:p>
-    <w:p>
-      <w:pPr>
-        <w:rPr>
-          <w:lang w:val="es-MX"/>
-        </w:rPr>
-      </w:pPr>
-    </w:p>
-    <w:p>
-      <w:pPr>
-        <w:rPr>
-          <w:lang w:val="es-MX"/>
-        </w:rPr>
-      </w:pPr>
-    </w:p>
-    <w:p>
-      <w:pPr>
-        <w:rPr>
-          <w:b/>
-          <w:sz w:val="32"/>
-          <w:szCs w:val="32"/>
-          <w:lang w:val="es-MX"/>
-        </w:rPr>
-      </w:pPr>
-      <w:r>
-        <w:rPr>
-          <w:b/>
-          <w:sz w:val="32"/>
-          <w:szCs w:val="32"/>
-          <w:lang w:val="es-MX"/>
-        </w:rPr>
+          <w:b/>
+          <w:sz w:val="32"/>
+          <w:szCs w:val="32"/>
+          <w:lang w:val="es-MX"/>
+        </w:rPr>
+      </w:pPr>
+      <w:r>
+        <w:rPr>
+          <w:b/>
+          <w:sz w:val="32"/>
+          <w:szCs w:val="32"/>
+          <w:lang w:val="es-MX"/>
+        </w:rPr>
+        <w:lastRenderedPageBreak/>
         <w:t>Requisitos  Funcionales</w:t>
       </w:r>
     </w:p>
@@ -1876,26 +1920,6 @@
           <w:lang w:val="es-MX"/>
         </w:rPr>
         <w:lastRenderedPageBreak/>
-        <w:br w:type="page"/>
-      </w:r>
-    </w:p>
-    <w:p>
-      <w:pPr>
-        <w:rPr>
-          <w:b/>
-          <w:sz w:val="32"/>
-          <w:szCs w:val="32"/>
-          <w:lang w:val="es-MX"/>
-        </w:rPr>
-      </w:pPr>
-      <w:r>
-        <w:rPr>
-          <w:b/>
-          <w:sz w:val="32"/>
-          <w:szCs w:val="32"/>
-          <w:lang w:val="es-MX"/>
-        </w:rPr>
-        <w:lastRenderedPageBreak/>
         <w:t>Requisitos No Funcionales</w:t>
       </w:r>
     </w:p>
@@ -2023,26 +2047,20 @@
     <w:p>
       <w:pPr>
         <w:rPr>
-          <w:lang w:val="es-MX"/>
-        </w:rPr>
-      </w:pPr>
-    </w:p>
-    <w:p>
-      <w:pPr>
-        <w:rPr>
-          <w:b/>
-          <w:sz w:val="32"/>
-          <w:szCs w:val="32"/>
-          <w:lang w:val="es-MX"/>
-        </w:rPr>
-      </w:pPr>
-      <w:r>
-        <w:rPr>
-          <w:b/>
-          <w:sz w:val="32"/>
-          <w:szCs w:val="32"/>
-          <w:lang w:val="es-MX"/>
-        </w:rPr>
+          <w:b/>
+          <w:sz w:val="32"/>
+          <w:szCs w:val="32"/>
+          <w:lang w:val="es-MX"/>
+        </w:rPr>
+      </w:pPr>
+      <w:r>
+        <w:rPr>
+          <w:b/>
+          <w:sz w:val="32"/>
+          <w:szCs w:val="32"/>
+          <w:lang w:val="es-MX"/>
+        </w:rPr>
+        <w:lastRenderedPageBreak/>
         <w:t>Actores del sistema y roles.</w:t>
       </w:r>
     </w:p>
@@ -2053,8 +2071,8 @@
         <w:tblLook w:val="04A0" w:firstRow="1" w:lastRow="0" w:firstColumn="1" w:lastColumn="0" w:noHBand="0" w:noVBand="1"/>
       </w:tblPr>
       <w:tblGrid>
-        <w:gridCol w:w="4247"/>
-        <w:gridCol w:w="4247"/>
+        <w:gridCol w:w="4322"/>
+        <w:gridCol w:w="4322"/>
       </w:tblGrid>
       <w:tr>
         <w:tc>
@@ -2222,6 +2240,1198 @@
           <w:lang w:val="es-MX"/>
         </w:rPr>
       </w:pPr>
+      <w:r>
+        <w:rPr>
+          <w:lang w:val="es-MX"/>
+        </w:rPr>
+        <w:br w:type="page"/>
+      </w:r>
+    </w:p>
+    <w:p>
+      <w:pPr>
+        <w:rPr>
+          <w:lang w:val="es-MX"/>
+        </w:rPr>
+      </w:pPr>
+      <w:r>
+        <w:rPr>
+          <w:lang w:val="es-MX"/>
+        </w:rPr>
+        <w:lastRenderedPageBreak/>
+        <w:t>Modelo de casos de uso</w:t>
+      </w:r>
+    </w:p>
+    <w:p>
+      <w:pPr>
+        <w:rPr>
+          <w:lang w:val="es-MX"/>
+        </w:rPr>
+      </w:pPr>
+      <w:r>
+        <w:rPr>
+          <w:rFonts w:ascii="Times New Roman" w:eastAsia="Times New Roman" w:hAnsi="Times New Roman" w:cs="Times New Roman"/>
+          <w:noProof/>
+          <w:snapToGrid w:val="0"/>
+          <w:color w:val="000000"/>
+          <w:w w:val="0"/>
+          <w:sz w:val="0"/>
+          <w:szCs w:val="0"/>
+          <w:u w:color="000000"/>
+          <w:bdr w:val="none" w:sz="0" w:space="0" w:color="000000"/>
+          <w:shd w:val="clear" w:color="000000" w:fill="000000"/>
+          <w:lang w:eastAsia="es-ES"/>
+        </w:rPr>
+        <w:drawing>
+          <wp:inline distT="0" distB="0" distL="0" distR="0" wp14:anchorId="03A9E475" wp14:editId="27AE01F8">
+            <wp:extent cx="4886325" cy="3105150"/>
+            <wp:effectExtent l="0" t="0" r="9525" b="0"/>
+            <wp:docPr id="4" name="Imagen 4" descr="C:\Users\ADM\Desktop\Libre\Caso de Uso - Sistema de control de inventarios.png"/>
+            <wp:cNvGraphicFramePr>
+              <a:graphicFrameLocks xmlns:a="http://schemas.openxmlformats.org/drawingml/2006/main" noChangeAspect="1"/>
+            </wp:cNvGraphicFramePr>
+            <a:graphic xmlns:a="http://schemas.openxmlformats.org/drawingml/2006/main">
+              <a:graphicData uri="http://schemas.openxmlformats.org/drawingml/2006/picture">
+                <pic:pic xmlns:pic="http://schemas.openxmlformats.org/drawingml/2006/picture">
+                  <pic:nvPicPr>
+                    <pic:cNvPr id="0" name="Picture 3" descr="C:\Users\ADM\Desktop\Libre\Caso de Uso - Sistema de control de inventarios.png"/>
+                    <pic:cNvPicPr>
+                      <a:picLocks noChangeAspect="1" noChangeArrowheads="1"/>
+                    </pic:cNvPicPr>
+                  </pic:nvPicPr>
+                  <pic:blipFill rotWithShape="1">
+                    <a:blip r:embed="rId8">
+                      <a:extLst>
+                        <a:ext uri="{28A0092B-C50C-407E-A947-70E740481C1C}">
+                          <a14:useLocalDpi xmlns:a14="http://schemas.microsoft.com/office/drawing/2010/main" val="0"/>
+                        </a:ext>
+                      </a:extLst>
+                    </a:blip>
+                    <a:srcRect l="22546" t="18277" r="34663" b="16252"/>
+                    <a:stretch/>
+                  </pic:blipFill>
+                  <pic:spPr bwMode="auto">
+                    <a:xfrm>
+                      <a:off x="0" y="0"/>
+                      <a:ext cx="4886325" cy="3105150"/>
+                    </a:xfrm>
+                    <a:prstGeom prst="rect">
+                      <a:avLst/>
+                    </a:prstGeom>
+                    <a:noFill/>
+                    <a:ln>
+                      <a:noFill/>
+                    </a:ln>
+                    <a:extLst>
+                      <a:ext uri="{53640926-AAD7-44D8-BBD7-CCE9431645EC}">
+                        <a14:shadowObscured xmlns:a14="http://schemas.microsoft.com/office/drawing/2010/main"/>
+                      </a:ext>
+                    </a:extLst>
+                  </pic:spPr>
+                </pic:pic>
+              </a:graphicData>
+            </a:graphic>
+          </wp:inline>
+        </w:drawing>
+      </w:r>
+    </w:p>
+    <w:p>
+      <w:pPr>
+        <w:rPr>
+          <w:lang w:val="es-MX"/>
+        </w:rPr>
+      </w:pPr>
+    </w:p>
+    <w:p>
+      <w:pPr>
+        <w:rPr>
+          <w:lang w:val="es-MX"/>
+        </w:rPr>
+      </w:pPr>
+      <w:r>
+        <w:rPr>
+          <w:noProof/>
+          <w:lang w:eastAsia="es-ES"/>
+        </w:rPr>
+        <mc:AlternateContent>
+          <mc:Choice Requires="wps">
+            <w:drawing>
+              <wp:anchor distT="0" distB="0" distL="114300" distR="114300" simplePos="0" relativeHeight="251659264" behindDoc="0" locked="0" layoutInCell="1" allowOverlap="1" wp14:anchorId="598E5A0A" wp14:editId="45210E65">
+                <wp:simplePos x="0" y="0"/>
+                <wp:positionH relativeFrom="column">
+                  <wp:posOffset>-60960</wp:posOffset>
+                </wp:positionH>
+                <wp:positionV relativeFrom="paragraph">
+                  <wp:posOffset>273050</wp:posOffset>
+                </wp:positionV>
+                <wp:extent cx="4143375" cy="4238625"/>
+                <wp:effectExtent l="0" t="0" r="28575" b="28575"/>
+                <wp:wrapNone/>
+                <wp:docPr id="2" name="Rectángulo 2"/>
+                <wp:cNvGraphicFramePr/>
+                <a:graphic xmlns:a="http://schemas.openxmlformats.org/drawingml/2006/main">
+                  <a:graphicData uri="http://schemas.microsoft.com/office/word/2010/wordprocessingShape">
+                    <wps:wsp>
+                      <wps:cNvSpPr/>
+                      <wps:spPr>
+                        <a:xfrm>
+                          <a:off x="0" y="0"/>
+                          <a:ext cx="4143375" cy="4238625"/>
+                        </a:xfrm>
+                        <a:prstGeom prst="rect">
+                          <a:avLst/>
+                        </a:prstGeom>
+                        <a:noFill/>
+                        <a:ln>
+                          <a:solidFill>
+                            <a:schemeClr val="tx1"/>
+                          </a:solidFill>
+                        </a:ln>
+                      </wps:spPr>
+                      <wps:style>
+                        <a:lnRef idx="2">
+                          <a:schemeClr val="accent1">
+                            <a:shade val="50000"/>
+                          </a:schemeClr>
+                        </a:lnRef>
+                        <a:fillRef idx="1">
+                          <a:schemeClr val="accent1"/>
+                        </a:fillRef>
+                        <a:effectRef idx="0">
+                          <a:schemeClr val="accent1"/>
+                        </a:effectRef>
+                        <a:fontRef idx="minor">
+                          <a:schemeClr val="lt1"/>
+                        </a:fontRef>
+                      </wps:style>
+                      <wps:bodyPr rot="0" spcFirstLastPara="0" vertOverflow="overflow" horzOverflow="overflow" vert="horz" wrap="square" lIns="91440" tIns="45720" rIns="91440" bIns="45720" numCol="1" spcCol="0" rtlCol="0" fromWordArt="0" anchor="ctr" anchorCtr="0" forceAA="0" compatLnSpc="1">
+                        <a:prstTxWarp prst="textNoShape">
+                          <a:avLst/>
+                        </a:prstTxWarp>
+                        <a:noAutofit/>
+                      </wps:bodyPr>
+                    </wps:wsp>
+                  </a:graphicData>
+                </a:graphic>
+                <wp14:sizeRelH relativeFrom="margin">
+                  <wp14:pctWidth>0</wp14:pctWidth>
+                </wp14:sizeRelH>
+                <wp14:sizeRelV relativeFrom="margin">
+                  <wp14:pctHeight>0</wp14:pctHeight>
+                </wp14:sizeRelV>
+              </wp:anchor>
+            </w:drawing>
+          </mc:Choice>
+          <mc:Fallback>
+            <w:pict>
+              <v:rect w14:anchorId="6CD519B1" id="Rectángulo 2" o:spid="_x0000_s1026" style="position:absolute;margin-left:-4.8pt;margin-top:21.5pt;width:326.25pt;height:333.75pt;z-index:251659264;visibility:visible;mso-wrap-style:square;mso-width-percent:0;mso-height-percent:0;mso-wrap-distance-left:9pt;mso-wrap-distance-top:0;mso-wrap-distance-right:9pt;mso-wrap-distance-bottom:0;mso-position-horizontal:absolute;mso-position-horizontal-relative:text;mso-position-vertical:absolute;mso-position-vertical-relative:text;mso-width-percent:0;mso-height-percent:0;mso-width-relative:margin;mso-height-relative:margin;v-text-anchor:middle" o:gfxdata="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" filled="f" strokecolor="black [3213]" strokeweight="1pt"/>
+            </w:pict>
+          </mc:Fallback>
+        </mc:AlternateContent>
+      </w:r>
+    </w:p>
+    <w:p>
+      <w:pPr>
+        <w:rPr>
+          <w:lang w:val="es-MX"/>
+        </w:rPr>
+      </w:pPr>
+      <w:r>
+        <w:rPr>
+          <w:lang w:val="es-MX"/>
+        </w:rPr>
+        <w:t>Caso de uso extendido</w:t>
+      </w:r>
+    </w:p>
+    <w:p>
+      <w:pPr>
+        <w:pStyle w:val="Prrafodelista"/>
+        <w:numPr>
+          <w:ilvl w:val="0"/>
+          <w:numId w:val="3"/>
+        </w:numPr>
+        <w:rPr>
+          <w:lang w:val="es-MX"/>
+        </w:rPr>
+      </w:pPr>
+      <w:r>
+        <w:rPr>
+          <w:b/>
+          <w:lang w:val="es-MX"/>
+        </w:rPr>
+        <w:t>CU01:</w:t>
+      </w:r>
+      <w:r>
+        <w:rPr>
+          <w:lang w:val="es-MX"/>
+        </w:rPr>
+        <w:t xml:space="preserve"> Entrada de inventario</w:t>
+      </w:r>
+      <w:r>
+        <w:rPr>
+          <w:lang w:val="es-MX"/>
+        </w:rPr>
+        <w:tab/>
+        <w:t xml:space="preserve"> </w:t>
+      </w:r>
+    </w:p>
+    <w:p>
+      <w:pPr>
+        <w:pStyle w:val="Prrafodelista"/>
+        <w:numPr>
+          <w:ilvl w:val="0"/>
+          <w:numId w:val="3"/>
+        </w:numPr>
+        <w:rPr>
+          <w:lang w:val="es-MX"/>
+        </w:rPr>
+      </w:pPr>
+      <w:r>
+        <w:rPr>
+          <w:b/>
+          <w:lang w:val="es-MX"/>
+        </w:rPr>
+        <w:t>Actor principal:</w:t>
+      </w:r>
+      <w:r>
+        <w:rPr>
+          <w:lang w:val="es-MX"/>
+        </w:rPr>
+        <w:t xml:space="preserve"> Almacenista</w:t>
+      </w:r>
+    </w:p>
+    <w:p>
+      <w:pPr>
+        <w:pStyle w:val="Prrafodelista"/>
+        <w:numPr>
+          <w:ilvl w:val="0"/>
+          <w:numId w:val="3"/>
+        </w:numPr>
+        <w:rPr>
+          <w:lang w:val="es-MX"/>
+        </w:rPr>
+      </w:pPr>
+      <w:r>
+        <w:rPr>
+          <w:b/>
+          <w:lang w:val="es-MX"/>
+        </w:rPr>
+        <w:t>Personas involucradas:</w:t>
+      </w:r>
+      <w:r>
+        <w:rPr>
+          <w:b/>
+          <w:lang w:val="es-MX"/>
+        </w:rPr>
+        <w:br/>
+      </w:r>
+      <w:r>
+        <w:rPr>
+          <w:lang w:val="es-MX"/>
+        </w:rPr>
+        <w:t xml:space="preserve">-Almacenista: Le interesa gestionar las entradas de productos </w:t>
+      </w:r>
+      <w:r>
+        <w:rPr>
+          <w:lang w:val="es-MX"/>
+        </w:rPr>
+        <w:br/>
+        <w:t>en el inventario.</w:t>
+      </w:r>
+    </w:p>
+    <w:p>
+      <w:pPr>
+        <w:pStyle w:val="Prrafodelista"/>
+        <w:numPr>
+          <w:ilvl w:val="0"/>
+          <w:numId w:val="3"/>
+        </w:numPr>
+        <w:rPr>
+          <w:lang w:val="es-MX"/>
+        </w:rPr>
+      </w:pPr>
+      <w:r>
+        <w:rPr>
+          <w:b/>
+          <w:lang w:val="es-MX"/>
+        </w:rPr>
+        <w:t>Precondiciones:</w:t>
+      </w:r>
+      <w:r>
+        <w:rPr>
+          <w:lang w:val="es-MX"/>
+        </w:rPr>
+        <w:t xml:space="preserve"> El almacenista debe estar registrado para </w:t>
+      </w:r>
+      <w:r>
+        <w:rPr>
+          <w:lang w:val="es-MX"/>
+        </w:rPr>
+        <w:br/>
+        <w:t>poder realizar las entradas del inventario.</w:t>
+      </w:r>
+    </w:p>
+    <w:p>
+      <w:pPr>
+        <w:pStyle w:val="Prrafodelista"/>
+        <w:numPr>
+          <w:ilvl w:val="0"/>
+          <w:numId w:val="3"/>
+        </w:numPr>
+        <w:rPr>
+          <w:lang w:val="es-MX"/>
+        </w:rPr>
+      </w:pPr>
+      <w:r>
+        <w:rPr>
+          <w:b/>
+          <w:lang w:val="es-MX"/>
+        </w:rPr>
+        <w:t>Postcondiciones</w:t>
+      </w:r>
+      <w:r>
+        <w:rPr>
+          <w:lang w:val="es-MX"/>
+        </w:rPr>
+        <w:t>: Usuario ingresara productos al inventario</w:t>
+      </w:r>
+    </w:p>
+    <w:p>
+      <w:pPr>
+        <w:pStyle w:val="Prrafodelista"/>
+        <w:numPr>
+          <w:ilvl w:val="0"/>
+          <w:numId w:val="3"/>
+        </w:numPr>
+        <w:rPr>
+          <w:lang w:val="es-MX"/>
+        </w:rPr>
+      </w:pPr>
+      <w:r>
+        <w:rPr>
+          <w:b/>
+          <w:lang w:val="es-MX"/>
+        </w:rPr>
+        <w:t>Escenario principal de éxito:</w:t>
+      </w:r>
+      <w:r>
+        <w:rPr>
+          <w:lang w:val="es-MX"/>
+        </w:rPr>
+        <w:br/>
+        <w:t>1.-El usuario inicia o carga el sistema</w:t>
+      </w:r>
+      <w:r>
+        <w:rPr>
+          <w:lang w:val="es-MX"/>
+        </w:rPr>
+        <w:br/>
+        <w:t>2.-El usuario ingresa los productos del inventario</w:t>
+      </w:r>
+      <w:r>
+        <w:rPr>
+          <w:lang w:val="es-MX"/>
+        </w:rPr>
+        <w:br/>
+        <w:t>3.-Los productos se registran.</w:t>
+      </w:r>
+    </w:p>
+    <w:p>
+      <w:pPr>
+        <w:pStyle w:val="Prrafodelista"/>
+        <w:numPr>
+          <w:ilvl w:val="0"/>
+          <w:numId w:val="3"/>
+        </w:numPr>
+        <w:rPr>
+          <w:lang w:val="es-MX"/>
+        </w:rPr>
+      </w:pPr>
+      <w:r>
+        <w:rPr>
+          <w:b/>
+          <w:lang w:val="es-MX"/>
+        </w:rPr>
+        <w:t>Extensiones (Flujos alternativos):</w:t>
+      </w:r>
+      <w:r>
+        <w:rPr>
+          <w:lang w:val="es-MX"/>
+        </w:rPr>
+        <w:br/>
+        <w:t>1.-El sistema no carga</w:t>
+      </w:r>
+      <w:r>
+        <w:rPr>
+          <w:lang w:val="es-MX"/>
+        </w:rPr>
+        <w:br/>
+        <w:t xml:space="preserve">    1a. Verificar conexión</w:t>
+      </w:r>
+      <w:r>
+        <w:rPr>
+          <w:lang w:val="es-MX"/>
+        </w:rPr>
+        <w:br/>
+        <w:t xml:space="preserve">    1b. Reiniciar el sistema.</w:t>
+      </w:r>
+      <w:r>
+        <w:rPr>
+          <w:lang w:val="es-MX"/>
+        </w:rPr>
+        <w:br/>
+        <w:t>2.-Los datos no son correctos</w:t>
+      </w:r>
+      <w:r>
+        <w:rPr>
+          <w:lang w:val="es-MX"/>
+        </w:rPr>
+        <w:br/>
+        <w:t xml:space="preserve">   2ª. Verificar escritura</w:t>
+      </w:r>
+      <w:r>
+        <w:rPr>
+          <w:lang w:val="es-MX"/>
+        </w:rPr>
+        <w:br/>
+        <w:t xml:space="preserve">   2b. Volver a ingresar datos</w:t>
+      </w:r>
+    </w:p>
+    <w:p>
+      <w:pPr>
+        <w:rPr>
+          <w:lang w:val="es-MX"/>
+        </w:rPr>
+      </w:pPr>
+    </w:p>
+    <w:p>
+      <w:pPr>
+        <w:rPr>
+          <w:lang w:val="es-MX"/>
+        </w:rPr>
+      </w:pPr>
+    </w:p>
+    <w:p>
+      <w:pPr>
+        <w:rPr>
+          <w:lang w:val="es-MX"/>
+        </w:rPr>
+      </w:pPr>
+      <w:r>
+        <w:rPr>
+          <w:lang w:val="es-MX"/>
+        </w:rPr>
+        <w:br w:type="page"/>
+      </w:r>
+    </w:p>
+    <w:p>
+      <w:pPr>
+        <w:rPr>
+          <w:lang w:val="es-MX"/>
+        </w:rPr>
+      </w:pPr>
+      <w:r>
+        <w:rPr>
+          <w:noProof/>
+          <w:lang w:eastAsia="es-ES"/>
+        </w:rPr>
+        <w:lastRenderedPageBreak/>
+        <mc:AlternateContent>
+          <mc:Choice Requires="wps">
+            <w:drawing>
+              <wp:anchor distT="0" distB="0" distL="114300" distR="114300" simplePos="0" relativeHeight="251660288" behindDoc="0" locked="0" layoutInCell="1" allowOverlap="1" wp14:anchorId="20320D96" wp14:editId="3B40059D">
+                <wp:simplePos x="0" y="0"/>
+                <wp:positionH relativeFrom="column">
+                  <wp:posOffset>-80010</wp:posOffset>
+                </wp:positionH>
+                <wp:positionV relativeFrom="paragraph">
+                  <wp:posOffset>167641</wp:posOffset>
+                </wp:positionV>
+                <wp:extent cx="4219575" cy="3600450"/>
+                <wp:effectExtent l="0" t="0" r="28575" b="19050"/>
+                <wp:wrapNone/>
+                <wp:docPr id="15" name="Rectángulo 15"/>
+                <wp:cNvGraphicFramePr/>
+                <a:graphic xmlns:a="http://schemas.openxmlformats.org/drawingml/2006/main">
+                  <a:graphicData uri="http://schemas.microsoft.com/office/word/2010/wordprocessingShape">
+                    <wps:wsp>
+                      <wps:cNvSpPr/>
+                      <wps:spPr>
+                        <a:xfrm>
+                          <a:off x="0" y="0"/>
+                          <a:ext cx="4219575" cy="3600450"/>
+                        </a:xfrm>
+                        <a:prstGeom prst="rect">
+                          <a:avLst/>
+                        </a:prstGeom>
+                        <a:noFill/>
+                        <a:ln>
+                          <a:solidFill>
+                            <a:schemeClr val="tx1"/>
+                          </a:solidFill>
+                        </a:ln>
+                      </wps:spPr>
+                      <wps:style>
+                        <a:lnRef idx="2">
+                          <a:schemeClr val="accent1">
+                            <a:shade val="50000"/>
+                          </a:schemeClr>
+                        </a:lnRef>
+                        <a:fillRef idx="1">
+                          <a:schemeClr val="accent1"/>
+                        </a:fillRef>
+                        <a:effectRef idx="0">
+                          <a:schemeClr val="accent1"/>
+                        </a:effectRef>
+                        <a:fontRef idx="minor">
+                          <a:schemeClr val="lt1"/>
+                        </a:fontRef>
+                      </wps:style>
+                      <wps:bodyPr rot="0" spcFirstLastPara="0" vertOverflow="overflow" horzOverflow="overflow" vert="horz" wrap="square" lIns="91440" tIns="45720" rIns="91440" bIns="45720" numCol="1" spcCol="0" rtlCol="0" fromWordArt="0" anchor="ctr" anchorCtr="0" forceAA="0" compatLnSpc="1">
+                        <a:prstTxWarp prst="textNoShape">
+                          <a:avLst/>
+                        </a:prstTxWarp>
+                        <a:noAutofit/>
+                      </wps:bodyPr>
+                    </wps:wsp>
+                  </a:graphicData>
+                </a:graphic>
+                <wp14:sizeRelH relativeFrom="margin">
+                  <wp14:pctWidth>0</wp14:pctWidth>
+                </wp14:sizeRelH>
+                <wp14:sizeRelV relativeFrom="margin">
+                  <wp14:pctHeight>0</wp14:pctHeight>
+                </wp14:sizeRelV>
+              </wp:anchor>
+            </w:drawing>
+          </mc:Choice>
+          <mc:Fallback>
+            <w:pict>
+              <v:rect w14:anchorId="4520757B" id="Rectángulo 15" o:spid="_x0000_s1026" style="position:absolute;margin-left:-6.3pt;margin-top:13.2pt;width:332.25pt;height:283.5pt;z-index:251660288;visibility:visible;mso-wrap-style:square;mso-width-percent:0;mso-height-percent:0;mso-wrap-distance-left:9pt;mso-wrap-distance-top:0;mso-wrap-distance-right:9pt;mso-wrap-distance-bottom:0;mso-position-horizontal:absolute;mso-position-horizontal-relative:text;mso-position-vertical:absolute;mso-position-vertical-relative:text;mso-width-percent:0;mso-height-percent:0;mso-width-relative:margin;mso-height-relative:margin;v-text-anchor:middle" o:gfxdata="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" filled="f" strokecolor="black [3213]" strokeweight="1pt"/>
+            </w:pict>
+          </mc:Fallback>
+        </mc:AlternateContent>
+      </w:r>
+    </w:p>
+    <w:p>
+      <w:pPr>
+        <w:rPr>
+          <w:lang w:val="es-MX"/>
+        </w:rPr>
+      </w:pPr>
+      <w:r>
+        <w:rPr>
+          <w:lang w:val="es-MX"/>
+        </w:rPr>
+        <w:t>Caso de uso extendido</w:t>
+      </w:r>
+    </w:p>
+    <w:p>
+      <w:pPr>
+        <w:pStyle w:val="Prrafodelista"/>
+        <w:numPr>
+          <w:ilvl w:val="0"/>
+          <w:numId w:val="4"/>
+        </w:numPr>
+        <w:rPr>
+          <w:lang w:val="es-MX"/>
+        </w:rPr>
+      </w:pPr>
+      <w:r>
+        <w:rPr>
+          <w:b/>
+          <w:lang w:val="es-MX"/>
+        </w:rPr>
+        <w:t>CU02</w:t>
+      </w:r>
+      <w:r>
+        <w:rPr>
+          <w:b/>
+          <w:lang w:val="es-MX"/>
+        </w:rPr>
+        <w:t>:</w:t>
+      </w:r>
+      <w:r>
+        <w:rPr>
+          <w:lang w:val="es-MX"/>
+        </w:rPr>
+        <w:t xml:space="preserve"> Salidas de inventario  </w:t>
+      </w:r>
+    </w:p>
+    <w:p>
+      <w:pPr>
+        <w:pStyle w:val="Prrafodelista"/>
+        <w:numPr>
+          <w:ilvl w:val="0"/>
+          <w:numId w:val="4"/>
+        </w:numPr>
+        <w:rPr>
+          <w:lang w:val="es-MX"/>
+        </w:rPr>
+      </w:pPr>
+      <w:r>
+        <w:rPr>
+          <w:b/>
+          <w:lang w:val="es-MX"/>
+        </w:rPr>
+        <w:t>Actor principal:</w:t>
+      </w:r>
+      <w:r>
+        <w:rPr>
+          <w:lang w:val="es-MX"/>
+        </w:rPr>
+        <w:t xml:space="preserve"> Almacenista</w:t>
+      </w:r>
+    </w:p>
+    <w:p>
+      <w:pPr>
+        <w:pStyle w:val="Prrafodelista"/>
+        <w:numPr>
+          <w:ilvl w:val="0"/>
+          <w:numId w:val="4"/>
+        </w:numPr>
+        <w:rPr>
+          <w:lang w:val="es-MX"/>
+        </w:rPr>
+      </w:pPr>
+      <w:r>
+        <w:rPr>
+          <w:b/>
+          <w:lang w:val="es-MX"/>
+        </w:rPr>
+        <w:t>Personas involucradas</w:t>
+      </w:r>
+      <w:r>
+        <w:rPr>
+          <w:b/>
+          <w:lang w:val="es-MX"/>
+        </w:rPr>
+        <w:t>:</w:t>
+      </w:r>
+      <w:r>
+        <w:rPr>
+          <w:lang w:val="es-MX"/>
+        </w:rPr>
+        <w:br/>
+        <w:t>-Almacenista: Tener acceso a registrar las salidas del inventario.</w:t>
+      </w:r>
+    </w:p>
+    <w:p>
+      <w:pPr>
+        <w:pStyle w:val="Prrafodelista"/>
+        <w:numPr>
+          <w:ilvl w:val="0"/>
+          <w:numId w:val="4"/>
+        </w:numPr>
+        <w:rPr>
+          <w:lang w:val="es-MX"/>
+        </w:rPr>
+      </w:pPr>
+      <w:r>
+        <w:rPr>
+          <w:b/>
+          <w:lang w:val="es-MX"/>
+        </w:rPr>
+        <w:t>Precondiciones:</w:t>
+      </w:r>
+      <w:r>
+        <w:rPr>
+          <w:lang w:val="es-MX"/>
+        </w:rPr>
+        <w:t xml:space="preserve"> Iniciar sesión </w:t>
+      </w:r>
+    </w:p>
+    <w:p>
+      <w:pPr>
+        <w:pStyle w:val="Prrafodelista"/>
+        <w:numPr>
+          <w:ilvl w:val="0"/>
+          <w:numId w:val="4"/>
+        </w:numPr>
+        <w:rPr>
+          <w:lang w:val="es-MX"/>
+        </w:rPr>
+      </w:pPr>
+      <w:r>
+        <w:rPr>
+          <w:b/>
+          <w:lang w:val="es-MX"/>
+        </w:rPr>
+        <w:t>Postcondiciones</w:t>
+      </w:r>
+      <w:r>
+        <w:rPr>
+          <w:lang w:val="es-MX"/>
+        </w:rPr>
+        <w:t>: Registro de salida de inventario</w:t>
+      </w:r>
+    </w:p>
+    <w:p>
+      <w:pPr>
+        <w:pStyle w:val="Prrafodelista"/>
+        <w:numPr>
+          <w:ilvl w:val="0"/>
+          <w:numId w:val="4"/>
+        </w:numPr>
+        <w:rPr>
+          <w:lang w:val="es-MX"/>
+        </w:rPr>
+      </w:pPr>
+      <w:r>
+        <w:rPr>
+          <w:b/>
+          <w:lang w:val="es-MX"/>
+        </w:rPr>
+        <w:t>Escenario principal de éxito:</w:t>
+      </w:r>
+      <w:r>
+        <w:rPr>
+          <w:lang w:val="es-MX"/>
+        </w:rPr>
+        <w:br/>
+        <w:t>1.-El usuario busca artículos en el sistema.</w:t>
+      </w:r>
+      <w:r>
+        <w:rPr>
+          <w:lang w:val="es-MX"/>
+        </w:rPr>
+        <w:br/>
+        <w:t>2.-El usuario registra las salidas de los productos.</w:t>
+      </w:r>
+    </w:p>
+    <w:p>
+      <w:pPr>
+        <w:pStyle w:val="Prrafodelista"/>
+        <w:numPr>
+          <w:ilvl w:val="0"/>
+          <w:numId w:val="4"/>
+        </w:numPr>
+        <w:rPr>
+          <w:lang w:val="es-MX"/>
+        </w:rPr>
+      </w:pPr>
+      <w:r>
+        <w:rPr>
+          <w:b/>
+          <w:lang w:val="es-MX"/>
+        </w:rPr>
+        <w:t>Extensiones (Flujos alternativos):</w:t>
+      </w:r>
+      <w:r>
+        <w:rPr>
+          <w:lang w:val="es-MX"/>
+        </w:rPr>
+        <w:br/>
+        <w:t>1.-El sistema no carga</w:t>
+      </w:r>
+      <w:r>
+        <w:rPr>
+          <w:lang w:val="es-MX"/>
+        </w:rPr>
+        <w:br/>
+        <w:t xml:space="preserve">    1a. Verificar conexión</w:t>
+      </w:r>
+      <w:r>
+        <w:rPr>
+          <w:lang w:val="es-MX"/>
+        </w:rPr>
+        <w:br/>
+        <w:t xml:space="preserve">    1b. Reiniciar el sistema.</w:t>
+      </w:r>
+      <w:r>
+        <w:rPr>
+          <w:lang w:val="es-MX"/>
+        </w:rPr>
+        <w:br/>
+        <w:t>2.-Los datos no son correctos</w:t>
+      </w:r>
+      <w:r>
+        <w:rPr>
+          <w:lang w:val="es-MX"/>
+        </w:rPr>
+        <w:br/>
+        <w:t xml:space="preserve">   2ª. Verificar escritura</w:t>
+      </w:r>
+      <w:r>
+        <w:rPr>
+          <w:lang w:val="es-MX"/>
+        </w:rPr>
+        <w:br/>
+        <w:t xml:space="preserve">   2b. Volver a ingresar datos</w:t>
+      </w:r>
+    </w:p>
+    <w:p>
+      <w:pPr>
+        <w:pStyle w:val="Prrafodelista"/>
+        <w:rPr>
+          <w:b/>
+          <w:lang w:val="es-MX"/>
+        </w:rPr>
+      </w:pPr>
+    </w:p>
+    <w:p>
+      <w:pPr>
+        <w:pStyle w:val="Prrafodelista"/>
+        <w:rPr>
+          <w:lang w:val="es-MX"/>
+        </w:rPr>
+      </w:pPr>
+    </w:p>
+    <w:p>
+      <w:pPr>
+        <w:rPr>
+          <w:lang w:val="es-MX"/>
+        </w:rPr>
+      </w:pPr>
+      <w:r>
+        <w:rPr>
+          <w:noProof/>
+          <w:lang w:eastAsia="es-ES"/>
+        </w:rPr>
+        <mc:AlternateContent>
+          <mc:Choice Requires="wps">
+            <w:drawing>
+              <wp:anchor distT="0" distB="0" distL="114300" distR="114300" simplePos="0" relativeHeight="251661312" behindDoc="0" locked="0" layoutInCell="1" allowOverlap="1" wp14:anchorId="222434E0" wp14:editId="620D2ADF">
+                <wp:simplePos x="0" y="0"/>
+                <wp:positionH relativeFrom="column">
+                  <wp:posOffset>-60960</wp:posOffset>
+                </wp:positionH>
+                <wp:positionV relativeFrom="paragraph">
+                  <wp:posOffset>273686</wp:posOffset>
+                </wp:positionV>
+                <wp:extent cx="4152900" cy="3771900"/>
+                <wp:effectExtent l="0" t="0" r="19050" b="19050"/>
+                <wp:wrapNone/>
+                <wp:docPr id="16" name="Rectángulo 16"/>
+                <wp:cNvGraphicFramePr/>
+                <a:graphic xmlns:a="http://schemas.openxmlformats.org/drawingml/2006/main">
+                  <a:graphicData uri="http://schemas.microsoft.com/office/word/2010/wordprocessingShape">
+                    <wps:wsp>
+                      <wps:cNvSpPr/>
+                      <wps:spPr>
+                        <a:xfrm>
+                          <a:off x="0" y="0"/>
+                          <a:ext cx="4152900" cy="3771900"/>
+                        </a:xfrm>
+                        <a:prstGeom prst="rect">
+                          <a:avLst/>
+                        </a:prstGeom>
+                        <a:noFill/>
+                        <a:ln>
+                          <a:solidFill>
+                            <a:schemeClr val="tx1"/>
+                          </a:solidFill>
+                        </a:ln>
+                      </wps:spPr>
+                      <wps:style>
+                        <a:lnRef idx="2">
+                          <a:schemeClr val="accent1">
+                            <a:shade val="50000"/>
+                          </a:schemeClr>
+                        </a:lnRef>
+                        <a:fillRef idx="1">
+                          <a:schemeClr val="accent1"/>
+                        </a:fillRef>
+                        <a:effectRef idx="0">
+                          <a:schemeClr val="accent1"/>
+                        </a:effectRef>
+                        <a:fontRef idx="minor">
+                          <a:schemeClr val="lt1"/>
+                        </a:fontRef>
+                      </wps:style>
+                      <wps:bodyPr rot="0" spcFirstLastPara="0" vertOverflow="overflow" horzOverflow="overflow" vert="horz" wrap="square" lIns="91440" tIns="45720" rIns="91440" bIns="45720" numCol="1" spcCol="0" rtlCol="0" fromWordArt="0" anchor="ctr" anchorCtr="0" forceAA="0" compatLnSpc="1">
+                        <a:prstTxWarp prst="textNoShape">
+                          <a:avLst/>
+                        </a:prstTxWarp>
+                        <a:noAutofit/>
+                      </wps:bodyPr>
+                    </wps:wsp>
+                  </a:graphicData>
+                </a:graphic>
+                <wp14:sizeRelH relativeFrom="margin">
+                  <wp14:pctWidth>0</wp14:pctWidth>
+                </wp14:sizeRelH>
+                <wp14:sizeRelV relativeFrom="margin">
+                  <wp14:pctHeight>0</wp14:pctHeight>
+                </wp14:sizeRelV>
+              </wp:anchor>
+            </w:drawing>
+          </mc:Choice>
+          <mc:Fallback>
+            <w:pict>
+              <v:rect w14:anchorId="4AFD9D38" id="Rectángulo 16" o:spid="_x0000_s1026" style="position:absolute;margin-left:-4.8pt;margin-top:21.55pt;width:327pt;height:297pt;z-index:251661312;visibility:visible;mso-wrap-style:square;mso-width-percent:0;mso-height-percent:0;mso-wrap-distance-left:9pt;mso-wrap-distance-top:0;mso-wrap-distance-right:9pt;mso-wrap-distance-bottom:0;mso-position-horizontal:absolute;mso-position-horizontal-relative:text;mso-position-vertical:absolute;mso-position-vertical-relative:text;mso-width-percent:0;mso-height-percent:0;mso-width-relative:margin;mso-height-relative:margin;v-text-anchor:middle" o:gfxdata="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" filled="f" strokecolor="black [3213]" strokeweight="1pt"/>
+            </w:pict>
+          </mc:Fallback>
+        </mc:AlternateContent>
+      </w:r>
+    </w:p>
+    <w:p>
+      <w:pPr>
+        <w:rPr>
+          <w:lang w:val="es-MX"/>
+        </w:rPr>
+      </w:pPr>
+      <w:r>
+        <w:rPr>
+          <w:lang w:val="es-MX"/>
+        </w:rPr>
+        <w:t>Caso de uso extendido</w:t>
+      </w:r>
+    </w:p>
+    <w:p>
+      <w:pPr>
+        <w:pStyle w:val="Prrafodelista"/>
+        <w:numPr>
+          <w:ilvl w:val="0"/>
+          <w:numId w:val="5"/>
+        </w:numPr>
+        <w:rPr>
+          <w:lang w:val="es-MX"/>
+        </w:rPr>
+      </w:pPr>
+      <w:r>
+        <w:rPr>
+          <w:b/>
+          <w:lang w:val="es-MX"/>
+        </w:rPr>
+        <w:t>CU03</w:t>
+      </w:r>
+      <w:r>
+        <w:rPr>
+          <w:b/>
+          <w:lang w:val="es-MX"/>
+        </w:rPr>
+        <w:t>:</w:t>
+      </w:r>
+      <w:r>
+        <w:rPr>
+          <w:lang w:val="es-MX"/>
+        </w:rPr>
+        <w:t xml:space="preserve"> Registro de producto.</w:t>
+      </w:r>
+    </w:p>
+    <w:p>
+      <w:pPr>
+        <w:pStyle w:val="Prrafodelista"/>
+        <w:numPr>
+          <w:ilvl w:val="0"/>
+          <w:numId w:val="5"/>
+        </w:numPr>
+        <w:rPr>
+          <w:lang w:val="es-MX"/>
+        </w:rPr>
+      </w:pPr>
+      <w:r>
+        <w:rPr>
+          <w:b/>
+          <w:lang w:val="es-MX"/>
+        </w:rPr>
+        <w:t>Actor principal:</w:t>
+      </w:r>
+      <w:r>
+        <w:rPr>
+          <w:lang w:val="es-MX"/>
+        </w:rPr>
+        <w:t xml:space="preserve"> Almacenista.</w:t>
+      </w:r>
+    </w:p>
+    <w:p>
+      <w:pPr>
+        <w:pStyle w:val="Prrafodelista"/>
+        <w:numPr>
+          <w:ilvl w:val="0"/>
+          <w:numId w:val="5"/>
+        </w:numPr>
+        <w:rPr>
+          <w:lang w:val="es-MX"/>
+        </w:rPr>
+      </w:pPr>
+      <w:r>
+        <w:rPr>
+          <w:b/>
+          <w:lang w:val="es-MX"/>
+        </w:rPr>
+        <w:t>Personas involucradas:</w:t>
+      </w:r>
+      <w:r>
+        <w:rPr>
+          <w:b/>
+          <w:lang w:val="es-MX"/>
+        </w:rPr>
+        <w:br/>
+      </w:r>
+      <w:r>
+        <w:rPr>
+          <w:lang w:val="es-MX"/>
+        </w:rPr>
+        <w:t>-Almacenista: Le interesa registrar los productos de la empresa.</w:t>
+      </w:r>
+    </w:p>
+    <w:p>
+      <w:pPr>
+        <w:pStyle w:val="Prrafodelista"/>
+        <w:numPr>
+          <w:ilvl w:val="0"/>
+          <w:numId w:val="5"/>
+        </w:numPr>
+        <w:rPr>
+          <w:lang w:val="es-MX"/>
+        </w:rPr>
+      </w:pPr>
+      <w:r>
+        <w:rPr>
+          <w:b/>
+          <w:lang w:val="es-MX"/>
+        </w:rPr>
+        <w:t>Precondiciones:</w:t>
+      </w:r>
+      <w:r>
+        <w:rPr>
+          <w:lang w:val="es-MX"/>
+        </w:rPr>
+        <w:t xml:space="preserve"> El almacenista debe estar registrado para </w:t>
+      </w:r>
+      <w:r>
+        <w:rPr>
+          <w:lang w:val="es-MX"/>
+        </w:rPr>
+        <w:br/>
+        <w:t>poder realizar los registros de producto.</w:t>
+      </w:r>
+    </w:p>
+    <w:p>
+      <w:pPr>
+        <w:pStyle w:val="Prrafodelista"/>
+        <w:numPr>
+          <w:ilvl w:val="0"/>
+          <w:numId w:val="5"/>
+        </w:numPr>
+        <w:rPr>
+          <w:lang w:val="es-MX"/>
+        </w:rPr>
+      </w:pPr>
+      <w:r>
+        <w:rPr>
+          <w:b/>
+          <w:lang w:val="es-MX"/>
+        </w:rPr>
+        <w:t>Postcondiciones</w:t>
+      </w:r>
+      <w:r>
+        <w:rPr>
+          <w:lang w:val="es-MX"/>
+        </w:rPr>
+        <w:t>: Usuario ingresara productos al inventario.</w:t>
+      </w:r>
+    </w:p>
+    <w:p>
+      <w:pPr>
+        <w:pStyle w:val="Prrafodelista"/>
+        <w:numPr>
+          <w:ilvl w:val="0"/>
+          <w:numId w:val="5"/>
+        </w:numPr>
+        <w:rPr>
+          <w:lang w:val="es-MX"/>
+        </w:rPr>
+      </w:pPr>
+      <w:r>
+        <w:rPr>
+          <w:b/>
+          <w:lang w:val="es-MX"/>
+        </w:rPr>
+        <w:t>Escenario principal de éxito:</w:t>
+      </w:r>
+      <w:r>
+        <w:rPr>
+          <w:lang w:val="es-MX"/>
+        </w:rPr>
+        <w:br/>
+        <w:t>1.-El usuario inicia o carga el sistema</w:t>
+      </w:r>
+      <w:r>
+        <w:rPr>
+          <w:lang w:val="es-MX"/>
+        </w:rPr>
+        <w:br/>
+        <w:t>2.-El usuario registra los productos.</w:t>
+      </w:r>
+      <w:r>
+        <w:rPr>
+          <w:lang w:val="es-MX"/>
+        </w:rPr>
+        <w:br/>
+        <w:t>3.-Los productos quedan registrados con éxito.</w:t>
+      </w:r>
+    </w:p>
+    <w:p>
+      <w:pPr>
+        <w:pStyle w:val="Prrafodelista"/>
+        <w:numPr>
+          <w:ilvl w:val="0"/>
+          <w:numId w:val="5"/>
+        </w:numPr>
+        <w:rPr>
+          <w:lang w:val="es-MX"/>
+        </w:rPr>
+      </w:pPr>
+      <w:r>
+        <w:rPr>
+          <w:b/>
+          <w:lang w:val="es-MX"/>
+        </w:rPr>
+        <w:t>Extensiones (Flujos alternativos):</w:t>
+      </w:r>
+      <w:r>
+        <w:rPr>
+          <w:lang w:val="es-MX"/>
+        </w:rPr>
+        <w:br/>
+        <w:t>1.-El sistema no carga</w:t>
+      </w:r>
+      <w:r>
+        <w:rPr>
+          <w:lang w:val="es-MX"/>
+        </w:rPr>
+        <w:br/>
+        <w:t xml:space="preserve">    1a. Verificar conexión</w:t>
+      </w:r>
+      <w:r>
+        <w:rPr>
+          <w:lang w:val="es-MX"/>
+        </w:rPr>
+        <w:br/>
+        <w:t xml:space="preserve">    1b. Reiniciar el sistema.</w:t>
+      </w:r>
+      <w:r>
+        <w:rPr>
+          <w:lang w:val="es-MX"/>
+        </w:rPr>
+        <w:br/>
+        <w:t>2.-Los datos no son correctos</w:t>
+      </w:r>
+      <w:r>
+        <w:rPr>
+          <w:lang w:val="es-MX"/>
+        </w:rPr>
+        <w:br/>
+        <w:t xml:space="preserve">   2ª. Verificar escritura</w:t>
+      </w:r>
+      <w:r>
+        <w:rPr>
+          <w:lang w:val="es-MX"/>
+        </w:rPr>
+        <w:br/>
+        <w:t xml:space="preserve">   2b. Volver a ingresar datos</w:t>
+      </w:r>
+    </w:p>
+    <w:p>
+      <w:pPr>
+        <w:rPr>
+          <w:lang w:val="es-MX"/>
+        </w:rPr>
+      </w:pPr>
+      <w:bookmarkStart w:id="0" w:name="_GoBack"/>
+      <w:bookmarkEnd w:id="0"/>
     </w:p>
     <w:sectPr>
       <w:pgSz w:w="11906" w:h="16838"/>
@@ -2233,9 +3443,148 @@
 </w:document>
 </file>
 
+<file path=word/endnotes.xml><?xml version="1.0" encoding="utf-8"?>
+<w:endnotes xmlns:wpc="http://schemas.microsoft.com/office/word/2010/wordprocessingCanvas" xmlns:mc="http://schemas.openxmlformats.org/markup-compatibility/2006" xmlns:o="urn:schemas-microsoft-com:office:office" xmlns:r="http://schemas.openxmlformats.org/officeDocument/2006/relationships" xmlns:m="http://schemas.openxmlformats.org/officeDocument/2006/math" xmlns:v="urn:schemas-microsoft-com:vml" xmlns:wp14="http://schemas.microsoft.com/office/word/2010/wordprocessingDrawing" xmlns:wp="http://schemas.openxmlformats.org/drawingml/2006/wordprocessingDrawing" xmlns:w10="urn:schemas-microsoft-com:office:word" xmlns:w="http://schemas.openxmlformats.org/wordprocessingml/2006/main" xmlns:w14="http://schemas.microsoft.com/office/word/2010/wordml" xmlns:w15="http://schemas.microsoft.com/office/word/2012/wordml" xmlns:wpg="http://schemas.microsoft.com/office/word/2010/wordprocessingGroup" xmlns:wpi="http://schemas.microsoft.com/office/word/2010/wordprocessingInk" xmlns:wne="http://schemas.microsoft.com/office/word/2006/wordml" xmlns:wps="http://schemas.microsoft.com/office/word/2010/wordprocessingShape" mc:Ignorable="w14 w15 wp14">
+  <w:endnote w:type="separator" w:id="-1">
+    <w:p>
+      <w:pPr>
+        <w:spacing w:after="0" w:line="240" w:lineRule="auto"/>
+      </w:pPr>
+      <w:r>
+        <w:separator/>
+      </w:r>
+    </w:p>
+  </w:endnote>
+  <w:endnote w:type="continuationSeparator" w:id="0">
+    <w:p>
+      <w:pPr>
+        <w:spacing w:after="0" w:line="240" w:lineRule="auto"/>
+      </w:pPr>
+      <w:r>
+        <w:continuationSeparator/>
+      </w:r>
+    </w:p>
+  </w:endnote>
+</w:endnotes>
+</file>
+
+<file path=word/footnotes.xml><?xml version="1.0" encoding="utf-8"?>
+<w:footnotes xmlns:wpc="http://schemas.microsoft.com/office/word/2010/wordprocessingCanvas" xmlns:mc="http://schemas.openxmlformats.org/markup-compatibility/2006" xmlns:o="urn:schemas-microsoft-com:office:office" xmlns:r="http://schemas.openxmlformats.org/officeDocument/2006/relationships" xmlns:m="http://schemas.openxmlformats.org/officeDocument/2006/math" xmlns:v="urn:schemas-microsoft-com:vml" xmlns:wp14="http://schemas.microsoft.com/office/word/2010/wordprocessingDrawing" xmlns:wp="http://schemas.openxmlformats.org/drawingml/2006/wordprocessingDrawing" xmlns:w10="urn:schemas-microsoft-com:office:word" xmlns:w="http://schemas.openxmlformats.org/wordprocessingml/2006/main" xmlns:w14="http://schemas.microsoft.com/office/word/2010/wordml" xmlns:w15="http://schemas.microsoft.com/office/word/2012/wordml" xmlns:wpg="http://schemas.microsoft.com/office/word/2010/wordprocessingGroup" xmlns:wpi="http://schemas.microsoft.com/office/word/2010/wordprocessingInk" xmlns:wne="http://schemas.microsoft.com/office/word/2006/wordml" xmlns:wps="http://schemas.microsoft.com/office/word/2010/wordprocessingShape" mc:Ignorable="w14 w15 wp14">
+  <w:footnote w:type="separator" w:id="-1">
+    <w:p>
+      <w:pPr>
+        <w:spacing w:after="0" w:line="240" w:lineRule="auto"/>
+      </w:pPr>
+      <w:r>
+        <w:separator/>
+      </w:r>
+    </w:p>
+  </w:footnote>
+  <w:footnote w:type="continuationSeparator" w:id="0">
+    <w:p>
+      <w:pPr>
+        <w:spacing w:after="0" w:line="240" w:lineRule="auto"/>
+      </w:pPr>
+      <w:r>
+        <w:continuationSeparator/>
+      </w:r>
+    </w:p>
+  </w:footnote>
+</w:footnotes>
+</file>
+
 <file path=word/numbering.xml><?xml version="1.0" encoding="utf-8"?>
 <w:numbering xmlns:wpc="http://schemas.microsoft.com/office/word/2010/wordprocessingCanvas" xmlns:mc="http://schemas.openxmlformats.org/markup-compatibility/2006" xmlns:o="urn:schemas-microsoft-com:office:office" xmlns:r="http://schemas.openxmlformats.org/officeDocument/2006/relationships" xmlns:m="http://schemas.openxmlformats.org/officeDocument/2006/math" xmlns:v="urn:schemas-microsoft-com:vml" xmlns:wp14="http://schemas.microsoft.com/office/word/2010/wordprocessingDrawing" xmlns:wp="http://schemas.openxmlformats.org/drawingml/2006/wordprocessingDrawing" xmlns:w10="urn:schemas-microsoft-com:office:word" xmlns:w="http://schemas.openxmlformats.org/wordprocessingml/2006/main" xmlns:w14="http://schemas.microsoft.com/office/word/2010/wordml" xmlns:w15="http://schemas.microsoft.com/office/word/2012/wordml" xmlns:wpg="http://schemas.microsoft.com/office/word/2010/wordprocessingGroup" xmlns:wpi="http://schemas.microsoft.com/office/word/2010/wordprocessingInk" xmlns:wne="http://schemas.microsoft.com/office/word/2006/wordml" xmlns:wps="http://schemas.microsoft.com/office/word/2010/wordprocessingShape" mc:Ignorable="w14 w15 wp14">
   <w:abstractNum w:abstractNumId="0">
+    <w:nsid w:val="116F134B"/>
+    <w:multiLevelType w:val="hybridMultilevel"/>
+    <w:tmpl w:val="904AD1EC"/>
+    <w:lvl w:ilvl="0" w:tplc="0C0A000F">
+      <w:start w:val="1"/>
+      <w:numFmt w:val="decimal"/>
+      <w:lvlText w:val="%1."/>
+      <w:lvlJc w:val="left"/>
+      <w:pPr>
+        <w:ind w:left="720" w:hanging="360"/>
+      </w:pPr>
+      <w:rPr>
+        <w:rFonts w:hint="default"/>
+      </w:rPr>
+    </w:lvl>
+    <w:lvl w:ilvl="1" w:tplc="0C0A0019" w:tentative="1">
+      <w:start w:val="1"/>
+      <w:numFmt w:val="lowerLetter"/>
+      <w:lvlText w:val="%2."/>
+      <w:lvlJc w:val="left"/>
+      <w:pPr>
+        <w:ind w:left="1440" w:hanging="360"/>
+      </w:pPr>
+    </w:lvl>
+    <w:lvl w:ilvl="2" w:tplc="0C0A001B" w:tentative="1">
+      <w:start w:val="1"/>
+      <w:numFmt w:val="lowerRoman"/>
+      <w:lvlText w:val="%3."/>
+      <w:lvlJc w:val="right"/>
+      <w:pPr>
+        <w:ind w:left="2160" w:hanging="180"/>
+      </w:pPr>
+    </w:lvl>
+    <w:lvl w:ilvl="3" w:tplc="0C0A000F" w:tentative="1">
+      <w:start w:val="1"/>
+      <w:numFmt w:val="decimal"/>
+      <w:lvlText w:val="%4."/>
+      <w:lvlJc w:val="left"/>
+      <w:pPr>
+        <w:ind w:left="2880" w:hanging="360"/>
+      </w:pPr>
+    </w:lvl>
+    <w:lvl w:ilvl="4" w:tplc="0C0A0019" w:tentative="1">
+      <w:start w:val="1"/>
+      <w:numFmt w:val="lowerLetter"/>
+      <w:lvlText w:val="%5."/>
+      <w:lvlJc w:val="left"/>
+      <w:pPr>
+        <w:ind w:left="3600" w:hanging="360"/>
+      </w:pPr>
+    </w:lvl>
+    <w:lvl w:ilvl="5" w:tplc="0C0A001B" w:tentative="1">
+      <w:start w:val="1"/>
+      <w:numFmt w:val="lowerRoman"/>
+      <w:lvlText w:val="%6."/>
+      <w:lvlJc w:val="right"/>
+      <w:pPr>
+        <w:ind w:left="4320" w:hanging="180"/>
+      </w:pPr>
+    </w:lvl>
+    <w:lvl w:ilvl="6" w:tplc="0C0A000F" w:tentative="1">
+      <w:start w:val="1"/>
+      <w:numFmt w:val="decimal"/>
+      <w:lvlText w:val="%7."/>
+      <w:lvlJc w:val="left"/>
+      <w:pPr>
+        <w:ind w:left="5040" w:hanging="360"/>
+      </w:pPr>
+    </w:lvl>
+    <w:lvl w:ilvl="7" w:tplc="0C0A0019" w:tentative="1">
+      <w:start w:val="1"/>
+      <w:numFmt w:val="lowerLetter"/>
+      <w:lvlText w:val="%8."/>
+      <w:lvlJc w:val="left"/>
+      <w:pPr>
+        <w:ind w:left="5760" w:hanging="360"/>
+      </w:pPr>
+    </w:lvl>
+    <w:lvl w:ilvl="8" w:tplc="0C0A001B" w:tentative="1">
+      <w:start w:val="1"/>
+      <w:numFmt w:val="lowerRoman"/>
+      <w:lvlText w:val="%9."/>
+      <w:lvlJc w:val="right"/>
+      <w:pPr>
+        <w:ind w:left="6480" w:hanging="180"/>
+      </w:pPr>
+    </w:lvl>
+  </w:abstractNum>
+  <w:abstractNum w:abstractNumId="1">
     <w:nsid w:val="26651955"/>
     <w:multiLevelType w:val="hybridMultilevel"/>
     <w:tmpl w:val="16949C1C"/>
@@ -2321,7 +3670,7 @@
       </w:pPr>
     </w:lvl>
   </w:abstractNum>
-  <w:abstractNum w:abstractNumId="1">
+  <w:abstractNum w:abstractNumId="2">
     <w:nsid w:val="40583770"/>
     <w:multiLevelType w:val="hybridMultilevel"/>
     <w:tmpl w:val="1B807346"/>
@@ -2407,10 +3756,197 @@
       </w:pPr>
     </w:lvl>
   </w:abstractNum>
+  <w:abstractNum w:abstractNumId="3">
+    <w:nsid w:val="547F5F07"/>
+    <w:multiLevelType w:val="hybridMultilevel"/>
+    <w:tmpl w:val="904AD1EC"/>
+    <w:lvl w:ilvl="0" w:tplc="0C0A000F">
+      <w:start w:val="1"/>
+      <w:numFmt w:val="decimal"/>
+      <w:lvlText w:val="%1."/>
+      <w:lvlJc w:val="left"/>
+      <w:pPr>
+        <w:ind w:left="720" w:hanging="360"/>
+      </w:pPr>
+      <w:rPr>
+        <w:rFonts w:hint="default"/>
+      </w:rPr>
+    </w:lvl>
+    <w:lvl w:ilvl="1" w:tplc="0C0A0019" w:tentative="1">
+      <w:start w:val="1"/>
+      <w:numFmt w:val="lowerLetter"/>
+      <w:lvlText w:val="%2."/>
+      <w:lvlJc w:val="left"/>
+      <w:pPr>
+        <w:ind w:left="1440" w:hanging="360"/>
+      </w:pPr>
+    </w:lvl>
+    <w:lvl w:ilvl="2" w:tplc="0C0A001B" w:tentative="1">
+      <w:start w:val="1"/>
+      <w:numFmt w:val="lowerRoman"/>
+      <w:lvlText w:val="%3."/>
+      <w:lvlJc w:val="right"/>
+      <w:pPr>
+        <w:ind w:left="2160" w:hanging="180"/>
+      </w:pPr>
+    </w:lvl>
+    <w:lvl w:ilvl="3" w:tplc="0C0A000F" w:tentative="1">
+      <w:start w:val="1"/>
+      <w:numFmt w:val="decimal"/>
+      <w:lvlText w:val="%4."/>
+      <w:lvlJc w:val="left"/>
+      <w:pPr>
+        <w:ind w:left="2880" w:hanging="360"/>
+      </w:pPr>
+    </w:lvl>
+    <w:lvl w:ilvl="4" w:tplc="0C0A0019" w:tentative="1">
+      <w:start w:val="1"/>
+      <w:numFmt w:val="lowerLetter"/>
+      <w:lvlText w:val="%5."/>
+      <w:lvlJc w:val="left"/>
+      <w:pPr>
+        <w:ind w:left="3600" w:hanging="360"/>
+      </w:pPr>
+    </w:lvl>
+    <w:lvl w:ilvl="5" w:tplc="0C0A001B" w:tentative="1">
+      <w:start w:val="1"/>
+      <w:numFmt w:val="lowerRoman"/>
+      <w:lvlText w:val="%6."/>
+      <w:lvlJc w:val="right"/>
+      <w:pPr>
+        <w:ind w:left="4320" w:hanging="180"/>
+      </w:pPr>
+    </w:lvl>
+    <w:lvl w:ilvl="6" w:tplc="0C0A000F" w:tentative="1">
+      <w:start w:val="1"/>
+      <w:numFmt w:val="decimal"/>
+      <w:lvlText w:val="%7."/>
+      <w:lvlJc w:val="left"/>
+      <w:pPr>
+        <w:ind w:left="5040" w:hanging="360"/>
+      </w:pPr>
+    </w:lvl>
+    <w:lvl w:ilvl="7" w:tplc="0C0A0019" w:tentative="1">
+      <w:start w:val="1"/>
+      <w:numFmt w:val="lowerLetter"/>
+      <w:lvlText w:val="%8."/>
+      <w:lvlJc w:val="left"/>
+      <w:pPr>
+        <w:ind w:left="5760" w:hanging="360"/>
+      </w:pPr>
+    </w:lvl>
+    <w:lvl w:ilvl="8" w:tplc="0C0A001B" w:tentative="1">
+      <w:start w:val="1"/>
+      <w:numFmt w:val="lowerRoman"/>
+      <w:lvlText w:val="%9."/>
+      <w:lvlJc w:val="right"/>
+      <w:pPr>
+        <w:ind w:left="6480" w:hanging="180"/>
+      </w:pPr>
+    </w:lvl>
+  </w:abstractNum>
+  <w:abstractNum w:abstractNumId="4">
+    <w:nsid w:val="7E2F1FF1"/>
+    <w:multiLevelType w:val="hybridMultilevel"/>
+    <w:tmpl w:val="904AD1EC"/>
+    <w:lvl w:ilvl="0" w:tplc="0C0A000F">
+      <w:start w:val="1"/>
+      <w:numFmt w:val="decimal"/>
+      <w:lvlText w:val="%1."/>
+      <w:lvlJc w:val="left"/>
+      <w:pPr>
+        <w:ind w:left="720" w:hanging="360"/>
+      </w:pPr>
+      <w:rPr>
+        <w:rFonts w:hint="default"/>
+      </w:rPr>
+    </w:lvl>
+    <w:lvl w:ilvl="1" w:tplc="0C0A0019" w:tentative="1">
+      <w:start w:val="1"/>
+      <w:numFmt w:val="lowerLetter"/>
+      <w:lvlText w:val="%2."/>
+      <w:lvlJc w:val="left"/>
+      <w:pPr>
+        <w:ind w:left="1440" w:hanging="360"/>
+      </w:pPr>
+    </w:lvl>
+    <w:lvl w:ilvl="2" w:tplc="0C0A001B" w:tentative="1">
+      <w:start w:val="1"/>
+      <w:numFmt w:val="lowerRoman"/>
+      <w:lvlText w:val="%3."/>
+      <w:lvlJc w:val="right"/>
+      <w:pPr>
+        <w:ind w:left="2160" w:hanging="180"/>
+      </w:pPr>
+    </w:lvl>
+    <w:lvl w:ilvl="3" w:tplc="0C0A000F" w:tentative="1">
+      <w:start w:val="1"/>
+      <w:numFmt w:val="decimal"/>
+      <w:lvlText w:val="%4."/>
+      <w:lvlJc w:val="left"/>
+      <w:pPr>
+        <w:ind w:left="2880" w:hanging="360"/>
+      </w:pPr>
+    </w:lvl>
+    <w:lvl w:ilvl="4" w:tplc="0C0A0019" w:tentative="1">
+      <w:start w:val="1"/>
+      <w:numFmt w:val="lowerLetter"/>
+      <w:lvlText w:val="%5."/>
+      <w:lvlJc w:val="left"/>
+      <w:pPr>
+        <w:ind w:left="3600" w:hanging="360"/>
+      </w:pPr>
+    </w:lvl>
+    <w:lvl w:ilvl="5" w:tplc="0C0A001B" w:tentative="1">
+      <w:start w:val="1"/>
+      <w:numFmt w:val="lowerRoman"/>
+      <w:lvlText w:val="%6."/>
+      <w:lvlJc w:val="right"/>
+      <w:pPr>
+        <w:ind w:left="4320" w:hanging="180"/>
+      </w:pPr>
+    </w:lvl>
+    <w:lvl w:ilvl="6" w:tplc="0C0A000F" w:tentative="1">
+      <w:start w:val="1"/>
+      <w:numFmt w:val="decimal"/>
+      <w:lvlText w:val="%7."/>
+      <w:lvlJc w:val="left"/>
+      <w:pPr>
+        <w:ind w:left="5040" w:hanging="360"/>
+      </w:pPr>
+    </w:lvl>
+    <w:lvl w:ilvl="7" w:tplc="0C0A0019" w:tentative="1">
+      <w:start w:val="1"/>
+      <w:numFmt w:val="lowerLetter"/>
+      <w:lvlText w:val="%8."/>
+      <w:lvlJc w:val="left"/>
+      <w:pPr>
+        <w:ind w:left="5760" w:hanging="360"/>
+      </w:pPr>
+    </w:lvl>
+    <w:lvl w:ilvl="8" w:tplc="0C0A001B" w:tentative="1">
+      <w:start w:val="1"/>
+      <w:numFmt w:val="lowerRoman"/>
+      <w:lvlText w:val="%9."/>
+      <w:lvlJc w:val="right"/>
+      <w:pPr>
+        <w:ind w:left="6480" w:hanging="180"/>
+      </w:pPr>
+    </w:lvl>
+  </w:abstractNum>
   <w:num w:numId="1">
+    <w:abstractNumId w:val="2"/>
+  </w:num>
+  <w:num w:numId="2">
     <w:abstractNumId w:val="1"/>
   </w:num>
-  <w:num w:numId="2">
+  <w:num w:numId="3">
+    <w:abstractNumId w:val="4"/>
+  </w:num>
+  <w:num w:numId="4">
+    <w:abstractNumId w:val="3"/>
+  </w:num>
+  <w:num w:numId="5">
     <w:abstractNumId w:val="0"/>
   </w:num>
 </w:numbering>
@@ -2930,8 +4466,8 @@
       <w:bCs/>
     </w:rPr>
   </w:style>
-  <w:style w:type="table" w:styleId="Tablanormal3">
-    <w:name w:val="Plain Table 3"/>
+  <w:style w:type="table" w:customStyle="1" w:styleId="Tablanormal31">
+    <w:name w:val="Tabla normal 31"/>
     <w:basedOn w:val="Tablanormal"/>
     <w:uiPriority w:val="43"/>
     <w:rsid w:val="00E4281F"/>
@@ -3023,8 +4559,8 @@
       </w:tcPr>
     </w:tblStylePr>
   </w:style>
-  <w:style w:type="table" w:styleId="Tabladecuadrcula1clara">
-    <w:name w:val="Grid Table 1 Light"/>
+  <w:style w:type="table" w:customStyle="1" w:styleId="Tabladecuadrcula1clara1">
+    <w:name w:val="Tabla de cuadrícula 1 clara1"/>
     <w:basedOn w:val="Tablanormal"/>
     <w:uiPriority w:val="46"/>
     <w:rsid w:val="00E4281F"/>
@@ -3079,6 +4615,50 @@
         <w:bCs/>
       </w:rPr>
     </w:tblStylePr>
+  </w:style>
+  <w:style w:type="paragraph" w:styleId="Encabezado">
+    <w:name w:val="header"/>
+    <w:basedOn w:val="Normal"/>
+    <w:link w:val="EncabezadoCar"/>
+    <w:uiPriority w:val="99"/>
+    <w:unhideWhenUsed/>
+    <w:rsid w:val="00595AFB"/>
+    <w:pPr>
+      <w:tabs>
+        <w:tab w:val="center" w:pos="4252"/>
+        <w:tab w:val="right" w:pos="8504"/>
+      </w:tabs>
+      <w:spacing w:after="0" w:line="240" w:lineRule="auto"/>
+    </w:pPr>
+  </w:style>
+  <w:style w:type="character" w:customStyle="1" w:styleId="EncabezadoCar">
+    <w:name w:val="Encabezado Car"/>
+    <w:basedOn w:val="Fuentedeprrafopredeter"/>
+    <w:link w:val="Encabezado"/>
+    <w:uiPriority w:val="99"/>
+    <w:rsid w:val="00595AFB"/>
+  </w:style>
+  <w:style w:type="paragraph" w:styleId="Piedepgina">
+    <w:name w:val="footer"/>
+    <w:basedOn w:val="Normal"/>
+    <w:link w:val="PiedepginaCar"/>
+    <w:uiPriority w:val="99"/>
+    <w:unhideWhenUsed/>
+    <w:rsid w:val="00595AFB"/>
+    <w:pPr>
+      <w:tabs>
+        <w:tab w:val="center" w:pos="4252"/>
+        <w:tab w:val="right" w:pos="8504"/>
+      </w:tabs>
+      <w:spacing w:after="0" w:line="240" w:lineRule="auto"/>
+    </w:pPr>
+  </w:style>
+  <w:style w:type="character" w:customStyle="1" w:styleId="PiedepginaCar">
+    <w:name w:val="Pie de página Car"/>
+    <w:basedOn w:val="Fuentedeprrafopredeter"/>
+    <w:link w:val="Piedepgina"/>
+    <w:uiPriority w:val="99"/>
+    <w:rsid w:val="00595AFB"/>
   </w:style>
 </w:styles>
 </file>

</xml_diff>

<commit_message>
5 casos de uso extensos
</commit_message>
<xml_diff>
--- a/Documento-de-Requisitos.docx
+++ b/Documento-de-Requisitos.docx
@@ -117,7 +117,7 @@
                     </pic:cNvPicPr>
                   </pic:nvPicPr>
                   <pic:blipFill>
-                    <a:blip r:embed="rId5">
+                    <a:blip r:embed="rId7">
                       <a:extLst>
                         <a:ext uri="{28A0092B-C50C-407E-A947-70E740481C1C}">
                           <a14:useLocalDpi xmlns:a14="http://schemas.microsoft.com/office/drawing/2010/main" xmlns:wps="http://schemas.microsoft.com/office/word/2010/wordprocessingShape" xmlns:wpi="http://schemas.microsoft.com/office/word/2010/wordprocessingInk" xmlns:wpg="http://schemas.microsoft.com/office/word/2010/wordprocessingGroup" xmlns:w15="http://schemas.microsoft.com/office/word/2012/wordml" xmlns:w14="http://schemas.microsoft.com/office/word/2010/wordml" xmlns:w="http://schemas.openxmlformats.org/wordprocessingml/2006/main" xmlns:w10="urn:schemas-microsoft-com:office:word" xmlns:wp14="http://schemas.microsoft.com/office/word/2010/wordprocessingDrawing" xmlns:v="urn:schemas-microsoft-com:vml" xmlns:o="urn:schemas-microsoft-com:office:office" xmlns:mc="http://schemas.openxmlformats.org/markup-compatibility/2006" xmlns:wpc="http://schemas.microsoft.com/office/word/2010/wordprocessingCanvas" xmlns="" val="0"/>
@@ -224,34 +224,33 @@
           <w:szCs w:val="32"/>
           <w:lang w:val="es-MX"/>
         </w:rPr>
-        <w:t>03/11/2015</w:t>
-      </w:r>
-    </w:p>
-    <w:p>
-      <w:pPr>
-        <w:rPr>
-          <w:lang w:val="es-MX"/>
-        </w:rPr>
-      </w:pPr>
-    </w:p>
-    <w:p>
-      <w:pPr>
-        <w:rPr>
-          <w:b/>
+        <w:t>09</w:t>
+      </w:r>
+      <w:r>
+        <w:rPr>
           <w:sz w:val="32"/>
           <w:szCs w:val="32"/>
           <w:lang w:val="es-MX"/>
         </w:rPr>
-      </w:pPr>
-      <w:r>
+        <w:t>/11/2015</w:t>
+      </w:r>
+    </w:p>
+    <w:p>
+      <w:pPr>
+        <w:rPr>
+          <w:lang w:val="es-MX"/>
+        </w:rPr>
+      </w:pPr>
+    </w:p>
+    <w:p>
+      <w:pPr>
         <w:rPr>
           <w:b/>
           <w:sz w:val="32"/>
           <w:szCs w:val="32"/>
           <w:lang w:val="es-MX"/>
         </w:rPr>
-        <w:t>Versión</w:t>
-      </w:r>
+      </w:pPr>
       <w:r>
         <w:rPr>
           <w:b/>
@@ -259,7 +258,7 @@
           <w:szCs w:val="32"/>
           <w:lang w:val="es-MX"/>
         </w:rPr>
-        <w:tab/>
+        <w:t>Versión</w:t>
       </w:r>
       <w:r>
         <w:rPr>
@@ -287,34 +286,34 @@
           <w:lang w:val="es-MX"/>
         </w:rPr>
         <w:tab/>
-        <w:t>0.1</w:t>
-      </w:r>
-    </w:p>
-    <w:p>
-      <w:pPr>
-        <w:rPr>
-          <w:lang w:val="es-MX"/>
-        </w:rPr>
-      </w:pPr>
-    </w:p>
-    <w:p>
-      <w:pPr>
+      </w:r>
+      <w:r>
         <w:rPr>
           <w:b/>
           <w:sz w:val="32"/>
           <w:szCs w:val="32"/>
           <w:lang w:val="es-MX"/>
         </w:rPr>
-      </w:pPr>
-      <w:r>
+        <w:tab/>
+        <w:t>0.3</w:t>
+      </w:r>
+    </w:p>
+    <w:p>
+      <w:pPr>
+        <w:rPr>
+          <w:lang w:val="es-MX"/>
+        </w:rPr>
+      </w:pPr>
+    </w:p>
+    <w:p>
+      <w:pPr>
         <w:rPr>
           <w:b/>
           <w:sz w:val="32"/>
           <w:szCs w:val="32"/>
           <w:lang w:val="es-MX"/>
         </w:rPr>
-        <w:t>Integrantes del equipo</w:t>
-      </w:r>
+      </w:pPr>
       <w:r>
         <w:rPr>
           <w:b/>
@@ -322,6 +321,15 @@
           <w:szCs w:val="32"/>
           <w:lang w:val="es-MX"/>
         </w:rPr>
+        <w:t>Integrantes del equipo</w:t>
+      </w:r>
+      <w:r>
+        <w:rPr>
+          <w:b/>
+          <w:sz w:val="32"/>
+          <w:szCs w:val="32"/>
+          <w:lang w:val="es-MX"/>
+        </w:rPr>
         <w:tab/>
         <w:t>Carlos Eduardo Guzmán Acevedo</w:t>
       </w:r>
@@ -545,20 +553,17 @@
     <w:p>
       <w:pPr>
         <w:rPr>
-          <w:i/>
-          <w:lang w:val="es-MX"/>
-        </w:rPr>
-      </w:pPr>
-      <w:r>
-        <w:rPr>
-          <w:i/>
+          <w:lang w:val="es-MX"/>
+        </w:rPr>
+      </w:pPr>
+      <w:r>
+        <w:rPr>
           <w:lang w:val="es-MX"/>
         </w:rPr>
         <w:t xml:space="preserve">En </w:t>
       </w:r>
       <w:r>
         <w:rPr>
-          <w:i/>
           <w:lang w:val="es-MX"/>
         </w:rPr>
         <w:t>el siguiente documento de requisitos se presenta los requerimientos funcionales y no funcionales de un sistema de control de inventarios, las siguientes funciones nos permitirán tener un correcto orden, control y administración del inventario.</w:t>
@@ -733,6 +738,7 @@
           <w:rFonts w:asciiTheme="minorHAnsi" w:hAnsiTheme="minorHAnsi"/>
           <w:sz w:val="22"/>
           <w:szCs w:val="22"/>
+          <w:shd w:val="clear" w:color="auto" w:fill="FFFFFF"/>
         </w:rPr>
       </w:pPr>
       <w:r>
@@ -780,6 +786,811 @@
     <w:p>
       <w:pPr>
         <w:rPr>
+          <w:rFonts w:eastAsia="Times New Roman" w:cs="Times New Roman"/>
+          <w:b/>
+          <w:sz w:val="28"/>
+          <w:szCs w:val="28"/>
+          <w:shd w:val="clear" w:color="auto" w:fill="FFFFFF"/>
+          <w:lang w:val="es-ES_tradnl" w:eastAsia="es-ES_tradnl"/>
+        </w:rPr>
+      </w:pPr>
+      <w:r>
+        <w:rPr>
+          <w:shd w:val="clear" w:color="auto" w:fill="FFFFFF"/>
+        </w:rPr>
+        <w:br w:type="page"/>
+      </w:r>
+    </w:p>
+    <w:p>
+      <w:pPr>
+        <w:pStyle w:val="NormalWeb"/>
+        <w:shd w:val="clear" w:color="auto" w:fill="FFFFFF"/>
+        <w:spacing w:line="360" w:lineRule="atLeast"/>
+        <w:rPr>
+          <w:rFonts w:asciiTheme="minorHAnsi" w:hAnsiTheme="minorHAnsi"/>
+          <w:b/>
+          <w:sz w:val="28"/>
+          <w:szCs w:val="28"/>
+          <w:shd w:val="clear" w:color="auto" w:fill="FFFFFF"/>
+        </w:rPr>
+      </w:pPr>
+      <w:r>
+        <w:rPr>
+          <w:rFonts w:asciiTheme="minorHAnsi" w:hAnsiTheme="minorHAnsi"/>
+          <w:b/>
+          <w:sz w:val="28"/>
+          <w:szCs w:val="28"/>
+          <w:shd w:val="clear" w:color="auto" w:fill="FFFFFF"/>
+        </w:rPr>
+        <w:lastRenderedPageBreak/>
+        <w:t xml:space="preserve">TABLA DE CAMBIOS </w:t>
+      </w:r>
+    </w:p>
+    <w:p>
+      <w:pPr>
+        <w:pStyle w:val="NormalWeb"/>
+        <w:shd w:val="clear" w:color="auto" w:fill="FFFFFF"/>
+        <w:spacing w:line="360" w:lineRule="atLeast"/>
+        <w:rPr>
+          <w:rFonts w:asciiTheme="minorHAnsi" w:hAnsiTheme="minorHAnsi"/>
+          <w:b/>
+          <w:sz w:val="28"/>
+          <w:szCs w:val="28"/>
+          <w:shd w:val="clear" w:color="auto" w:fill="FFFFFF"/>
+        </w:rPr>
+      </w:pPr>
+    </w:p>
+    <w:tbl>
+      <w:tblPr>
+        <w:tblStyle w:val="Tabladecuadrcula1clara1"/>
+        <w:tblW w:w="0" w:type="auto"/>
+        <w:tblLayout w:type="fixed"/>
+        <w:tblLook w:val="04A0"/>
+      </w:tblPr>
+      <w:tblGrid>
+        <w:gridCol w:w="959"/>
+        <w:gridCol w:w="4536"/>
+        <w:gridCol w:w="1559"/>
+        <w:gridCol w:w="1559"/>
+      </w:tblGrid>
+      <w:tr>
+        <w:trPr>
+          <w:cnfStyle w:val="100000000000"/>
+          <w:trHeight w:val="344"/>
+        </w:trPr>
+        <w:tc>
+          <w:tcPr>
+            <w:cnfStyle w:val="001000000000"/>
+            <w:tcW w:w="959" w:type="dxa"/>
+          </w:tcPr>
+          <w:p>
+            <w:pPr>
+              <w:tabs>
+                <w:tab w:val="left" w:pos="1515"/>
+              </w:tabs>
+              <w:jc w:val="center"/>
+              <w:rPr>
+                <w:lang w:val="es-MX"/>
+              </w:rPr>
+            </w:pPr>
+            <w:r>
+              <w:rPr>
+                <w:lang w:val="es-MX"/>
+              </w:rPr>
+              <w:t>Versión</w:t>
+            </w:r>
+          </w:p>
+        </w:tc>
+        <w:tc>
+          <w:tcPr>
+            <w:tcW w:w="4536" w:type="dxa"/>
+          </w:tcPr>
+          <w:p>
+            <w:pPr>
+              <w:jc w:val="center"/>
+              <w:cnfStyle w:val="100000000000"/>
+              <w:rPr>
+                <w:lang w:val="es-MX"/>
+              </w:rPr>
+            </w:pPr>
+            <w:r>
+              <w:rPr>
+                <w:lang w:val="es-MX"/>
+              </w:rPr>
+              <w:t>Modificación</w:t>
+            </w:r>
+          </w:p>
+        </w:tc>
+        <w:tc>
+          <w:tcPr>
+            <w:tcW w:w="1559" w:type="dxa"/>
+          </w:tcPr>
+          <w:p>
+            <w:pPr>
+              <w:jc w:val="center"/>
+              <w:cnfStyle w:val="100000000000"/>
+              <w:rPr>
+                <w:lang w:val="es-MX"/>
+              </w:rPr>
+            </w:pPr>
+            <w:r>
+              <w:rPr>
+                <w:lang w:val="es-MX"/>
+              </w:rPr>
+              <w:t>Fecha</w:t>
+            </w:r>
+          </w:p>
+        </w:tc>
+        <w:tc>
+          <w:tcPr>
+            <w:tcW w:w="1559" w:type="dxa"/>
+          </w:tcPr>
+          <w:p>
+            <w:pPr>
+              <w:jc w:val="center"/>
+              <w:cnfStyle w:val="100000000000"/>
+              <w:rPr>
+                <w:lang w:val="es-MX"/>
+              </w:rPr>
+            </w:pPr>
+            <w:r>
+              <w:rPr>
+                <w:lang w:val="es-MX"/>
+              </w:rPr>
+              <w:t>Autores</w:t>
+            </w:r>
+          </w:p>
+        </w:tc>
+      </w:tr>
+      <w:tr>
+        <w:trPr>
+          <w:trHeight w:val="344"/>
+        </w:trPr>
+        <w:tc>
+          <w:tcPr>
+            <w:cnfStyle w:val="001000000000"/>
+            <w:tcW w:w="959" w:type="dxa"/>
+          </w:tcPr>
+          <w:p>
+            <w:pPr>
+              <w:jc w:val="center"/>
+              <w:rPr>
+                <w:lang w:val="es-MX"/>
+              </w:rPr>
+            </w:pPr>
+            <w:r>
+              <w:rPr>
+                <w:lang w:val="es-MX"/>
+              </w:rPr>
+              <w:t>1</w:t>
+            </w:r>
+          </w:p>
+        </w:tc>
+        <w:tc>
+          <w:tcPr>
+            <w:tcW w:w="4536" w:type="dxa"/>
+          </w:tcPr>
+          <w:p>
+            <w:pPr>
+              <w:cnfStyle w:val="000000000000"/>
+              <w:rPr>
+                <w:lang w:val="es-MX"/>
+              </w:rPr>
+            </w:pPr>
+            <w:r>
+              <w:rPr>
+                <w:lang w:val="es-MX"/>
+              </w:rPr>
+              <w:t xml:space="preserve">se agregaron requisitos </w:t>
+            </w:r>
+          </w:p>
+        </w:tc>
+        <w:tc>
+          <w:tcPr>
+            <w:tcW w:w="1559" w:type="dxa"/>
+          </w:tcPr>
+          <w:p>
+            <w:pPr>
+              <w:cnfStyle w:val="000000000000"/>
+              <w:rPr>
+                <w:lang w:val="es-MX"/>
+              </w:rPr>
+            </w:pPr>
+            <w:r>
+              <w:rPr>
+                <w:lang w:val="es-MX"/>
+              </w:rPr>
+              <w:t>3/NOV/2015</w:t>
+            </w:r>
+          </w:p>
+        </w:tc>
+        <w:tc>
+          <w:tcPr>
+            <w:tcW w:w="1559" w:type="dxa"/>
+          </w:tcPr>
+          <w:p>
+            <w:pPr>
+              <w:cnfStyle w:val="000000000000"/>
+              <w:rPr>
+                <w:lang w:val="es-MX"/>
+              </w:rPr>
+            </w:pPr>
+            <w:r>
+              <w:rPr>
+                <w:lang w:val="es-MX"/>
+              </w:rPr>
+              <w:t xml:space="preserve">VICTOR </w:t>
+            </w:r>
+          </w:p>
+        </w:tc>
+      </w:tr>
+      <w:tr>
+        <w:trPr>
+          <w:trHeight w:val="680"/>
+        </w:trPr>
+        <w:tc>
+          <w:tcPr>
+            <w:cnfStyle w:val="001000000000"/>
+            <w:tcW w:w="959" w:type="dxa"/>
+          </w:tcPr>
+          <w:p>
+            <w:pPr>
+              <w:jc w:val="center"/>
+              <w:rPr>
+                <w:lang w:val="es-MX"/>
+              </w:rPr>
+            </w:pPr>
+            <w:r>
+              <w:rPr>
+                <w:lang w:val="es-MX"/>
+              </w:rPr>
+              <w:t>2</w:t>
+            </w:r>
+          </w:p>
+        </w:tc>
+        <w:tc>
+          <w:tcPr>
+            <w:tcW w:w="4536" w:type="dxa"/>
+          </w:tcPr>
+          <w:p>
+            <w:pPr>
+              <w:cnfStyle w:val="000000000000"/>
+              <w:rPr>
+                <w:lang w:val="es-MX"/>
+              </w:rPr>
+            </w:pPr>
+            <w:r>
+              <w:rPr>
+                <w:lang w:val="es-MX"/>
+              </w:rPr>
+              <w:t>se modificaron los requisitos funcionales y no funcionales y se creó la tabla de versiones</w:t>
+            </w:r>
+          </w:p>
+        </w:tc>
+        <w:tc>
+          <w:tcPr>
+            <w:tcW w:w="1559" w:type="dxa"/>
+          </w:tcPr>
+          <w:p>
+            <w:pPr>
+              <w:cnfStyle w:val="000000000000"/>
+              <w:rPr>
+                <w:lang w:val="es-MX"/>
+              </w:rPr>
+            </w:pPr>
+            <w:r>
+              <w:rPr>
+                <w:lang w:val="es-MX"/>
+              </w:rPr>
+              <w:t>5/NOV/2015</w:t>
+            </w:r>
+          </w:p>
+        </w:tc>
+        <w:tc>
+          <w:tcPr>
+            <w:tcW w:w="1559" w:type="dxa"/>
+          </w:tcPr>
+          <w:p>
+            <w:pPr>
+              <w:cnfStyle w:val="000000000000"/>
+              <w:rPr>
+                <w:lang w:val="es-MX"/>
+              </w:rPr>
+            </w:pPr>
+            <w:r>
+              <w:rPr>
+                <w:lang w:val="es-MX"/>
+              </w:rPr>
+              <w:t>ERIK, EDUARDO</w:t>
+            </w:r>
+          </w:p>
+        </w:tc>
+      </w:tr>
+      <w:tr>
+        <w:trPr>
+          <w:trHeight w:val="344"/>
+        </w:trPr>
+        <w:tc>
+          <w:tcPr>
+            <w:cnfStyle w:val="001000000000"/>
+            <w:tcW w:w="959" w:type="dxa"/>
+          </w:tcPr>
+          <w:p>
+            <w:pPr>
+              <w:jc w:val="center"/>
+              <w:rPr>
+                <w:lang w:val="es-MX"/>
+              </w:rPr>
+            </w:pPr>
+            <w:r>
+              <w:rPr>
+                <w:lang w:val="es-MX"/>
+              </w:rPr>
+              <w:t>3</w:t>
+            </w:r>
+          </w:p>
+        </w:tc>
+        <w:tc>
+          <w:tcPr>
+            <w:tcW w:w="4536" w:type="dxa"/>
+          </w:tcPr>
+          <w:p>
+            <w:pPr>
+              <w:cnfStyle w:val="000000000000"/>
+              <w:rPr>
+                <w:lang w:val="es-MX"/>
+              </w:rPr>
+            </w:pPr>
+            <w:r>
+              <w:rPr>
+                <w:lang w:val="es-MX"/>
+              </w:rPr>
+              <w:t>Se agregó la imagen los Caso de Uso</w:t>
+            </w:r>
+          </w:p>
+        </w:tc>
+        <w:tc>
+          <w:tcPr>
+            <w:tcW w:w="1559" w:type="dxa"/>
+          </w:tcPr>
+          <w:p>
+            <w:pPr>
+              <w:cnfStyle w:val="000000000000"/>
+              <w:rPr>
+                <w:lang w:val="es-MX"/>
+              </w:rPr>
+            </w:pPr>
+            <w:r>
+              <w:rPr>
+                <w:lang w:val="es-MX"/>
+              </w:rPr>
+              <w:t>09/NOV/2015</w:t>
+            </w:r>
+          </w:p>
+        </w:tc>
+        <w:tc>
+          <w:tcPr>
+            <w:tcW w:w="1559" w:type="dxa"/>
+          </w:tcPr>
+          <w:p>
+            <w:pPr>
+              <w:cnfStyle w:val="000000000000"/>
+              <w:rPr>
+                <w:lang w:val="es-MX"/>
+              </w:rPr>
+            </w:pPr>
+            <w:r>
+              <w:rPr>
+                <w:lang w:val="es-MX"/>
+              </w:rPr>
+              <w:t>D</w:t>
+            </w:r>
+            <w:r>
+              <w:rPr>
+                <w:lang w:val="es-MX"/>
+              </w:rPr>
+              <w:t>ANIEL</w:t>
+            </w:r>
+          </w:p>
+        </w:tc>
+      </w:tr>
+      <w:tr>
+        <w:trPr>
+          <w:trHeight w:val="325"/>
+        </w:trPr>
+        <w:tc>
+          <w:tcPr>
+            <w:cnfStyle w:val="001000000000"/>
+            <w:tcW w:w="959" w:type="dxa"/>
+          </w:tcPr>
+          <w:p>
+            <w:pPr>
+              <w:jc w:val="center"/>
+              <w:rPr>
+                <w:lang w:val="es-MX"/>
+              </w:rPr>
+            </w:pPr>
+            <w:r>
+              <w:rPr>
+                <w:lang w:val="es-MX"/>
+              </w:rPr>
+              <w:t>4</w:t>
+            </w:r>
+          </w:p>
+        </w:tc>
+        <w:tc>
+          <w:tcPr>
+            <w:tcW w:w="4536" w:type="dxa"/>
+          </w:tcPr>
+          <w:p>
+            <w:pPr>
+              <w:cnfStyle w:val="000000000000"/>
+              <w:rPr>
+                <w:lang w:val="es-MX"/>
+              </w:rPr>
+            </w:pPr>
+            <w:r>
+              <w:rPr>
+                <w:lang w:val="es-MX"/>
+              </w:rPr>
+              <w:t>Se agregaron los casos de uso extendidos</w:t>
+            </w:r>
+          </w:p>
+        </w:tc>
+        <w:tc>
+          <w:tcPr>
+            <w:tcW w:w="1559" w:type="dxa"/>
+          </w:tcPr>
+          <w:p>
+            <w:pPr>
+              <w:cnfStyle w:val="000000000000"/>
+              <w:rPr>
+                <w:lang w:val="es-MX"/>
+              </w:rPr>
+            </w:pPr>
+            <w:r>
+              <w:rPr>
+                <w:lang w:val="es-MX"/>
+              </w:rPr>
+              <w:t>17/NOV/2015</w:t>
+            </w:r>
+          </w:p>
+        </w:tc>
+        <w:tc>
+          <w:tcPr>
+            <w:tcW w:w="1559" w:type="dxa"/>
+          </w:tcPr>
+          <w:p>
+            <w:pPr>
+              <w:cnfStyle w:val="000000000000"/>
+              <w:rPr>
+                <w:lang w:val="es-MX"/>
+              </w:rPr>
+            </w:pPr>
+            <w:r>
+              <w:rPr>
+                <w:lang w:val="es-MX"/>
+              </w:rPr>
+              <w:t>ERIK, VICTOR</w:t>
+            </w:r>
+          </w:p>
+        </w:tc>
+      </w:tr>
+      <w:tr>
+        <w:trPr>
+          <w:trHeight w:val="344"/>
+        </w:trPr>
+        <w:tc>
+          <w:tcPr>
+            <w:cnfStyle w:val="001000000000"/>
+            <w:tcW w:w="959" w:type="dxa"/>
+          </w:tcPr>
+          <w:p>
+            <w:pPr>
+              <w:rPr>
+                <w:lang w:val="es-MX"/>
+              </w:rPr>
+            </w:pPr>
+          </w:p>
+        </w:tc>
+        <w:tc>
+          <w:tcPr>
+            <w:tcW w:w="4536" w:type="dxa"/>
+          </w:tcPr>
+          <w:p>
+            <w:pPr>
+              <w:cnfStyle w:val="000000000000"/>
+              <w:rPr>
+                <w:lang w:val="es-MX"/>
+              </w:rPr>
+            </w:pPr>
+          </w:p>
+        </w:tc>
+        <w:tc>
+          <w:tcPr>
+            <w:tcW w:w="1559" w:type="dxa"/>
+          </w:tcPr>
+          <w:p>
+            <w:pPr>
+              <w:cnfStyle w:val="000000000000"/>
+              <w:rPr>
+                <w:lang w:val="es-MX"/>
+              </w:rPr>
+            </w:pPr>
+          </w:p>
+        </w:tc>
+        <w:tc>
+          <w:tcPr>
+            <w:tcW w:w="1559" w:type="dxa"/>
+          </w:tcPr>
+          <w:p>
+            <w:pPr>
+              <w:cnfStyle w:val="000000000000"/>
+              <w:rPr>
+                <w:lang w:val="es-MX"/>
+              </w:rPr>
+            </w:pPr>
+          </w:p>
+        </w:tc>
+      </w:tr>
+      <w:tr>
+        <w:trPr>
+          <w:trHeight w:val="325"/>
+        </w:trPr>
+        <w:tc>
+          <w:tcPr>
+            <w:cnfStyle w:val="001000000000"/>
+            <w:tcW w:w="959" w:type="dxa"/>
+          </w:tcPr>
+          <w:p>
+            <w:pPr>
+              <w:rPr>
+                <w:lang w:val="es-MX"/>
+              </w:rPr>
+            </w:pPr>
+          </w:p>
+        </w:tc>
+        <w:tc>
+          <w:tcPr>
+            <w:tcW w:w="4536" w:type="dxa"/>
+          </w:tcPr>
+          <w:p>
+            <w:pPr>
+              <w:cnfStyle w:val="000000000000"/>
+              <w:rPr>
+                <w:lang w:val="es-MX"/>
+              </w:rPr>
+            </w:pPr>
+          </w:p>
+        </w:tc>
+        <w:tc>
+          <w:tcPr>
+            <w:tcW w:w="1559" w:type="dxa"/>
+          </w:tcPr>
+          <w:p>
+            <w:pPr>
+              <w:cnfStyle w:val="000000000000"/>
+              <w:rPr>
+                <w:lang w:val="es-MX"/>
+              </w:rPr>
+            </w:pPr>
+          </w:p>
+        </w:tc>
+        <w:tc>
+          <w:tcPr>
+            <w:tcW w:w="1559" w:type="dxa"/>
+          </w:tcPr>
+          <w:p>
+            <w:pPr>
+              <w:cnfStyle w:val="000000000000"/>
+              <w:rPr>
+                <w:lang w:val="es-MX"/>
+              </w:rPr>
+            </w:pPr>
+          </w:p>
+        </w:tc>
+      </w:tr>
+      <w:tr>
+        <w:trPr>
+          <w:trHeight w:val="363"/>
+        </w:trPr>
+        <w:tc>
+          <w:tcPr>
+            <w:cnfStyle w:val="001000000000"/>
+            <w:tcW w:w="959" w:type="dxa"/>
+          </w:tcPr>
+          <w:p>
+            <w:pPr>
+              <w:rPr>
+                <w:lang w:val="es-MX"/>
+              </w:rPr>
+            </w:pPr>
+          </w:p>
+        </w:tc>
+        <w:tc>
+          <w:tcPr>
+            <w:tcW w:w="4536" w:type="dxa"/>
+          </w:tcPr>
+          <w:p>
+            <w:pPr>
+              <w:cnfStyle w:val="000000000000"/>
+              <w:rPr>
+                <w:lang w:val="es-MX"/>
+              </w:rPr>
+            </w:pPr>
+          </w:p>
+        </w:tc>
+        <w:tc>
+          <w:tcPr>
+            <w:tcW w:w="1559" w:type="dxa"/>
+          </w:tcPr>
+          <w:p>
+            <w:pPr>
+              <w:cnfStyle w:val="000000000000"/>
+              <w:rPr>
+                <w:lang w:val="es-MX"/>
+              </w:rPr>
+            </w:pPr>
+          </w:p>
+        </w:tc>
+        <w:tc>
+          <w:tcPr>
+            <w:tcW w:w="1559" w:type="dxa"/>
+          </w:tcPr>
+          <w:p>
+            <w:pPr>
+              <w:cnfStyle w:val="000000000000"/>
+              <w:rPr>
+                <w:lang w:val="es-MX"/>
+              </w:rPr>
+            </w:pPr>
+          </w:p>
+        </w:tc>
+      </w:tr>
+    </w:tbl>
+    <w:p>
+      <w:pPr>
+        <w:rPr>
+          <w:lang w:val="es-MX"/>
+        </w:rPr>
+      </w:pPr>
+    </w:p>
+    <w:p>
+      <w:pPr>
+        <w:rPr>
+          <w:lang w:val="es-MX"/>
+        </w:rPr>
+      </w:pPr>
+    </w:p>
+    <w:p>
+      <w:pPr>
+        <w:rPr>
+          <w:lang w:val="es-MX"/>
+        </w:rPr>
+      </w:pPr>
+    </w:p>
+    <w:p>
+      <w:pPr>
+        <w:rPr>
+          <w:lang w:val="es-MX"/>
+        </w:rPr>
+      </w:pPr>
+    </w:p>
+    <w:p>
+      <w:pPr>
+        <w:rPr>
+          <w:lang w:val="es-MX"/>
+        </w:rPr>
+      </w:pPr>
+    </w:p>
+    <w:p>
+      <w:pPr>
+        <w:rPr>
+          <w:lang w:val="es-MX"/>
+        </w:rPr>
+      </w:pPr>
+    </w:p>
+    <w:p>
+      <w:pPr>
+        <w:rPr>
+          <w:lang w:val="es-MX"/>
+        </w:rPr>
+      </w:pPr>
+    </w:p>
+    <w:p>
+      <w:pPr>
+        <w:rPr>
+          <w:lang w:val="es-MX"/>
+        </w:rPr>
+      </w:pPr>
+    </w:p>
+    <w:p>
+      <w:pPr>
+        <w:rPr>
+          <w:lang w:val="es-MX"/>
+        </w:rPr>
+      </w:pPr>
+    </w:p>
+    <w:p>
+      <w:pPr>
+        <w:rPr>
+          <w:lang w:val="es-MX"/>
+        </w:rPr>
+      </w:pPr>
+    </w:p>
+    <w:p>
+      <w:pPr>
+        <w:rPr>
+          <w:lang w:val="es-MX"/>
+        </w:rPr>
+      </w:pPr>
+    </w:p>
+    <w:p>
+      <w:pPr>
+        <w:rPr>
+          <w:lang w:val="es-MX"/>
+        </w:rPr>
+      </w:pPr>
+    </w:p>
+    <w:p>
+      <w:pPr>
+        <w:rPr>
+          <w:lang w:val="es-MX"/>
+        </w:rPr>
+      </w:pPr>
+    </w:p>
+    <w:p>
+      <w:pPr>
+        <w:rPr>
+          <w:lang w:val="es-MX"/>
+        </w:rPr>
+      </w:pPr>
+    </w:p>
+    <w:p>
+      <w:pPr>
+        <w:rPr>
+          <w:lang w:val="es-MX"/>
+        </w:rPr>
+      </w:pPr>
+    </w:p>
+    <w:p>
+      <w:pPr>
+        <w:rPr>
+          <w:lang w:val="es-MX"/>
+        </w:rPr>
+      </w:pPr>
+    </w:p>
+    <w:p>
+      <w:pPr>
+        <w:rPr>
+          <w:lang w:val="es-MX"/>
+        </w:rPr>
+      </w:pPr>
+    </w:p>
+    <w:p>
+      <w:pPr>
+        <w:rPr>
+          <w:lang w:val="es-MX"/>
+        </w:rPr>
+      </w:pPr>
+    </w:p>
+    <w:p>
+      <w:pPr>
+        <w:rPr>
+          <w:lang w:val="es-MX"/>
+        </w:rPr>
+      </w:pPr>
+    </w:p>
+    <w:p>
+      <w:pPr>
+        <w:rPr>
+          <w:lang w:val="es-MX"/>
+        </w:rPr>
+      </w:pPr>
+    </w:p>
+    <w:p>
+      <w:pPr>
+        <w:rPr>
           <w:lang w:val="es-MX"/>
         </w:rPr>
       </w:pPr>
@@ -800,6 +1611,7 @@
           <w:szCs w:val="32"/>
           <w:lang w:val="es-MX"/>
         </w:rPr>
+        <w:lastRenderedPageBreak/>
         <w:t>Requisitos  Funcionales</w:t>
       </w:r>
     </w:p>
@@ -836,15 +1648,7 @@
         <w:rPr>
           <w:lang w:val="es-MX"/>
         </w:rPr>
-        <w:t xml:space="preserve">El sistema </w:t>
-      </w:r>
-      <w:bookmarkStart w:id="0" w:name="_GoBack"/>
-      <w:bookmarkEnd w:id="0"/>
-      <w:r>
-        <w:rPr>
-          <w:lang w:val="es-MX"/>
-        </w:rPr>
-        <w:t>debe permitir dar salidas de inventario a personal autorizado.</w:t>
+        <w:t>El sistema debe permitir dar salidas de inventario a personal autorizado.</w:t>
       </w:r>
     </w:p>
     <w:p>
@@ -859,7 +1663,10 @@
         </w:rPr>
       </w:pPr>
       <w:r>
-        <w:t>Captura de código de barras mediante pistola láser.</w:t>
+        <w:t>Llevar un registro de cada producto</w:t>
+      </w:r>
+      <w:r>
+        <w:t>.</w:t>
       </w:r>
     </w:p>
     <w:p>
@@ -874,7 +1681,10 @@
         </w:rPr>
       </w:pPr>
       <w:r>
-        <w:t>El recepcionista (de bodega) debe tener, aparte de la pistola láser, un computador con pantalla y teclado donde ingresar las características que contenga cada lote (artículos por producto).</w:t>
+        <w:t>El recepcionista (de bodega) debe te</w:t>
+      </w:r>
+      <w:r>
+        <w:t>ner un equipo adecuado para tener un control de todos los productos con su registro</w:t>
       </w:r>
     </w:p>
     <w:p>
@@ -904,7 +1714,13 @@
         </w:rPr>
       </w:pPr>
       <w:r>
-        <w:t>Cada vez que se realice un inventario físico, el software deberá calcular la diferencia entre los artículos que han ingresado y salido.</w:t>
+        <w:t>Cada vez que se realice un inventario físico, el s</w:t>
+      </w:r>
+      <w:r>
+        <w:t>istema</w:t>
+      </w:r>
+      <w:r>
+        <w:t xml:space="preserve"> deberá calcular la diferencia entre los artículos que han ingresado y salido.</w:t>
       </w:r>
     </w:p>
     <w:p>
@@ -919,7 +1735,10 @@
         </w:rPr>
       </w:pPr>
       <w:r>
-        <w:t>La base de datos deberá tener la opción de ser actualizada, en el caso de la salida de un nuevo producto al mercado, o el retiro de alguno.</w:t>
+        <w:t>El sistema</w:t>
+      </w:r>
+      <w:r>
+        <w:t xml:space="preserve"> deberá tener la opción de ser actualizada, en el caso de la salida de un nuevo producto al mercado, o el retiro de alguno.</w:t>
       </w:r>
     </w:p>
     <w:p>
@@ -937,7 +1756,6 @@
         <w:rPr>
           <w:lang w:val="es-MX"/>
         </w:rPr>
-        <w:lastRenderedPageBreak/>
         <w:t>El almacenista puede mantener un control sobre los costos de inventarios y cantidad de producto.</w:t>
       </w:r>
     </w:p>
@@ -1006,6 +1824,118 @@
     </w:p>
     <w:p>
       <w:pPr>
+        <w:pStyle w:val="Prrafodelista"/>
+        <w:numPr>
+          <w:ilvl w:val="0"/>
+          <w:numId w:val="1"/>
+        </w:numPr>
+        <w:rPr>
+          <w:lang w:val="es-MX"/>
+        </w:rPr>
+      </w:pPr>
+      <w:r>
+        <w:t xml:space="preserve">Se deberá mantener un registro, para cada producto, de la cantidad de días que se demora en llegar un pedido a bodega, desde que se necesita, más dos días por eventuales atrasos. </w:t>
+      </w:r>
+    </w:p>
+    <w:p>
+      <w:pPr>
+        <w:pStyle w:val="Prrafodelista"/>
+        <w:numPr>
+          <w:ilvl w:val="0"/>
+          <w:numId w:val="1"/>
+        </w:numPr>
+        <w:rPr>
+          <w:lang w:val="es-MX"/>
+        </w:rPr>
+      </w:pPr>
+      <w:r>
+        <w:t>Se deberá entregar, cuando se lleve a cabo el inventario físico, una estadística de ventas para cada producto, utilizando el registro histórico.</w:t>
+      </w:r>
+    </w:p>
+    <w:p>
+      <w:pPr>
+        <w:pStyle w:val="Prrafodelista"/>
+        <w:numPr>
+          <w:ilvl w:val="0"/>
+          <w:numId w:val="1"/>
+        </w:numPr>
+        <w:rPr>
+          <w:lang w:val="es-MX"/>
+        </w:rPr>
+      </w:pPr>
+      <w:r>
+        <w:t>Se deberá mantener registrado el porcentaje del stock en bodega bajo el cual es necesario efectuar un nuevo pedido, para cada producto. Éste se calculará tomando en cuenta el promedio histórico de tiempo de llegada del pedido y el promedio de ventas de dicho producto la misma semana el año anterior. Si no existe registro del año anterior, se tomará en cuenta el promedio de ventas de la misma semana del mes anterior. Si no, el promedio de ventas de la semana anterior</w:t>
+      </w:r>
+    </w:p>
+    <w:p>
+      <w:pPr>
+        <w:pStyle w:val="Prrafodelista"/>
+        <w:numPr>
+          <w:ilvl w:val="0"/>
+          <w:numId w:val="1"/>
+        </w:numPr>
+        <w:rPr>
+          <w:lang w:val="es-MX"/>
+        </w:rPr>
+      </w:pPr>
+      <w:r>
+        <w:t>Llevar un control de los productos en bodega.</w:t>
+      </w:r>
+    </w:p>
+    <w:p>
+      <w:pPr>
+        <w:pStyle w:val="Prrafodelista"/>
+        <w:numPr>
+          <w:ilvl w:val="0"/>
+          <w:numId w:val="1"/>
+        </w:numPr>
+        <w:rPr>
+          <w:lang w:val="es-MX"/>
+        </w:rPr>
+      </w:pPr>
+      <w:r>
+        <w:t>Impresión al final del día, de un listado de todos los productos que hayan traspasado el porcentaje bajo el cual es necesario hacer un nuevo pedido, indicando la cantidad que debe tener.</w:t>
+      </w:r>
+    </w:p>
+    <w:p>
+      <w:pPr>
+        <w:pStyle w:val="Prrafodelista"/>
+        <w:numPr>
+          <w:ilvl w:val="0"/>
+          <w:numId w:val="1"/>
+        </w:numPr>
+        <w:rPr>
+          <w:lang w:val="es-MX"/>
+        </w:rPr>
+      </w:pPr>
+      <w:r>
+        <w:t>Cada mes, el último día, se le deberá entregar al administrador un listado de todos los productos, indicando la cantidad de pedidos que se han hecho de cada uno de ellos.</w:t>
+      </w:r>
+    </w:p>
+    <w:p>
+      <w:pPr>
+        <w:pStyle w:val="Prrafodelista"/>
+        <w:numPr>
+          <w:ilvl w:val="0"/>
+          <w:numId w:val="1"/>
+        </w:numPr>
+        <w:rPr>
+          <w:lang w:val="es-MX"/>
+        </w:rPr>
+      </w:pPr>
+      <w:r>
+        <w:t>Se deberá llevar un conteo mensual de los artículos que vencen en sala de ventas, para cada producto. El último día del mes se debe entregar un listado con dichos conteos, expresados en porcentaje con respecto al número total de artículos por producto ingresados a sala de ventas.</w:t>
+      </w:r>
+    </w:p>
+    <w:p>
+      <w:pPr>
+        <w:rPr>
+          <w:lang w:val="es-MX"/>
+        </w:rPr>
+      </w:pPr>
+    </w:p>
+    <w:p>
+      <w:pPr>
         <w:rPr>
           <w:b/>
           <w:sz w:val="32"/>
@@ -1020,6 +1950,7 @@
           <w:szCs w:val="32"/>
           <w:lang w:val="es-MX"/>
         </w:rPr>
+        <w:lastRenderedPageBreak/>
         <w:t>Requisitos No Funcionales</w:t>
       </w:r>
     </w:p>
@@ -1110,7 +2041,7 @@
         </w:rPr>
       </w:pPr>
       <w:r>
-        <w:t xml:space="preserve">Se deberá mantener un registro, para cada producto, de la cantidad de días que se demora en llegar un pedido a bodega, desde que se necesita, más dos días por eventuales atrasos. </w:t>
+        <w:t>El sistema deberá tener medidas de seguridad para entrada y salida de productos.</w:t>
       </w:r>
     </w:p>
     <w:p>
@@ -1125,97 +2056,24 @@
         </w:rPr>
       </w:pPr>
       <w:r>
-        <w:t>Se deberá entregar, cuando se lleve a cabo el inventario físico, una estadística de ventas para cada producto, utilizando el registro histórico.</w:t>
-      </w:r>
-    </w:p>
-    <w:p>
-      <w:pPr>
-        <w:pStyle w:val="Prrafodelista"/>
-        <w:numPr>
-          <w:ilvl w:val="0"/>
-          <w:numId w:val="2"/>
-        </w:numPr>
-        <w:rPr>
-          <w:lang w:val="es-MX"/>
-        </w:rPr>
-      </w:pPr>
-      <w:r>
-        <w:t>Se deberá mantener registrado el porcentaje del stock en bodega bajo el cual es necesario efectuar un nuevo pedido, para cada producto. Éste se calculará tomando en cuenta el promedio histórico de tiempo de llegada del pedido y el promedio de ventas de dicho producto la misma semana el año anterior. Si no existe registro del año anterior, se tomará en cuenta el promedio de ventas de la misma semana del mes anterior. Si no, el promedio de ventas de la semana anterior</w:t>
-      </w:r>
-    </w:p>
-    <w:p>
-      <w:pPr>
-        <w:pStyle w:val="Prrafodelista"/>
-        <w:numPr>
-          <w:ilvl w:val="0"/>
-          <w:numId w:val="2"/>
-        </w:numPr>
-        <w:rPr>
-          <w:lang w:val="es-MX"/>
-        </w:rPr>
-      </w:pPr>
-      <w:r>
-        <w:t>Ingresar en la base de datos la cantidad establecida para cada producto en bodega (stock completo).</w:t>
-      </w:r>
-    </w:p>
-    <w:p>
-      <w:pPr>
-        <w:pStyle w:val="Prrafodelista"/>
-        <w:numPr>
-          <w:ilvl w:val="0"/>
-          <w:numId w:val="2"/>
-        </w:numPr>
-        <w:rPr>
-          <w:lang w:val="es-MX"/>
-        </w:rPr>
-      </w:pPr>
-      <w:r>
-        <w:t>Impresión al final del día, de un listado de todos los productos que hayan traspasado el porcentaje bajo el cual es necesario hacer un nuevo pedido, indicando la cantidad que debe tener.</w:t>
-      </w:r>
-    </w:p>
-    <w:p>
-      <w:pPr>
-        <w:pStyle w:val="Prrafodelista"/>
-        <w:numPr>
-          <w:ilvl w:val="0"/>
-          <w:numId w:val="2"/>
-        </w:numPr>
-        <w:rPr>
-          <w:lang w:val="es-MX"/>
-        </w:rPr>
-      </w:pPr>
-      <w:r>
-        <w:t>Cada mes, el último día, se le deberá entregar al administrador un listado de todos los productos, indicando la cantidad de pedidos que se han hecho de cada uno de ellos.</w:t>
-      </w:r>
-    </w:p>
-    <w:p>
-      <w:pPr>
-        <w:pStyle w:val="Prrafodelista"/>
-        <w:numPr>
-          <w:ilvl w:val="0"/>
-          <w:numId w:val="2"/>
-        </w:numPr>
-        <w:rPr>
-          <w:lang w:val="es-MX"/>
-        </w:rPr>
-      </w:pPr>
-      <w:r>
-        <w:t>Se deberá llevar un conteo mensual de los artículos que vencen en sala de ventas, para cada producto. El último día del mes se debe entregar un listado con dichos conteos, expresados en porcentaje con respecto al número total de artículos por producto ingresados a sala de ventas.</w:t>
-      </w:r>
-    </w:p>
-    <w:p>
-      <w:pPr>
-        <w:rPr>
-          <w:lang w:val="es-MX"/>
-        </w:rPr>
-      </w:pPr>
-    </w:p>
-    <w:p>
-      <w:pPr>
-        <w:rPr>
-          <w:lang w:val="es-MX"/>
-        </w:rPr>
-      </w:pPr>
+        <w:rPr>
+          <w:lang w:val="es-MX"/>
+        </w:rPr>
+        <w:t>El sistema deberá tener una copia de seguridad de todos los productos.</w:t>
+      </w:r>
+    </w:p>
+    <w:p>
+      <w:pPr>
+        <w:rPr>
+          <w:lang w:val="es-MX"/>
+        </w:rPr>
+      </w:pPr>
+      <w:r>
+        <w:rPr>
+          <w:lang w:val="es-MX"/>
+        </w:rPr>
+        <w:br w:type="page"/>
+      </w:r>
     </w:p>
     <w:p>
       <w:pPr>
@@ -1413,6 +2271,1761 @@
           <w:lang w:val="es-MX"/>
         </w:rPr>
       </w:pPr>
+      <w:r>
+        <w:rPr>
+          <w:lang w:val="es-MX"/>
+        </w:rPr>
+        <w:br w:type="page"/>
+      </w:r>
+    </w:p>
+    <w:p>
+      <w:pPr>
+        <w:rPr>
+          <w:lang w:val="es-MX"/>
+        </w:rPr>
+      </w:pPr>
+      <w:r>
+        <w:rPr>
+          <w:lang w:val="es-MX"/>
+        </w:rPr>
+        <w:lastRenderedPageBreak/>
+        <w:t>Modelo de casos de uso</w:t>
+      </w:r>
+    </w:p>
+    <w:p>
+      <w:pPr>
+        <w:rPr>
+          <w:lang w:val="es-MX"/>
+        </w:rPr>
+      </w:pPr>
+      <w:r>
+        <w:rPr>
+          <w:rFonts w:ascii="Times New Roman" w:eastAsia="Times New Roman" w:hAnsi="Times New Roman" w:cs="Times New Roman"/>
+          <w:noProof/>
+          <w:snapToGrid w:val="0"/>
+          <w:color w:val="000000"/>
+          <w:w w:val="0"/>
+          <w:sz w:val="0"/>
+          <w:szCs w:val="0"/>
+          <w:u w:color="000000"/>
+          <w:bdr w:val="none" w:sz="0" w:space="0" w:color="000000"/>
+          <w:shd w:val="clear" w:color="000000" w:fill="000000"/>
+          <w:lang w:val="es-ES_tradnl" w:eastAsia="es-ES_tradnl"/>
+        </w:rPr>
+        <w:drawing>
+          <wp:inline distT="0" distB="0" distL="0" distR="0">
+            <wp:extent cx="4886325" cy="3105150"/>
+            <wp:effectExtent l="0" t="0" r="9525" b="0"/>
+            <wp:docPr id="4" name="Imagen 4" descr="C:\Users\ADM\Desktop\Libre\Caso de Uso - Sistema de control de inventarios.png"/>
+            <wp:cNvGraphicFramePr>
+              <a:graphicFrameLocks xmlns:a="http://schemas.openxmlformats.org/drawingml/2006/main" noChangeAspect="1"/>
+            </wp:cNvGraphicFramePr>
+            <a:graphic xmlns:a="http://schemas.openxmlformats.org/drawingml/2006/main">
+              <a:graphicData uri="http://schemas.openxmlformats.org/drawingml/2006/picture">
+                <pic:pic xmlns:pic="http://schemas.openxmlformats.org/drawingml/2006/picture">
+                  <pic:nvPicPr>
+                    <pic:cNvPr id="0" name="Picture 3" descr="C:\Users\ADM\Desktop\Libre\Caso de Uso - Sistema de control de inventarios.png"/>
+                    <pic:cNvPicPr>
+                      <a:picLocks noChangeAspect="1" noChangeArrowheads="1"/>
+                    </pic:cNvPicPr>
+                  </pic:nvPicPr>
+                  <pic:blipFill rotWithShape="1">
+                    <a:blip r:embed="rId8">
+                      <a:extLst>
+                        <a:ext uri="{28A0092B-C50C-407E-A947-70E740481C1C}">
+                          <a14:useLocalDpi xmlns:a14="http://schemas.microsoft.com/office/drawing/2010/main" xmlns:wps="http://schemas.microsoft.com/office/word/2010/wordprocessingShape" xmlns:wpi="http://schemas.microsoft.com/office/word/2010/wordprocessingInk" xmlns:wpg="http://schemas.microsoft.com/office/word/2010/wordprocessingGroup" xmlns:w15="http://schemas.microsoft.com/office/word/2012/wordml" xmlns:w14="http://schemas.microsoft.com/office/word/2010/wordml" xmlns:w="http://schemas.openxmlformats.org/wordprocessingml/2006/main" xmlns:w10="urn:schemas-microsoft-com:office:word" xmlns:wp14="http://schemas.microsoft.com/office/word/2010/wordprocessingDrawing" xmlns:v="urn:schemas-microsoft-com:vml" xmlns:o="urn:schemas-microsoft-com:office:office" xmlns:mc="http://schemas.openxmlformats.org/markup-compatibility/2006" xmlns:wpc="http://schemas.microsoft.com/office/word/2010/wordprocessingCanvas" xmlns="" val="0"/>
+                        </a:ext>
+                      </a:extLst>
+                    </a:blip>
+                    <a:srcRect l="22546" t="18277" r="34663" b="16252"/>
+                    <a:stretch/>
+                  </pic:blipFill>
+                  <pic:spPr bwMode="auto">
+                    <a:xfrm>
+                      <a:off x="0" y="0"/>
+                      <a:ext cx="4886325" cy="3105150"/>
+                    </a:xfrm>
+                    <a:prstGeom prst="rect">
+                      <a:avLst/>
+                    </a:prstGeom>
+                    <a:noFill/>
+                    <a:ln>
+                      <a:noFill/>
+                    </a:ln>
+                    <a:extLst>
+                      <a:ext uri="{53640926-AAD7-44D8-BBD7-CCE9431645EC}">
+                        <a14:shadowObscured xmlns:a14="http://schemas.microsoft.com/office/drawing/2010/main" xmlns:wps="http://schemas.microsoft.com/office/word/2010/wordprocessingShape" xmlns:wpi="http://schemas.microsoft.com/office/word/2010/wordprocessingInk" xmlns:wpg="http://schemas.microsoft.com/office/word/2010/wordprocessingGroup" xmlns:w15="http://schemas.microsoft.com/office/word/2012/wordml" xmlns:w14="http://schemas.microsoft.com/office/word/2010/wordml" xmlns:w="http://schemas.openxmlformats.org/wordprocessingml/2006/main" xmlns:w10="urn:schemas-microsoft-com:office:word" xmlns:wp14="http://schemas.microsoft.com/office/word/2010/wordprocessingDrawing" xmlns:v="urn:schemas-microsoft-com:vml" xmlns:o="urn:schemas-microsoft-com:office:office" xmlns:mc="http://schemas.openxmlformats.org/markup-compatibility/2006" xmlns:wpc="http://schemas.microsoft.com/office/word/2010/wordprocessingCanvas" xmlns=""/>
+                      </a:ext>
+                    </a:extLst>
+                  </pic:spPr>
+                </pic:pic>
+              </a:graphicData>
+            </a:graphic>
+          </wp:inline>
+        </w:drawing>
+      </w:r>
+    </w:p>
+    <w:p>
+      <w:pPr>
+        <w:rPr>
+          <w:lang w:val="es-MX"/>
+        </w:rPr>
+      </w:pPr>
+    </w:p>
+    <w:p>
+      <w:pPr>
+        <w:rPr>
+          <w:lang w:val="es-MX"/>
+        </w:rPr>
+      </w:pPr>
+      <w:r>
+        <w:rPr>
+          <w:noProof/>
+          <w:lang w:eastAsia="es-ES"/>
+        </w:rPr>
+        <w:pict>
+          <v:rect id="Rectángulo 2" o:spid="_x0000_s1026" style="position:absolute;margin-left:-4.8pt;margin-top:21.5pt;width:326.25pt;height:333.75pt;z-index:251659264;visibility:visible;mso-width-relative:margin;mso-height-relative:margin;v-text-anchor:middle" o:gfxdata="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" filled="f" strokecolor="black [3213]" strokeweight="1pt"/>
+        </w:pict>
+      </w:r>
+    </w:p>
+    <w:p>
+      <w:pPr>
+        <w:rPr>
+          <w:lang w:val="es-MX"/>
+        </w:rPr>
+      </w:pPr>
+      <w:r>
+        <w:rPr>
+          <w:lang w:val="es-MX"/>
+        </w:rPr>
+        <w:t>Caso de uso extendido</w:t>
+      </w:r>
+    </w:p>
+    <w:p>
+      <w:pPr>
+        <w:pStyle w:val="Prrafodelista"/>
+        <w:numPr>
+          <w:ilvl w:val="0"/>
+          <w:numId w:val="3"/>
+        </w:numPr>
+        <w:rPr>
+          <w:lang w:val="es-MX"/>
+        </w:rPr>
+      </w:pPr>
+      <w:r>
+        <w:rPr>
+          <w:b/>
+          <w:lang w:val="es-MX"/>
+        </w:rPr>
+        <w:t>CU01:</w:t>
+      </w:r>
+      <w:r>
+        <w:rPr>
+          <w:lang w:val="es-MX"/>
+        </w:rPr>
+        <w:t xml:space="preserve"> Entrada de inventario</w:t>
+      </w:r>
+      <w:r>
+        <w:rPr>
+          <w:lang w:val="es-MX"/>
+        </w:rPr>
+        <w:tab/>
+      </w:r>
+    </w:p>
+    <w:p>
+      <w:pPr>
+        <w:pStyle w:val="Prrafodelista"/>
+        <w:numPr>
+          <w:ilvl w:val="0"/>
+          <w:numId w:val="3"/>
+        </w:numPr>
+        <w:rPr>
+          <w:lang w:val="es-MX"/>
+        </w:rPr>
+      </w:pPr>
+      <w:r>
+        <w:rPr>
+          <w:b/>
+          <w:lang w:val="es-MX"/>
+        </w:rPr>
+        <w:t>Actor principal:</w:t>
+      </w:r>
+      <w:r>
+        <w:rPr>
+          <w:lang w:val="es-MX"/>
+        </w:rPr>
+        <w:t xml:space="preserve"> Almacenista</w:t>
+      </w:r>
+    </w:p>
+    <w:p>
+      <w:pPr>
+        <w:pStyle w:val="Prrafodelista"/>
+        <w:numPr>
+          <w:ilvl w:val="0"/>
+          <w:numId w:val="3"/>
+        </w:numPr>
+        <w:rPr>
+          <w:lang w:val="es-MX"/>
+        </w:rPr>
+      </w:pPr>
+      <w:r>
+        <w:rPr>
+          <w:b/>
+          <w:lang w:val="es-MX"/>
+        </w:rPr>
+        <w:t>Personas involucradas:</w:t>
+      </w:r>
+      <w:r>
+        <w:rPr>
+          <w:b/>
+          <w:lang w:val="es-MX"/>
+        </w:rPr>
+        <w:br/>
+      </w:r>
+      <w:r>
+        <w:rPr>
+          <w:lang w:val="es-MX"/>
+        </w:rPr>
+        <w:t xml:space="preserve">-Almacenista: Le interesa gestionar las entradas de productos </w:t>
+      </w:r>
+      <w:r>
+        <w:rPr>
+          <w:lang w:val="es-MX"/>
+        </w:rPr>
+        <w:br/>
+        <w:t>en el inventario.</w:t>
+      </w:r>
+    </w:p>
+    <w:p>
+      <w:pPr>
+        <w:pStyle w:val="Prrafodelista"/>
+        <w:rPr>
+          <w:lang w:val="es-MX"/>
+        </w:rPr>
+      </w:pPr>
+      <w:r>
+        <w:rPr>
+          <w:b/>
+          <w:lang w:val="es-MX"/>
+        </w:rPr>
+        <w:t>-</w:t>
+      </w:r>
+      <w:r>
+        <w:rPr>
+          <w:lang w:val="es-MX"/>
+        </w:rPr>
+        <w:t>Contador: Registra las entradas de producto y lleva un control</w:t>
+      </w:r>
+    </w:p>
+    <w:p>
+      <w:pPr>
+        <w:pStyle w:val="Prrafodelista"/>
+        <w:rPr>
+          <w:lang w:val="es-MX"/>
+        </w:rPr>
+      </w:pPr>
+      <w:r>
+        <w:rPr>
+          <w:lang w:val="es-MX"/>
+        </w:rPr>
+        <w:t>Monetario de las mercancías.</w:t>
+      </w:r>
+    </w:p>
+    <w:p>
+      <w:pPr>
+        <w:pStyle w:val="Prrafodelista"/>
+        <w:numPr>
+          <w:ilvl w:val="0"/>
+          <w:numId w:val="3"/>
+        </w:numPr>
+        <w:rPr>
+          <w:lang w:val="es-MX"/>
+        </w:rPr>
+      </w:pPr>
+      <w:r>
+        <w:rPr>
+          <w:b/>
+          <w:lang w:val="es-MX"/>
+        </w:rPr>
+        <w:t>Precondiciones:</w:t>
+      </w:r>
+      <w:r>
+        <w:rPr>
+          <w:lang w:val="es-MX"/>
+        </w:rPr>
+        <w:t xml:space="preserve"> El almacenista debe estar registrado para </w:t>
+      </w:r>
+      <w:r>
+        <w:rPr>
+          <w:lang w:val="es-MX"/>
+        </w:rPr>
+        <w:br/>
+        <w:t>poder realizar las entradas del inventario.</w:t>
+      </w:r>
+    </w:p>
+    <w:p>
+      <w:pPr>
+        <w:pStyle w:val="Prrafodelista"/>
+        <w:numPr>
+          <w:ilvl w:val="0"/>
+          <w:numId w:val="3"/>
+        </w:numPr>
+        <w:rPr>
+          <w:lang w:val="es-MX"/>
+        </w:rPr>
+      </w:pPr>
+      <w:r>
+        <w:rPr>
+          <w:b/>
+          <w:lang w:val="es-MX"/>
+        </w:rPr>
+        <w:t>Postcondiciones</w:t>
+      </w:r>
+      <w:r>
+        <w:rPr>
+          <w:lang w:val="es-MX"/>
+        </w:rPr>
+        <w:t>: Usuario ingresara productos al inventario</w:t>
+      </w:r>
+    </w:p>
+    <w:p>
+      <w:pPr>
+        <w:pStyle w:val="Prrafodelista"/>
+        <w:numPr>
+          <w:ilvl w:val="0"/>
+          <w:numId w:val="3"/>
+        </w:numPr>
+        <w:rPr>
+          <w:lang w:val="es-MX"/>
+        </w:rPr>
+      </w:pPr>
+      <w:r>
+        <w:rPr>
+          <w:b/>
+          <w:lang w:val="es-MX"/>
+        </w:rPr>
+        <w:t>Escenario principal de éxito:</w:t>
+      </w:r>
+      <w:r>
+        <w:rPr>
+          <w:lang w:val="es-MX"/>
+        </w:rPr>
+        <w:br/>
+        <w:t>1.-El usuario inicia o carga el sistema</w:t>
+      </w:r>
+      <w:r>
+        <w:rPr>
+          <w:lang w:val="es-MX"/>
+        </w:rPr>
+        <w:br/>
+        <w:t>2.-El usuario ingresa los productos del inventario</w:t>
+      </w:r>
+      <w:r>
+        <w:rPr>
+          <w:lang w:val="es-MX"/>
+        </w:rPr>
+        <w:br/>
+        <w:t>3.-Los productos se registran.</w:t>
+      </w:r>
+    </w:p>
+    <w:p>
+      <w:pPr>
+        <w:pStyle w:val="Prrafodelista"/>
+        <w:numPr>
+          <w:ilvl w:val="0"/>
+          <w:numId w:val="3"/>
+        </w:numPr>
+        <w:rPr>
+          <w:lang w:val="es-MX"/>
+        </w:rPr>
+      </w:pPr>
+      <w:r>
+        <w:rPr>
+          <w:b/>
+          <w:lang w:val="es-MX"/>
+        </w:rPr>
+        <w:t>Extensiones (Flujos alternativos):</w:t>
+      </w:r>
+      <w:r>
+        <w:rPr>
+          <w:lang w:val="es-MX"/>
+        </w:rPr>
+        <w:br/>
+        <w:t>1.-El sistema no carga</w:t>
+      </w:r>
+      <w:r>
+        <w:rPr>
+          <w:lang w:val="es-MX"/>
+        </w:rPr>
+        <w:br/>
+        <w:t xml:space="preserve">    1a. Verificar conexión</w:t>
+      </w:r>
+      <w:r>
+        <w:rPr>
+          <w:lang w:val="es-MX"/>
+        </w:rPr>
+        <w:br/>
+        <w:t xml:space="preserve">    1b. Reiniciar el sistema.</w:t>
+      </w:r>
+      <w:r>
+        <w:rPr>
+          <w:lang w:val="es-MX"/>
+        </w:rPr>
+        <w:br/>
+        <w:t>2.-Los datos no son correctos</w:t>
+      </w:r>
+      <w:r>
+        <w:rPr>
+          <w:lang w:val="es-MX"/>
+        </w:rPr>
+        <w:br/>
+        <w:t xml:space="preserve">   2ª. Verificar escritura</w:t>
+      </w:r>
+      <w:r>
+        <w:rPr>
+          <w:lang w:val="es-MX"/>
+        </w:rPr>
+        <w:br/>
+        <w:t xml:space="preserve">   2b. Volver a ingresar datos</w:t>
+      </w:r>
+    </w:p>
+    <w:p>
+      <w:pPr>
+        <w:rPr>
+          <w:lang w:val="es-MX"/>
+        </w:rPr>
+      </w:pPr>
+    </w:p>
+    <w:p>
+      <w:pPr>
+        <w:rPr>
+          <w:lang w:val="es-MX"/>
+        </w:rPr>
+      </w:pPr>
+    </w:p>
+    <w:p>
+      <w:pPr>
+        <w:rPr>
+          <w:lang w:val="es-MX"/>
+        </w:rPr>
+      </w:pPr>
+      <w:r>
+        <w:rPr>
+          <w:lang w:val="es-MX"/>
+        </w:rPr>
+        <w:lastRenderedPageBreak/>
+        <w:br w:type="page"/>
+      </w:r>
+    </w:p>
+    <w:p>
+      <w:pPr>
+        <w:rPr>
+          <w:lang w:val="es-MX"/>
+        </w:rPr>
+      </w:pPr>
+      <w:r>
+        <w:rPr>
+          <w:noProof/>
+          <w:lang w:eastAsia="es-ES"/>
+        </w:rPr>
+        <w:lastRenderedPageBreak/>
+        <w:pict>
+          <v:rect id="Rectángulo 15" o:spid="_x0000_s1028" style="position:absolute;margin-left:-6.3pt;margin-top:13.2pt;width:332.25pt;height:296.2pt;z-index:251660288;visibility:visible;mso-width-relative:margin;mso-height-relative:margin;v-text-anchor:middle" o:gfxdata="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" filled="f" strokecolor="black [3213]" strokeweight="1pt"/>
+        </w:pict>
+      </w:r>
+    </w:p>
+    <w:p>
+      <w:pPr>
+        <w:rPr>
+          <w:lang w:val="es-MX"/>
+        </w:rPr>
+      </w:pPr>
+      <w:r>
+        <w:rPr>
+          <w:lang w:val="es-MX"/>
+        </w:rPr>
+        <w:t>Caso de uso extendido</w:t>
+      </w:r>
+    </w:p>
+    <w:p>
+      <w:pPr>
+        <w:pStyle w:val="Prrafodelista"/>
+        <w:numPr>
+          <w:ilvl w:val="0"/>
+          <w:numId w:val="4"/>
+        </w:numPr>
+        <w:rPr>
+          <w:lang w:val="es-MX"/>
+        </w:rPr>
+      </w:pPr>
+      <w:r>
+        <w:rPr>
+          <w:b/>
+          <w:lang w:val="es-MX"/>
+        </w:rPr>
+        <w:t>CU02</w:t>
+      </w:r>
+      <w:r>
+        <w:rPr>
+          <w:b/>
+          <w:lang w:val="es-MX"/>
+        </w:rPr>
+        <w:t>:</w:t>
+      </w:r>
+      <w:r>
+        <w:rPr>
+          <w:lang w:val="es-MX"/>
+        </w:rPr>
+        <w:t xml:space="preserve"> Salidas de inventario  </w:t>
+      </w:r>
+    </w:p>
+    <w:p>
+      <w:pPr>
+        <w:pStyle w:val="Prrafodelista"/>
+        <w:numPr>
+          <w:ilvl w:val="0"/>
+          <w:numId w:val="4"/>
+        </w:numPr>
+        <w:rPr>
+          <w:lang w:val="es-MX"/>
+        </w:rPr>
+      </w:pPr>
+      <w:r>
+        <w:rPr>
+          <w:b/>
+          <w:lang w:val="es-MX"/>
+        </w:rPr>
+        <w:t>Actor principal:</w:t>
+      </w:r>
+      <w:r>
+        <w:rPr>
+          <w:lang w:val="es-MX"/>
+        </w:rPr>
+        <w:t xml:space="preserve"> Almacenista</w:t>
+      </w:r>
+    </w:p>
+    <w:p>
+      <w:pPr>
+        <w:pStyle w:val="Prrafodelista"/>
+        <w:numPr>
+          <w:ilvl w:val="0"/>
+          <w:numId w:val="4"/>
+        </w:numPr>
+        <w:rPr>
+          <w:lang w:val="es-MX"/>
+        </w:rPr>
+      </w:pPr>
+      <w:r>
+        <w:rPr>
+          <w:b/>
+          <w:lang w:val="es-MX"/>
+        </w:rPr>
+        <w:t>Personas involucradas</w:t>
+      </w:r>
+      <w:r>
+        <w:rPr>
+          <w:b/>
+          <w:lang w:val="es-MX"/>
+        </w:rPr>
+        <w:t>:</w:t>
+      </w:r>
+      <w:r>
+        <w:rPr>
+          <w:lang w:val="es-MX"/>
+        </w:rPr>
+        <w:br/>
+        <w:t>-Almacenista: Tener acceso a registrar las salidas del inventario.</w:t>
+      </w:r>
+    </w:p>
+    <w:p>
+      <w:pPr>
+        <w:pStyle w:val="Prrafodelista"/>
+        <w:rPr>
+          <w:lang w:val="es-MX"/>
+        </w:rPr>
+      </w:pPr>
+      <w:r>
+        <w:rPr>
+          <w:lang w:val="es-MX"/>
+        </w:rPr>
+        <w:t>-Contador: Registra las salidas de producto y lleva un control</w:t>
+      </w:r>
+    </w:p>
+    <w:p>
+      <w:pPr>
+        <w:pStyle w:val="Prrafodelista"/>
+        <w:rPr>
+          <w:lang w:val="es-MX"/>
+        </w:rPr>
+      </w:pPr>
+      <w:r>
+        <w:rPr>
+          <w:lang w:val="es-MX"/>
+        </w:rPr>
+        <w:t>Monetario de las mercancías.</w:t>
+      </w:r>
+    </w:p>
+    <w:p>
+      <w:pPr>
+        <w:pStyle w:val="Prrafodelista"/>
+        <w:numPr>
+          <w:ilvl w:val="0"/>
+          <w:numId w:val="4"/>
+        </w:numPr>
+        <w:rPr>
+          <w:lang w:val="es-MX"/>
+        </w:rPr>
+      </w:pPr>
+      <w:r>
+        <w:rPr>
+          <w:b/>
+          <w:lang w:val="es-MX"/>
+        </w:rPr>
+        <w:t>Precondiciones:</w:t>
+      </w:r>
+      <w:r>
+        <w:rPr>
+          <w:lang w:val="es-MX"/>
+        </w:rPr>
+        <w:t xml:space="preserve"> Iniciar sesión </w:t>
+      </w:r>
+    </w:p>
+    <w:p>
+      <w:pPr>
+        <w:pStyle w:val="Prrafodelista"/>
+        <w:numPr>
+          <w:ilvl w:val="0"/>
+          <w:numId w:val="4"/>
+        </w:numPr>
+        <w:rPr>
+          <w:lang w:val="es-MX"/>
+        </w:rPr>
+      </w:pPr>
+      <w:r>
+        <w:rPr>
+          <w:b/>
+          <w:lang w:val="es-MX"/>
+        </w:rPr>
+        <w:t>Postcondiciones</w:t>
+      </w:r>
+      <w:r>
+        <w:rPr>
+          <w:lang w:val="es-MX"/>
+        </w:rPr>
+        <w:t>: Registro de salida de inventario</w:t>
+      </w:r>
+    </w:p>
+    <w:p>
+      <w:pPr>
+        <w:pStyle w:val="Prrafodelista"/>
+        <w:numPr>
+          <w:ilvl w:val="0"/>
+          <w:numId w:val="4"/>
+        </w:numPr>
+        <w:rPr>
+          <w:lang w:val="es-MX"/>
+        </w:rPr>
+      </w:pPr>
+      <w:r>
+        <w:rPr>
+          <w:b/>
+          <w:lang w:val="es-MX"/>
+        </w:rPr>
+        <w:t>Escenario principal de éxito:</w:t>
+      </w:r>
+      <w:r>
+        <w:rPr>
+          <w:lang w:val="es-MX"/>
+        </w:rPr>
+        <w:br/>
+        <w:t>1.-El usuario busca artículos en el sistema.</w:t>
+      </w:r>
+      <w:r>
+        <w:rPr>
+          <w:lang w:val="es-MX"/>
+        </w:rPr>
+        <w:br/>
+        <w:t>2.-El usuario registra las salidas de los productos.</w:t>
+      </w:r>
+    </w:p>
+    <w:p>
+      <w:pPr>
+        <w:pStyle w:val="Prrafodelista"/>
+        <w:numPr>
+          <w:ilvl w:val="0"/>
+          <w:numId w:val="4"/>
+        </w:numPr>
+        <w:rPr>
+          <w:lang w:val="es-MX"/>
+        </w:rPr>
+      </w:pPr>
+      <w:r>
+        <w:rPr>
+          <w:b/>
+          <w:lang w:val="es-MX"/>
+        </w:rPr>
+        <w:t>Extensiones (Flujos alternativos):</w:t>
+      </w:r>
+      <w:r>
+        <w:rPr>
+          <w:lang w:val="es-MX"/>
+        </w:rPr>
+        <w:br/>
+        <w:t>1.-El sistema no carga</w:t>
+      </w:r>
+      <w:r>
+        <w:rPr>
+          <w:lang w:val="es-MX"/>
+        </w:rPr>
+        <w:br/>
+        <w:t xml:space="preserve">    1a. Verificar conexión</w:t>
+      </w:r>
+      <w:r>
+        <w:rPr>
+          <w:lang w:val="es-MX"/>
+        </w:rPr>
+        <w:br/>
+        <w:t xml:space="preserve">    1b. Reiniciar el sistema.</w:t>
+      </w:r>
+      <w:r>
+        <w:rPr>
+          <w:lang w:val="es-MX"/>
+        </w:rPr>
+        <w:br/>
+        <w:t>2.-Los datos no son correctos</w:t>
+      </w:r>
+      <w:r>
+        <w:rPr>
+          <w:lang w:val="es-MX"/>
+        </w:rPr>
+        <w:br/>
+        <w:t xml:space="preserve">   2ª. Verificar escritura</w:t>
+      </w:r>
+      <w:r>
+        <w:rPr>
+          <w:lang w:val="es-MX"/>
+        </w:rPr>
+        <w:br/>
+        <w:t xml:space="preserve">   2b. Volver a ingresar datos</w:t>
+      </w:r>
+    </w:p>
+    <w:p>
+      <w:pPr>
+        <w:pStyle w:val="Prrafodelista"/>
+        <w:rPr>
+          <w:b/>
+          <w:lang w:val="es-MX"/>
+        </w:rPr>
+      </w:pPr>
+    </w:p>
+    <w:p>
+      <w:pPr>
+        <w:pStyle w:val="Prrafodelista"/>
+        <w:rPr>
+          <w:lang w:val="es-MX"/>
+        </w:rPr>
+      </w:pPr>
+    </w:p>
+    <w:p>
+      <w:pPr>
+        <w:rPr>
+          <w:lang w:val="es-MX"/>
+        </w:rPr>
+      </w:pPr>
+      <w:r>
+        <w:rPr>
+          <w:noProof/>
+          <w:lang w:eastAsia="es-ES"/>
+        </w:rPr>
+        <w:pict>
+          <v:rect id="Rectángulo 16" o:spid="_x0000_s1027" style="position:absolute;margin-left:-4.8pt;margin-top:21.55pt;width:327pt;height:297pt;z-index:251661312;visibility:visible;mso-width-relative:margin;mso-height-relative:margin;v-text-anchor:middle" o:gfxdata="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" filled="f" strokecolor="black [3213]" strokeweight="1pt"/>
+        </w:pict>
+      </w:r>
+    </w:p>
+    <w:p>
+      <w:pPr>
+        <w:rPr>
+          <w:lang w:val="es-MX"/>
+        </w:rPr>
+      </w:pPr>
+      <w:r>
+        <w:rPr>
+          <w:lang w:val="es-MX"/>
+        </w:rPr>
+        <w:t>Caso de uso extendido</w:t>
+      </w:r>
+    </w:p>
+    <w:p>
+      <w:pPr>
+        <w:pStyle w:val="Prrafodelista"/>
+        <w:numPr>
+          <w:ilvl w:val="0"/>
+          <w:numId w:val="5"/>
+        </w:numPr>
+        <w:rPr>
+          <w:lang w:val="es-MX"/>
+        </w:rPr>
+      </w:pPr>
+      <w:r>
+        <w:rPr>
+          <w:b/>
+          <w:lang w:val="es-MX"/>
+        </w:rPr>
+        <w:t>CU03</w:t>
+      </w:r>
+      <w:r>
+        <w:rPr>
+          <w:b/>
+          <w:lang w:val="es-MX"/>
+        </w:rPr>
+        <w:t>:</w:t>
+      </w:r>
+      <w:r>
+        <w:rPr>
+          <w:lang w:val="es-MX"/>
+        </w:rPr>
+        <w:t xml:space="preserve"> Registro de producto.</w:t>
+      </w:r>
+    </w:p>
+    <w:p>
+      <w:pPr>
+        <w:pStyle w:val="Prrafodelista"/>
+        <w:numPr>
+          <w:ilvl w:val="0"/>
+          <w:numId w:val="5"/>
+        </w:numPr>
+        <w:rPr>
+          <w:lang w:val="es-MX"/>
+        </w:rPr>
+      </w:pPr>
+      <w:r>
+        <w:rPr>
+          <w:b/>
+          <w:lang w:val="es-MX"/>
+        </w:rPr>
+        <w:t>Actor principal:</w:t>
+      </w:r>
+      <w:r>
+        <w:rPr>
+          <w:lang w:val="es-MX"/>
+        </w:rPr>
+        <w:t xml:space="preserve"> Almacenista.</w:t>
+      </w:r>
+    </w:p>
+    <w:p>
+      <w:pPr>
+        <w:pStyle w:val="Prrafodelista"/>
+        <w:numPr>
+          <w:ilvl w:val="0"/>
+          <w:numId w:val="5"/>
+        </w:numPr>
+        <w:rPr>
+          <w:lang w:val="es-MX"/>
+        </w:rPr>
+      </w:pPr>
+      <w:r>
+        <w:rPr>
+          <w:b/>
+          <w:lang w:val="es-MX"/>
+        </w:rPr>
+        <w:t>Personas involucradas:</w:t>
+      </w:r>
+      <w:r>
+        <w:rPr>
+          <w:b/>
+          <w:lang w:val="es-MX"/>
+        </w:rPr>
+        <w:br/>
+      </w:r>
+      <w:r>
+        <w:rPr>
+          <w:lang w:val="es-MX"/>
+        </w:rPr>
+        <w:t>-Almacenista: Le interesa registrar los productos de la empresa.</w:t>
+      </w:r>
+    </w:p>
+    <w:p>
+      <w:pPr>
+        <w:pStyle w:val="Prrafodelista"/>
+        <w:rPr>
+          <w:lang w:val="es-MX"/>
+        </w:rPr>
+      </w:pPr>
+      <w:r>
+        <w:rPr>
+          <w:lang w:val="es-MX"/>
+        </w:rPr>
+        <w:t>-Contador: va a registrar los productos en el sistema.</w:t>
+      </w:r>
+    </w:p>
+    <w:p>
+      <w:pPr>
+        <w:pStyle w:val="Prrafodelista"/>
+        <w:numPr>
+          <w:ilvl w:val="0"/>
+          <w:numId w:val="5"/>
+        </w:numPr>
+        <w:rPr>
+          <w:lang w:val="es-MX"/>
+        </w:rPr>
+      </w:pPr>
+      <w:r>
+        <w:rPr>
+          <w:b/>
+          <w:lang w:val="es-MX"/>
+        </w:rPr>
+        <w:t>Precondiciones:</w:t>
+      </w:r>
+      <w:r>
+        <w:rPr>
+          <w:lang w:val="es-MX"/>
+        </w:rPr>
+        <w:t xml:space="preserve"> El almacenista debe estar registrado para </w:t>
+      </w:r>
+      <w:r>
+        <w:rPr>
+          <w:lang w:val="es-MX"/>
+        </w:rPr>
+        <w:br/>
+        <w:t>poder realizar los registros de producto.</w:t>
+      </w:r>
+    </w:p>
+    <w:p>
+      <w:pPr>
+        <w:pStyle w:val="Prrafodelista"/>
+        <w:numPr>
+          <w:ilvl w:val="0"/>
+          <w:numId w:val="5"/>
+        </w:numPr>
+        <w:rPr>
+          <w:lang w:val="es-MX"/>
+        </w:rPr>
+      </w:pPr>
+      <w:r>
+        <w:rPr>
+          <w:b/>
+          <w:lang w:val="es-MX"/>
+        </w:rPr>
+        <w:t>Postcondiciones</w:t>
+      </w:r>
+      <w:r>
+        <w:rPr>
+          <w:lang w:val="es-MX"/>
+        </w:rPr>
+        <w:t>: Usuario ingresara productos al inventario.</w:t>
+      </w:r>
+    </w:p>
+    <w:p>
+      <w:pPr>
+        <w:pStyle w:val="Prrafodelista"/>
+        <w:numPr>
+          <w:ilvl w:val="0"/>
+          <w:numId w:val="5"/>
+        </w:numPr>
+        <w:rPr>
+          <w:lang w:val="es-MX"/>
+        </w:rPr>
+      </w:pPr>
+      <w:r>
+        <w:rPr>
+          <w:b/>
+          <w:lang w:val="es-MX"/>
+        </w:rPr>
+        <w:t>Escenario principal de éxito:</w:t>
+      </w:r>
+      <w:r>
+        <w:rPr>
+          <w:lang w:val="es-MX"/>
+        </w:rPr>
+        <w:br/>
+        <w:t>1.-El usuario inicia o carga el sistema</w:t>
+      </w:r>
+      <w:r>
+        <w:rPr>
+          <w:lang w:val="es-MX"/>
+        </w:rPr>
+        <w:br/>
+        <w:t>2.-El usuario registra los productos.</w:t>
+      </w:r>
+      <w:r>
+        <w:rPr>
+          <w:lang w:val="es-MX"/>
+        </w:rPr>
+        <w:br/>
+        <w:t>3.-Los productos quedan registrados con éxito.</w:t>
+      </w:r>
+    </w:p>
+    <w:p>
+      <w:pPr>
+        <w:pStyle w:val="Prrafodelista"/>
+        <w:numPr>
+          <w:ilvl w:val="0"/>
+          <w:numId w:val="5"/>
+        </w:numPr>
+        <w:rPr>
+          <w:lang w:val="es-MX"/>
+        </w:rPr>
+      </w:pPr>
+      <w:r>
+        <w:rPr>
+          <w:b/>
+          <w:lang w:val="es-MX"/>
+        </w:rPr>
+        <w:t>Extensiones (Flujos alternativos):</w:t>
+      </w:r>
+      <w:r>
+        <w:rPr>
+          <w:lang w:val="es-MX"/>
+        </w:rPr>
+        <w:br/>
+        <w:t>1.-El sistema no carga</w:t>
+      </w:r>
+      <w:r>
+        <w:rPr>
+          <w:lang w:val="es-MX"/>
+        </w:rPr>
+        <w:br/>
+        <w:t xml:space="preserve">    1a. Verificar conexión</w:t>
+      </w:r>
+      <w:r>
+        <w:rPr>
+          <w:lang w:val="es-MX"/>
+        </w:rPr>
+        <w:br/>
+        <w:t xml:space="preserve">    1b. Reiniciar el sistema.</w:t>
+      </w:r>
+      <w:r>
+        <w:rPr>
+          <w:lang w:val="es-MX"/>
+        </w:rPr>
+        <w:br/>
+        <w:t>2.-Los datos no son correctos</w:t>
+      </w:r>
+      <w:r>
+        <w:rPr>
+          <w:lang w:val="es-MX"/>
+        </w:rPr>
+        <w:br/>
+        <w:t xml:space="preserve">   2ª. Verificar escritura</w:t>
+      </w:r>
+      <w:r>
+        <w:rPr>
+          <w:lang w:val="es-MX"/>
+        </w:rPr>
+        <w:br/>
+        <w:t xml:space="preserve">   2b. Volver a ingresar datos</w:t>
+      </w:r>
+    </w:p>
+    <w:p>
+      <w:pPr>
+        <w:rPr>
+          <w:lang w:val="es-MX"/>
+        </w:rPr>
+      </w:pPr>
+      <w:bookmarkStart w:id="0" w:name="_GoBack"/>
+      <w:bookmarkEnd w:id="0"/>
+    </w:p>
+    <w:p>
+      <w:pPr>
+        <w:rPr>
+          <w:lang w:val="es-MX"/>
+        </w:rPr>
+      </w:pPr>
+    </w:p>
+    <w:p>
+      <w:pPr>
+        <w:rPr>
+          <w:lang w:val="es-MX"/>
+        </w:rPr>
+      </w:pPr>
+      <w:r>
+        <w:rPr>
+          <w:noProof/>
+          <w:lang w:val="es-MX"/>
+        </w:rPr>
+        <w:pict>
+          <v:shapetype id="_x0000_t202" coordsize="21600,21600" o:spt="202" path="m,l,21600r21600,l21600,xe">
+            <v:stroke joinstyle="miter"/>
+            <v:path gradientshapeok="t" o:connecttype="rect"/>
+          </v:shapetype>
+          <v:shape id="_x0000_s1029" type="#_x0000_t202" style="position:absolute;margin-left:-27.25pt;margin-top:-25.85pt;width:329.75pt;height:342pt;z-index:251663360;mso-width-relative:margin;mso-height-relative:margin">
+            <v:textbox style="mso-next-textbox:#_x0000_s1029">
+              <w:txbxContent>
+                <w:p>
+                  <w:pPr>
+                    <w:rPr>
+                      <w:lang w:val="es-MX"/>
+                    </w:rPr>
+                  </w:pPr>
+                  <w:r>
+                    <w:rPr>
+                      <w:lang w:val="es-MX"/>
+                    </w:rPr>
+                    <w:t>Caso de uso extendido</w:t>
+                  </w:r>
+                </w:p>
+                <w:p>
+                  <w:pPr>
+                    <w:pStyle w:val="Prrafodelista"/>
+                    <w:numPr>
+                      <w:ilvl w:val="0"/>
+                      <w:numId w:val="5"/>
+                    </w:numPr>
+                    <w:rPr>
+                      <w:lang w:val="es-MX"/>
+                    </w:rPr>
+                  </w:pPr>
+                  <w:r>
+                    <w:rPr>
+                      <w:b/>
+                      <w:lang w:val="es-MX"/>
+                    </w:rPr>
+                    <w:t>CU04</w:t>
+                  </w:r>
+                  <w:r>
+                    <w:rPr>
+                      <w:b/>
+                      <w:lang w:val="es-MX"/>
+                    </w:rPr>
+                    <w:t>:</w:t>
+                  </w:r>
+                  <w:r>
+                    <w:rPr>
+                      <w:lang w:val="es-MX"/>
+                    </w:rPr>
+                    <w:t xml:space="preserve"> Ingresar pedidos.</w:t>
+                  </w:r>
+                </w:p>
+                <w:p>
+                  <w:pPr>
+                    <w:pStyle w:val="Prrafodelista"/>
+                    <w:numPr>
+                      <w:ilvl w:val="0"/>
+                      <w:numId w:val="5"/>
+                    </w:numPr>
+                    <w:rPr>
+                      <w:lang w:val="es-MX"/>
+                    </w:rPr>
+                  </w:pPr>
+                  <w:r>
+                    <w:rPr>
+                      <w:b/>
+                      <w:lang w:val="es-MX"/>
+                    </w:rPr>
+                    <w:t>Actor principal:</w:t>
+                  </w:r>
+                  <w:r>
+                    <w:rPr>
+                      <w:lang w:val="es-MX"/>
+                    </w:rPr>
+                    <w:t xml:space="preserve"> Almacenista.</w:t>
+                  </w:r>
+                </w:p>
+                <w:p>
+                  <w:pPr>
+                    <w:pStyle w:val="Prrafodelista"/>
+                    <w:numPr>
+                      <w:ilvl w:val="0"/>
+                      <w:numId w:val="5"/>
+                    </w:numPr>
+                    <w:spacing w:after="0"/>
+                    <w:rPr>
+                      <w:lang w:val="es-MX"/>
+                    </w:rPr>
+                  </w:pPr>
+                  <w:r>
+                    <w:rPr>
+                      <w:b/>
+                      <w:lang w:val="es-MX"/>
+                    </w:rPr>
+                    <w:t>Personas</w:t>
+                  </w:r>
+                  <w:r>
+                    <w:rPr>
+                      <w:b/>
+                      <w:lang w:val="es-MX"/>
+                    </w:rPr>
+                    <w:t xml:space="preserve"> involucradas:</w:t>
+                  </w:r>
+                </w:p>
+                <w:p>
+                  <w:pPr>
+                    <w:pStyle w:val="Prrafodelista"/>
+                    <w:spacing w:after="0"/>
+                    <w:rPr>
+                      <w:lang w:val="es-MX"/>
+                    </w:rPr>
+                  </w:pPr>
+                  <w:r>
+                    <w:rPr>
+                      <w:lang w:val="es-MX"/>
+                    </w:rPr>
+                    <w:t>-Almacenista: va a registrar los pedidos de los clientes y va revisar que haya suficiente producto en el inventario.</w:t>
+                  </w:r>
+                </w:p>
+                <w:p>
+                  <w:pPr>
+                    <w:spacing w:after="0"/>
+                    <w:ind w:left="708"/>
+                    <w:rPr>
+                      <w:lang w:val="es-MX"/>
+                    </w:rPr>
+                  </w:pPr>
+                  <w:r>
+                    <w:rPr>
+                      <w:lang w:val="es-MX"/>
+                    </w:rPr>
+                    <w:t>-Contador: Lleva un control de la demanda del mercado y</w:t>
+                  </w:r>
+                </w:p>
+                <w:p>
+                  <w:pPr>
+                    <w:spacing w:after="0"/>
+                    <w:ind w:left="708"/>
+                    <w:rPr>
+                      <w:lang w:val="es-MX"/>
+                    </w:rPr>
+                  </w:pPr>
+                  <w:r>
+                    <w:rPr>
+                      <w:lang w:val="es-MX"/>
+                    </w:rPr>
+                    <w:t>Registra los productos que se van a vender.</w:t>
+                  </w:r>
+                </w:p>
+                <w:p>
+                  <w:pPr>
+                    <w:pStyle w:val="Prrafodelista"/>
+                    <w:numPr>
+                      <w:ilvl w:val="0"/>
+                      <w:numId w:val="5"/>
+                    </w:numPr>
+                    <w:rPr>
+                      <w:lang w:val="es-MX"/>
+                    </w:rPr>
+                  </w:pPr>
+                  <w:r>
+                    <w:rPr>
+                      <w:b/>
+                      <w:lang w:val="es-MX"/>
+                    </w:rPr>
+                    <w:t>Precondiciones:</w:t>
+                  </w:r>
+                  <w:r>
+                    <w:rPr>
+                      <w:lang w:val="es-MX"/>
+                    </w:rPr>
+                    <w:t xml:space="preserve"> El contador debe tener previamente obtenido un análisis de inventario para deducir si hay suficiente producto para cubrir los pedidos.</w:t>
+                  </w:r>
+                </w:p>
+                <w:p>
+                  <w:pPr>
+                    <w:pStyle w:val="Prrafodelista"/>
+                    <w:numPr>
+                      <w:ilvl w:val="0"/>
+                      <w:numId w:val="5"/>
+                    </w:numPr>
+                    <w:rPr>
+                      <w:lang w:val="es-MX"/>
+                    </w:rPr>
+                  </w:pPr>
+                  <w:r>
+                    <w:rPr>
+                      <w:b/>
+                      <w:lang w:val="es-MX"/>
+                    </w:rPr>
+                    <w:t>Postcondiciones</w:t>
+                  </w:r>
+                  <w:r>
+                    <w:rPr>
+                      <w:lang w:val="es-MX"/>
+                    </w:rPr>
+                    <w:t xml:space="preserve">: </w:t>
+                  </w:r>
+                  <w:r>
+                    <w:rPr>
+                      <w:lang w:val="es-MX"/>
+                    </w:rPr>
+                    <w:t xml:space="preserve">Hará un análisis de los productos que mas demanda tienen. </w:t>
+                  </w:r>
+                </w:p>
+                <w:p>
+                  <w:pPr>
+                    <w:pStyle w:val="Prrafodelista"/>
+                    <w:numPr>
+                      <w:ilvl w:val="0"/>
+                      <w:numId w:val="5"/>
+                    </w:numPr>
+                    <w:rPr>
+                      <w:lang w:val="es-MX"/>
+                    </w:rPr>
+                  </w:pPr>
+                  <w:r>
+                    <w:rPr>
+                      <w:b/>
+                      <w:lang w:val="es-MX"/>
+                    </w:rPr>
+                    <w:t>Escenario principal de éxito:</w:t>
+                  </w:r>
+                  <w:r>
+                    <w:rPr>
+                      <w:lang w:val="es-MX"/>
+                    </w:rPr>
+                    <w:br/>
+                    <w:t>1.-</w:t>
+                  </w:r>
+                  <w:r>
+                    <w:rPr>
+                      <w:lang w:val="es-MX"/>
+                    </w:rPr>
+                    <w:t>El contador inicia sesión al sistema</w:t>
+                  </w:r>
+                </w:p>
+                <w:p>
+                  <w:pPr>
+                    <w:pStyle w:val="Prrafodelista"/>
+                    <w:rPr>
+                      <w:lang w:val="es-MX"/>
+                    </w:rPr>
+                  </w:pPr>
+                  <w:r>
+                    <w:rPr>
+                      <w:lang w:val="es-MX"/>
+                    </w:rPr>
+                    <w:t xml:space="preserve">2.-El </w:t>
+                  </w:r>
+                  <w:r>
+                    <w:rPr>
+                      <w:lang w:val="es-MX"/>
+                    </w:rPr>
+                    <w:t>contador ingresa los pedidos</w:t>
+                  </w:r>
+                  <w:r>
+                    <w:rPr>
+                      <w:lang w:val="es-MX"/>
+                    </w:rPr>
+                    <w:t>.</w:t>
+                  </w:r>
+                  <w:r>
+                    <w:rPr>
+                      <w:lang w:val="es-MX"/>
+                    </w:rPr>
+                    <w:br/>
+                    <w:t>3.-Los productos quedan registrados con éxito.</w:t>
+                  </w:r>
+                </w:p>
+                <w:p>
+                  <w:pPr>
+                    <w:pStyle w:val="Prrafodelista"/>
+                    <w:numPr>
+                      <w:ilvl w:val="0"/>
+                      <w:numId w:val="5"/>
+                    </w:numPr>
+                    <w:rPr>
+                      <w:lang w:val="es-MX"/>
+                    </w:rPr>
+                  </w:pPr>
+                  <w:r>
+                    <w:rPr>
+                      <w:b/>
+                      <w:lang w:val="es-MX"/>
+                    </w:rPr>
+                    <w:t>Extensiones (Flujos alternativos):</w:t>
+                  </w:r>
+                  <w:r>
+                    <w:rPr>
+                      <w:lang w:val="es-MX"/>
+                    </w:rPr>
+                    <w:br/>
+                    <w:t>1.-El sistema no carga</w:t>
+                  </w:r>
+                  <w:r>
+                    <w:rPr>
+                      <w:lang w:val="es-MX"/>
+                    </w:rPr>
+                    <w:br/>
+                    <w:t xml:space="preserve">    1a. Verificar conexión</w:t>
+                  </w:r>
+                  <w:r>
+                    <w:rPr>
+                      <w:lang w:val="es-MX"/>
+                    </w:rPr>
+                    <w:br/>
+                    <w:t xml:space="preserve">    1b. Reiniciar el sistema.</w:t>
+                  </w:r>
+                  <w:r>
+                    <w:rPr>
+                      <w:lang w:val="es-MX"/>
+                    </w:rPr>
+                    <w:br/>
+                    <w:t>2.-Los datos no son correctos</w:t>
+                  </w:r>
+                  <w:r>
+                    <w:rPr>
+                      <w:lang w:val="es-MX"/>
+                    </w:rPr>
+                    <w:br/>
+                    <w:t xml:space="preserve">   2ª. Verificar escritura</w:t>
+                  </w:r>
+                  <w:r>
+                    <w:rPr>
+                      <w:lang w:val="es-MX"/>
+                    </w:rPr>
+                    <w:br/>
+                    <w:t xml:space="preserve">   2b. Volver a ingresar datos</w:t>
+                  </w:r>
+                </w:p>
+                <w:p/>
+              </w:txbxContent>
+            </v:textbox>
+          </v:shape>
+        </w:pict>
+      </w:r>
+    </w:p>
+    <w:p>
+      <w:pPr>
+        <w:rPr>
+          <w:lang w:val="es-MX"/>
+        </w:rPr>
+      </w:pPr>
+      <w:r>
+        <w:rPr>
+          <w:noProof/>
+          <w:lang w:val="es-ES_tradnl" w:eastAsia="es-ES_tradnl"/>
+        </w:rPr>
+        <w:pict>
+          <v:shape id="_x0000_s1030" type="#_x0000_t202" style="position:absolute;margin-left:-27.25pt;margin-top:324.4pt;width:330.75pt;height:390pt;z-index:251664384">
+            <v:textbox>
+              <w:txbxContent>
+                <w:p>
+                  <w:pPr>
+                    <w:rPr>
+                      <w:lang w:val="es-MX"/>
+                    </w:rPr>
+                  </w:pPr>
+                  <w:r>
+                    <w:rPr>
+                      <w:lang w:val="es-MX"/>
+                    </w:rPr>
+                    <w:t>Caso de uso extendido</w:t>
+                  </w:r>
+                </w:p>
+                <w:p>
+                  <w:pPr>
+                    <w:pStyle w:val="Prrafodelista"/>
+                    <w:numPr>
+                      <w:ilvl w:val="0"/>
+                      <w:numId w:val="7"/>
+                    </w:numPr>
+                    <w:rPr>
+                      <w:lang w:val="es-MX"/>
+                    </w:rPr>
+                  </w:pPr>
+                  <w:r>
+                    <w:rPr>
+                      <w:b/>
+                      <w:lang w:val="es-MX"/>
+                    </w:rPr>
+                    <w:t>CU05</w:t>
+                  </w:r>
+                  <w:r>
+                    <w:rPr>
+                      <w:b/>
+                      <w:lang w:val="es-MX"/>
+                    </w:rPr>
+                    <w:t>:</w:t>
+                  </w:r>
+                  <w:r>
+                    <w:rPr>
+                      <w:lang w:val="es-MX"/>
+                    </w:rPr>
+                    <w:t xml:space="preserve"> Calculo de artículos</w:t>
+                  </w:r>
+                </w:p>
+                <w:p>
+                  <w:pPr>
+                    <w:pStyle w:val="Prrafodelista"/>
+                    <w:numPr>
+                      <w:ilvl w:val="0"/>
+                      <w:numId w:val="7"/>
+                    </w:numPr>
+                    <w:rPr>
+                      <w:lang w:val="es-MX"/>
+                    </w:rPr>
+                  </w:pPr>
+                  <w:r>
+                    <w:rPr>
+                      <w:b/>
+                      <w:lang w:val="es-MX"/>
+                    </w:rPr>
+                    <w:t>Actor principal:</w:t>
+                  </w:r>
+                  <w:r>
+                    <w:rPr>
+                      <w:lang w:val="es-MX"/>
+                    </w:rPr>
+                    <w:t xml:space="preserve"> Almacenista.</w:t>
+                  </w:r>
+                </w:p>
+                <w:p>
+                  <w:pPr>
+                    <w:pStyle w:val="Prrafodelista"/>
+                    <w:numPr>
+                      <w:ilvl w:val="0"/>
+                      <w:numId w:val="7"/>
+                    </w:numPr>
+                    <w:spacing w:after="0"/>
+                    <w:rPr>
+                      <w:lang w:val="es-MX"/>
+                    </w:rPr>
+                  </w:pPr>
+                  <w:r>
+                    <w:rPr>
+                      <w:b/>
+                      <w:lang w:val="es-MX"/>
+                    </w:rPr>
+                    <w:t>Personas</w:t>
+                  </w:r>
+                  <w:r>
+                    <w:rPr>
+                      <w:b/>
+                      <w:lang w:val="es-MX"/>
+                    </w:rPr>
+                    <w:t xml:space="preserve"> involucradas:</w:t>
+                  </w:r>
+                </w:p>
+                <w:p>
+                  <w:pPr>
+                    <w:spacing w:after="0"/>
+                    <w:ind w:left="708"/>
+                    <w:rPr>
+                      <w:lang w:val="es-MX"/>
+                    </w:rPr>
+                  </w:pPr>
+                  <w:r>
+                    <w:rPr>
+                      <w:lang w:val="es-MX"/>
+                    </w:rPr>
+                    <w:t>-Contador: Debe hacer un análisis calculando la mercancía que ingresa y sale.</w:t>
+                  </w:r>
+                </w:p>
+                <w:p>
+                  <w:pPr>
+                    <w:spacing w:after="0"/>
+                    <w:ind w:left="708"/>
+                    <w:rPr>
+                      <w:lang w:val="es-MX"/>
+                    </w:rPr>
+                  </w:pPr>
+                  <w:r>
+                    <w:rPr>
+                      <w:b/>
+                      <w:lang w:val="es-MX"/>
+                    </w:rPr>
+                    <w:t>Precondiciones:</w:t>
+                  </w:r>
+                  <w:r>
+                    <w:rPr>
+                      <w:lang w:val="es-MX"/>
+                    </w:rPr>
+                    <w:t xml:space="preserve"> El contador debe tener previamente obtenido un conteo de inventario de las entradas y salidas de producto.</w:t>
+                  </w:r>
+                </w:p>
+                <w:p>
+                  <w:pPr>
+                    <w:pStyle w:val="Prrafodelista"/>
+                    <w:numPr>
+                      <w:ilvl w:val="0"/>
+                      <w:numId w:val="7"/>
+                    </w:numPr>
+                    <w:rPr>
+                      <w:lang w:val="es-MX"/>
+                    </w:rPr>
+                  </w:pPr>
+                  <w:r>
+                    <w:rPr>
+                      <w:b/>
+                      <w:lang w:val="es-MX"/>
+                    </w:rPr>
+                    <w:t>Postcondiciones</w:t>
+                  </w:r>
+                  <w:r>
+                    <w:rPr>
+                      <w:lang w:val="es-MX"/>
+                    </w:rPr>
+                    <w:t xml:space="preserve">: Hará un análisis </w:t>
+                  </w:r>
+                  <w:r>
+                    <w:rPr>
+                      <w:lang w:val="es-MX"/>
+                    </w:rPr>
+                    <w:t>del cálculo de la</w:t>
+                  </w:r>
+                  <w:r>
+                    <w:rPr>
+                      <w:lang w:val="es-MX"/>
+                    </w:rPr>
+                    <w:t xml:space="preserve"> </w:t>
+                  </w:r>
+                  <w:r>
+                    <w:rPr>
+                      <w:lang w:val="es-MX"/>
+                    </w:rPr>
+                    <w:t xml:space="preserve"> entradas y salidas buscando el equilibrio de la oferta y la demanda de los productos.</w:t>
+                  </w:r>
+                </w:p>
+                <w:p>
+                  <w:pPr>
+                    <w:pStyle w:val="Prrafodelista"/>
+                    <w:numPr>
+                      <w:ilvl w:val="0"/>
+                      <w:numId w:val="7"/>
+                    </w:numPr>
+                    <w:rPr>
+                      <w:lang w:val="es-MX"/>
+                    </w:rPr>
+                  </w:pPr>
+                  <w:r>
+                    <w:rPr>
+                      <w:b/>
+                      <w:lang w:val="es-MX"/>
+                    </w:rPr>
+                    <w:t>Escenario principal de éxito:</w:t>
+                  </w:r>
+                  <w:r>
+                    <w:rPr>
+                      <w:lang w:val="es-MX"/>
+                    </w:rPr>
+                    <w:br/>
+                    <w:t>1.-El contador inicia sesión al sistema</w:t>
+                  </w:r>
+                </w:p>
+                <w:p>
+                  <w:pPr>
+                    <w:pStyle w:val="Prrafodelista"/>
+                    <w:rPr>
+                      <w:lang w:val="es-MX"/>
+                    </w:rPr>
+                  </w:pPr>
+                  <w:r>
+                    <w:rPr>
+                      <w:lang w:val="es-MX"/>
+                    </w:rPr>
+                    <w:t xml:space="preserve">2.-El contador ingresa </w:t>
+                  </w:r>
+                  <w:r>
+                    <w:rPr>
+                      <w:lang w:val="es-MX"/>
+                    </w:rPr>
+                    <w:t>la información de las entradas y salidas de inventario.</w:t>
+                  </w:r>
+                  <w:r>
+                    <w:rPr>
+                      <w:lang w:val="es-MX"/>
+                    </w:rPr>
+                    <w:br/>
+                    <w:t>3.-</w:t>
+                  </w:r>
+                  <w:r>
+                    <w:rPr>
+                      <w:lang w:val="es-MX"/>
+                    </w:rPr>
+                    <w:t>El sistema va realizar un análisis de que tanto se venden los productos.</w:t>
+                  </w:r>
+                </w:p>
+                <w:p>
+                  <w:pPr>
+                    <w:pStyle w:val="Prrafodelista"/>
+                    <w:rPr>
+                      <w:lang w:val="es-MX"/>
+                    </w:rPr>
+                  </w:pPr>
+                  <w:r>
+                    <w:rPr>
+                      <w:lang w:val="es-MX"/>
+                    </w:rPr>
+                    <w:t>4.</w:t>
+                  </w:r>
+                  <w:r>
+                    <w:rPr>
+                      <w:lang w:val="es-MX"/>
+                    </w:rPr>
+                    <w:t xml:space="preserve"> </w:t>
+                  </w:r>
+                  <w:r>
+                    <w:rPr>
+                      <w:lang w:val="es-MX"/>
+                    </w:rPr>
+                    <w:t>–El sistema va informar que productos necesita o los que sobra.</w:t>
+                  </w:r>
+                </w:p>
+                <w:p>
+                  <w:pPr>
+                    <w:pStyle w:val="Prrafodelista"/>
+                    <w:numPr>
+                      <w:ilvl w:val="0"/>
+                      <w:numId w:val="7"/>
+                    </w:numPr>
+                    <w:rPr>
+                      <w:lang w:val="es-MX"/>
+                    </w:rPr>
+                  </w:pPr>
+                  <w:r>
+                    <w:rPr>
+                      <w:b/>
+                      <w:lang w:val="es-MX"/>
+                    </w:rPr>
+                    <w:t>Extensiones (Flujos alternativos):</w:t>
+                  </w:r>
+                  <w:r>
+                    <w:rPr>
+                      <w:lang w:val="es-MX"/>
+                    </w:rPr>
+                    <w:br/>
+                    <w:t>1.-El sistema no carga</w:t>
+                  </w:r>
+                  <w:r>
+                    <w:rPr>
+                      <w:lang w:val="es-MX"/>
+                    </w:rPr>
+                    <w:br/>
+                    <w:t xml:space="preserve">    1a. Verificar conexión</w:t>
+                  </w:r>
+                  <w:r>
+                    <w:rPr>
+                      <w:lang w:val="es-MX"/>
+                    </w:rPr>
+                    <w:br/>
+                    <w:t xml:space="preserve">    1b. Reiniciar el sistema.</w:t>
+                  </w:r>
+                  <w:r>
+                    <w:rPr>
+                      <w:lang w:val="es-MX"/>
+                    </w:rPr>
+                    <w:br/>
+                    <w:t>2.-Los datos no son correctos</w:t>
+                  </w:r>
+                  <w:r>
+                    <w:rPr>
+                      <w:lang w:val="es-MX"/>
+                    </w:rPr>
+                    <w:br/>
+                    <w:t xml:space="preserve">   2ª. Verificar escritura</w:t>
+                  </w:r>
+                  <w:r>
+                    <w:rPr>
+                      <w:lang w:val="es-MX"/>
+                    </w:rPr>
+                    <w:br/>
+                    <w:t xml:space="preserve">   2b. Volver a ingresar datos</w:t>
+                  </w:r>
+                </w:p>
+                <w:p/>
+              </w:txbxContent>
+            </v:textbox>
+          </v:shape>
+        </w:pict>
+      </w:r>
     </w:p>
     <w:sectPr>
       <w:pgSz w:w="11906" w:h="16838"/>
@@ -1424,9 +4037,148 @@
 </w:document>
 </file>
 
+<file path=word/endnotes.xml><?xml version="1.0" encoding="utf-8"?>
+<w:endnotes xmlns:ve="http://schemas.openxmlformats.org/markup-compatibility/2006" xmlns:o="urn:schemas-microsoft-com:office:office" xmlns:r="http://schemas.openxmlformats.org/officeDocument/2006/relationships" xmlns:m="http://schemas.openxmlformats.org/officeDocument/2006/math" xmlns:v="urn:schemas-microsoft-com:vml" xmlns:wp="http://schemas.openxmlformats.org/drawingml/2006/wordprocessingDrawing" xmlns:w10="urn:schemas-microsoft-com:office:word" xmlns:w="http://schemas.openxmlformats.org/wordprocessingml/2006/main" xmlns:wne="http://schemas.microsoft.com/office/word/2006/wordml">
+  <w:endnote w:type="separator" w:id="0">
+    <w:p>
+      <w:pPr>
+        <w:spacing w:after="0" w:line="240" w:lineRule="auto"/>
+      </w:pPr>
+      <w:r>
+        <w:separator/>
+      </w:r>
+    </w:p>
+  </w:endnote>
+  <w:endnote w:type="continuationSeparator" w:id="1">
+    <w:p>
+      <w:pPr>
+        <w:spacing w:after="0" w:line="240" w:lineRule="auto"/>
+      </w:pPr>
+      <w:r>
+        <w:continuationSeparator/>
+      </w:r>
+    </w:p>
+  </w:endnote>
+</w:endnotes>
+</file>
+
+<file path=word/footnotes.xml><?xml version="1.0" encoding="utf-8"?>
+<w:footnotes xmlns:ve="http://schemas.openxmlformats.org/markup-compatibility/2006" xmlns:o="urn:schemas-microsoft-com:office:office" xmlns:r="http://schemas.openxmlformats.org/officeDocument/2006/relationships" xmlns:m="http://schemas.openxmlformats.org/officeDocument/2006/math" xmlns:v="urn:schemas-microsoft-com:vml" xmlns:wp="http://schemas.openxmlformats.org/drawingml/2006/wordprocessingDrawing" xmlns:w10="urn:schemas-microsoft-com:office:word" xmlns:w="http://schemas.openxmlformats.org/wordprocessingml/2006/main" xmlns:wne="http://schemas.microsoft.com/office/word/2006/wordml">
+  <w:footnote w:type="separator" w:id="0">
+    <w:p>
+      <w:pPr>
+        <w:spacing w:after="0" w:line="240" w:lineRule="auto"/>
+      </w:pPr>
+      <w:r>
+        <w:separator/>
+      </w:r>
+    </w:p>
+  </w:footnote>
+  <w:footnote w:type="continuationSeparator" w:id="1">
+    <w:p>
+      <w:pPr>
+        <w:spacing w:after="0" w:line="240" w:lineRule="auto"/>
+      </w:pPr>
+      <w:r>
+        <w:continuationSeparator/>
+      </w:r>
+    </w:p>
+  </w:footnote>
+</w:footnotes>
+</file>
+
 <file path=word/numbering.xml><?xml version="1.0" encoding="utf-8"?>
 <w:numbering xmlns:ve="http://schemas.openxmlformats.org/markup-compatibility/2006" xmlns:o="urn:schemas-microsoft-com:office:office" xmlns:r="http://schemas.openxmlformats.org/officeDocument/2006/relationships" xmlns:m="http://schemas.openxmlformats.org/officeDocument/2006/math" xmlns:v="urn:schemas-microsoft-com:vml" xmlns:wp="http://schemas.openxmlformats.org/drawingml/2006/wordprocessingDrawing" xmlns:w10="urn:schemas-microsoft-com:office:word" xmlns:w="http://schemas.openxmlformats.org/wordprocessingml/2006/main" xmlns:wne="http://schemas.microsoft.com/office/word/2006/wordml">
   <w:abstractNum w:abstractNumId="0">
+    <w:nsid w:val="116F134B"/>
+    <w:multiLevelType w:val="hybridMultilevel"/>
+    <w:tmpl w:val="904AD1EC"/>
+    <w:lvl w:ilvl="0" w:tplc="0C0A000F">
+      <w:start w:val="1"/>
+      <w:numFmt w:val="decimal"/>
+      <w:lvlText w:val="%1."/>
+      <w:lvlJc w:val="left"/>
+      <w:pPr>
+        <w:ind w:left="720" w:hanging="360"/>
+      </w:pPr>
+      <w:rPr>
+        <w:rFonts w:hint="default"/>
+      </w:rPr>
+    </w:lvl>
+    <w:lvl w:ilvl="1" w:tplc="0C0A0019" w:tentative="1">
+      <w:start w:val="1"/>
+      <w:numFmt w:val="lowerLetter"/>
+      <w:lvlText w:val="%2."/>
+      <w:lvlJc w:val="left"/>
+      <w:pPr>
+        <w:ind w:left="1440" w:hanging="360"/>
+      </w:pPr>
+    </w:lvl>
+    <w:lvl w:ilvl="2" w:tplc="0C0A001B" w:tentative="1">
+      <w:start w:val="1"/>
+      <w:numFmt w:val="lowerRoman"/>
+      <w:lvlText w:val="%3."/>
+      <w:lvlJc w:val="right"/>
+      <w:pPr>
+        <w:ind w:left="2160" w:hanging="180"/>
+      </w:pPr>
+    </w:lvl>
+    <w:lvl w:ilvl="3" w:tplc="0C0A000F" w:tentative="1">
+      <w:start w:val="1"/>
+      <w:numFmt w:val="decimal"/>
+      <w:lvlText w:val="%4."/>
+      <w:lvlJc w:val="left"/>
+      <w:pPr>
+        <w:ind w:left="2880" w:hanging="360"/>
+      </w:pPr>
+    </w:lvl>
+    <w:lvl w:ilvl="4" w:tplc="0C0A0019" w:tentative="1">
+      <w:start w:val="1"/>
+      <w:numFmt w:val="lowerLetter"/>
+      <w:lvlText w:val="%5."/>
+      <w:lvlJc w:val="left"/>
+      <w:pPr>
+        <w:ind w:left="3600" w:hanging="360"/>
+      </w:pPr>
+    </w:lvl>
+    <w:lvl w:ilvl="5" w:tplc="0C0A001B" w:tentative="1">
+      <w:start w:val="1"/>
+      <w:numFmt w:val="lowerRoman"/>
+      <w:lvlText w:val="%6."/>
+      <w:lvlJc w:val="right"/>
+      <w:pPr>
+        <w:ind w:left="4320" w:hanging="180"/>
+      </w:pPr>
+    </w:lvl>
+    <w:lvl w:ilvl="6" w:tplc="0C0A000F" w:tentative="1">
+      <w:start w:val="1"/>
+      <w:numFmt w:val="decimal"/>
+      <w:lvlText w:val="%7."/>
+      <w:lvlJc w:val="left"/>
+      <w:pPr>
+        <w:ind w:left="5040" w:hanging="360"/>
+      </w:pPr>
+    </w:lvl>
+    <w:lvl w:ilvl="7" w:tplc="0C0A0019" w:tentative="1">
+      <w:start w:val="1"/>
+      <w:numFmt w:val="lowerLetter"/>
+      <w:lvlText w:val="%8."/>
+      <w:lvlJc w:val="left"/>
+      <w:pPr>
+        <w:ind w:left="5760" w:hanging="360"/>
+      </w:pPr>
+    </w:lvl>
+    <w:lvl w:ilvl="8" w:tplc="0C0A001B" w:tentative="1">
+      <w:start w:val="1"/>
+      <w:numFmt w:val="lowerRoman"/>
+      <w:lvlText w:val="%9."/>
+      <w:lvlJc w:val="right"/>
+      <w:pPr>
+        <w:ind w:left="6480" w:hanging="180"/>
+      </w:pPr>
+    </w:lvl>
+  </w:abstractNum>
+  <w:abstractNum w:abstractNumId="1">
     <w:nsid w:val="26651955"/>
     <w:multiLevelType w:val="hybridMultilevel"/>
     <w:tmpl w:val="16949C1C"/>
@@ -1436,7 +4188,7 @@
       <w:lvlText w:val="%1."/>
       <w:lvlJc w:val="left"/>
       <w:pPr>
-        <w:ind w:left="720" w:hanging="360"/>
+        <w:ind w:left="644" w:hanging="360"/>
       </w:pPr>
     </w:lvl>
     <w:lvl w:ilvl="1" w:tplc="040A0019" w:tentative="1">
@@ -1512,7 +4264,120 @@
       </w:pPr>
     </w:lvl>
   </w:abstractNum>
-  <w:abstractNum w:abstractNumId="1">
+  <w:abstractNum w:abstractNumId="2">
+    <w:nsid w:val="2CBC69D8"/>
+    <w:multiLevelType w:val="hybridMultilevel"/>
+    <w:tmpl w:val="AB569B82"/>
+    <w:lvl w:ilvl="0" w:tplc="C3263092">
+      <w:numFmt w:val="bullet"/>
+      <w:lvlText w:val="-"/>
+      <w:lvlJc w:val="left"/>
+      <w:pPr>
+        <w:ind w:left="1080" w:hanging="360"/>
+      </w:pPr>
+      <w:rPr>
+        <w:rFonts w:ascii="Calibri" w:eastAsiaTheme="minorHAnsi" w:hAnsi="Calibri" w:cstheme="minorBidi" w:hint="default"/>
+        <w:b/>
+      </w:rPr>
+    </w:lvl>
+    <w:lvl w:ilvl="1" w:tplc="040A0003" w:tentative="1">
+      <w:start w:val="1"/>
+      <w:numFmt w:val="bullet"/>
+      <w:lvlText w:val="o"/>
+      <w:lvlJc w:val="left"/>
+      <w:pPr>
+        <w:ind w:left="1800" w:hanging="360"/>
+      </w:pPr>
+      <w:rPr>
+        <w:rFonts w:ascii="Courier New" w:hAnsi="Courier New" w:cs="Courier New" w:hint="default"/>
+      </w:rPr>
+    </w:lvl>
+    <w:lvl w:ilvl="2" w:tplc="040A0005" w:tentative="1">
+      <w:start w:val="1"/>
+      <w:numFmt w:val="bullet"/>
+      <w:lvlText w:val=""/>
+      <w:lvlJc w:val="left"/>
+      <w:pPr>
+        <w:ind w:left="2520" w:hanging="360"/>
+      </w:pPr>
+      <w:rPr>
+        <w:rFonts w:ascii="Wingdings" w:hAnsi="Wingdings" w:hint="default"/>
+      </w:rPr>
+    </w:lvl>
+    <w:lvl w:ilvl="3" w:tplc="040A0001" w:tentative="1">
+      <w:start w:val="1"/>
+      <w:numFmt w:val="bullet"/>
+      <w:lvlText w:val=""/>
+      <w:lvlJc w:val="left"/>
+      <w:pPr>
+        <w:ind w:left="3240" w:hanging="360"/>
+      </w:pPr>
+      <w:rPr>
+        <w:rFonts w:ascii="Symbol" w:hAnsi="Symbol" w:hint="default"/>
+      </w:rPr>
+    </w:lvl>
+    <w:lvl w:ilvl="4" w:tplc="040A0003" w:tentative="1">
+      <w:start w:val="1"/>
+      <w:numFmt w:val="bullet"/>
+      <w:lvlText w:val="o"/>
+      <w:lvlJc w:val="left"/>
+      <w:pPr>
+        <w:ind w:left="3960" w:hanging="360"/>
+      </w:pPr>
+      <w:rPr>
+        <w:rFonts w:ascii="Courier New" w:hAnsi="Courier New" w:cs="Courier New" w:hint="default"/>
+      </w:rPr>
+    </w:lvl>
+    <w:lvl w:ilvl="5" w:tplc="040A0005" w:tentative="1">
+      <w:start w:val="1"/>
+      <w:numFmt w:val="bullet"/>
+      <w:lvlText w:val=""/>
+      <w:lvlJc w:val="left"/>
+      <w:pPr>
+        <w:ind w:left="4680" w:hanging="360"/>
+      </w:pPr>
+      <w:rPr>
+        <w:rFonts w:ascii="Wingdings" w:hAnsi="Wingdings" w:hint="default"/>
+      </w:rPr>
+    </w:lvl>
+    <w:lvl w:ilvl="6" w:tplc="040A0001" w:tentative="1">
+      <w:start w:val="1"/>
+      <w:numFmt w:val="bullet"/>
+      <w:lvlText w:val=""/>
+      <w:lvlJc w:val="left"/>
+      <w:pPr>
+        <w:ind w:left="5400" w:hanging="360"/>
+      </w:pPr>
+      <w:rPr>
+        <w:rFonts w:ascii="Symbol" w:hAnsi="Symbol" w:hint="default"/>
+      </w:rPr>
+    </w:lvl>
+    <w:lvl w:ilvl="7" w:tplc="040A0003" w:tentative="1">
+      <w:start w:val="1"/>
+      <w:numFmt w:val="bullet"/>
+      <w:lvlText w:val="o"/>
+      <w:lvlJc w:val="left"/>
+      <w:pPr>
+        <w:ind w:left="6120" w:hanging="360"/>
+      </w:pPr>
+      <w:rPr>
+        <w:rFonts w:ascii="Courier New" w:hAnsi="Courier New" w:cs="Courier New" w:hint="default"/>
+      </w:rPr>
+    </w:lvl>
+    <w:lvl w:ilvl="8" w:tplc="040A0005" w:tentative="1">
+      <w:start w:val="1"/>
+      <w:numFmt w:val="bullet"/>
+      <w:lvlText w:val=""/>
+      <w:lvlJc w:val="left"/>
+      <w:pPr>
+        <w:ind w:left="6840" w:hanging="360"/>
+      </w:pPr>
+      <w:rPr>
+        <w:rFonts w:ascii="Wingdings" w:hAnsi="Wingdings" w:hint="default"/>
+      </w:rPr>
+    </w:lvl>
+  </w:abstractNum>
+  <w:abstractNum w:abstractNumId="3">
     <w:nsid w:val="40583770"/>
     <w:multiLevelType w:val="hybridMultilevel"/>
     <w:tmpl w:val="1B807346"/>
@@ -1598,11 +4463,293 @@
       </w:pPr>
     </w:lvl>
   </w:abstractNum>
+  <w:abstractNum w:abstractNumId="4">
+    <w:nsid w:val="547F5F07"/>
+    <w:multiLevelType w:val="hybridMultilevel"/>
+    <w:tmpl w:val="904AD1EC"/>
+    <w:lvl w:ilvl="0" w:tplc="0C0A000F">
+      <w:start w:val="1"/>
+      <w:numFmt w:val="decimal"/>
+      <w:lvlText w:val="%1."/>
+      <w:lvlJc w:val="left"/>
+      <w:pPr>
+        <w:ind w:left="720" w:hanging="360"/>
+      </w:pPr>
+      <w:rPr>
+        <w:rFonts w:hint="default"/>
+      </w:rPr>
+    </w:lvl>
+    <w:lvl w:ilvl="1" w:tplc="0C0A0019" w:tentative="1">
+      <w:start w:val="1"/>
+      <w:numFmt w:val="lowerLetter"/>
+      <w:lvlText w:val="%2."/>
+      <w:lvlJc w:val="left"/>
+      <w:pPr>
+        <w:ind w:left="1440" w:hanging="360"/>
+      </w:pPr>
+    </w:lvl>
+    <w:lvl w:ilvl="2" w:tplc="0C0A001B" w:tentative="1">
+      <w:start w:val="1"/>
+      <w:numFmt w:val="lowerRoman"/>
+      <w:lvlText w:val="%3."/>
+      <w:lvlJc w:val="right"/>
+      <w:pPr>
+        <w:ind w:left="2160" w:hanging="180"/>
+      </w:pPr>
+    </w:lvl>
+    <w:lvl w:ilvl="3" w:tplc="0C0A000F" w:tentative="1">
+      <w:start w:val="1"/>
+      <w:numFmt w:val="decimal"/>
+      <w:lvlText w:val="%4."/>
+      <w:lvlJc w:val="left"/>
+      <w:pPr>
+        <w:ind w:left="2880" w:hanging="360"/>
+      </w:pPr>
+    </w:lvl>
+    <w:lvl w:ilvl="4" w:tplc="0C0A0019" w:tentative="1">
+      <w:start w:val="1"/>
+      <w:numFmt w:val="lowerLetter"/>
+      <w:lvlText w:val="%5."/>
+      <w:lvlJc w:val="left"/>
+      <w:pPr>
+        <w:ind w:left="3600" w:hanging="360"/>
+      </w:pPr>
+    </w:lvl>
+    <w:lvl w:ilvl="5" w:tplc="0C0A001B" w:tentative="1">
+      <w:start w:val="1"/>
+      <w:numFmt w:val="lowerRoman"/>
+      <w:lvlText w:val="%6."/>
+      <w:lvlJc w:val="right"/>
+      <w:pPr>
+        <w:ind w:left="4320" w:hanging="180"/>
+      </w:pPr>
+    </w:lvl>
+    <w:lvl w:ilvl="6" w:tplc="0C0A000F" w:tentative="1">
+      <w:start w:val="1"/>
+      <w:numFmt w:val="decimal"/>
+      <w:lvlText w:val="%7."/>
+      <w:lvlJc w:val="left"/>
+      <w:pPr>
+        <w:ind w:left="5040" w:hanging="360"/>
+      </w:pPr>
+    </w:lvl>
+    <w:lvl w:ilvl="7" w:tplc="0C0A0019" w:tentative="1">
+      <w:start w:val="1"/>
+      <w:numFmt w:val="lowerLetter"/>
+      <w:lvlText w:val="%8."/>
+      <w:lvlJc w:val="left"/>
+      <w:pPr>
+        <w:ind w:left="5760" w:hanging="360"/>
+      </w:pPr>
+    </w:lvl>
+    <w:lvl w:ilvl="8" w:tplc="0C0A001B" w:tentative="1">
+      <w:start w:val="1"/>
+      <w:numFmt w:val="lowerRoman"/>
+      <w:lvlText w:val="%9."/>
+      <w:lvlJc w:val="right"/>
+      <w:pPr>
+        <w:ind w:left="6480" w:hanging="180"/>
+      </w:pPr>
+    </w:lvl>
+  </w:abstractNum>
+  <w:abstractNum w:abstractNumId="5">
+    <w:nsid w:val="6F4D25E4"/>
+    <w:multiLevelType w:val="hybridMultilevel"/>
+    <w:tmpl w:val="904AD1EC"/>
+    <w:lvl w:ilvl="0" w:tplc="0C0A000F">
+      <w:start w:val="1"/>
+      <w:numFmt w:val="decimal"/>
+      <w:lvlText w:val="%1."/>
+      <w:lvlJc w:val="left"/>
+      <w:pPr>
+        <w:ind w:left="720" w:hanging="360"/>
+      </w:pPr>
+      <w:rPr>
+        <w:rFonts w:hint="default"/>
+      </w:rPr>
+    </w:lvl>
+    <w:lvl w:ilvl="1" w:tplc="0C0A0019" w:tentative="1">
+      <w:start w:val="1"/>
+      <w:numFmt w:val="lowerLetter"/>
+      <w:lvlText w:val="%2."/>
+      <w:lvlJc w:val="left"/>
+      <w:pPr>
+        <w:ind w:left="1440" w:hanging="360"/>
+      </w:pPr>
+    </w:lvl>
+    <w:lvl w:ilvl="2" w:tplc="0C0A001B" w:tentative="1">
+      <w:start w:val="1"/>
+      <w:numFmt w:val="lowerRoman"/>
+      <w:lvlText w:val="%3."/>
+      <w:lvlJc w:val="right"/>
+      <w:pPr>
+        <w:ind w:left="2160" w:hanging="180"/>
+      </w:pPr>
+    </w:lvl>
+    <w:lvl w:ilvl="3" w:tplc="0C0A000F" w:tentative="1">
+      <w:start w:val="1"/>
+      <w:numFmt w:val="decimal"/>
+      <w:lvlText w:val="%4."/>
+      <w:lvlJc w:val="left"/>
+      <w:pPr>
+        <w:ind w:left="2880" w:hanging="360"/>
+      </w:pPr>
+    </w:lvl>
+    <w:lvl w:ilvl="4" w:tplc="0C0A0019" w:tentative="1">
+      <w:start w:val="1"/>
+      <w:numFmt w:val="lowerLetter"/>
+      <w:lvlText w:val="%5."/>
+      <w:lvlJc w:val="left"/>
+      <w:pPr>
+        <w:ind w:left="3600" w:hanging="360"/>
+      </w:pPr>
+    </w:lvl>
+    <w:lvl w:ilvl="5" w:tplc="0C0A001B" w:tentative="1">
+      <w:start w:val="1"/>
+      <w:numFmt w:val="lowerRoman"/>
+      <w:lvlText w:val="%6."/>
+      <w:lvlJc w:val="right"/>
+      <w:pPr>
+        <w:ind w:left="4320" w:hanging="180"/>
+      </w:pPr>
+    </w:lvl>
+    <w:lvl w:ilvl="6" w:tplc="0C0A000F" w:tentative="1">
+      <w:start w:val="1"/>
+      <w:numFmt w:val="decimal"/>
+      <w:lvlText w:val="%7."/>
+      <w:lvlJc w:val="left"/>
+      <w:pPr>
+        <w:ind w:left="5040" w:hanging="360"/>
+      </w:pPr>
+    </w:lvl>
+    <w:lvl w:ilvl="7" w:tplc="0C0A0019" w:tentative="1">
+      <w:start w:val="1"/>
+      <w:numFmt w:val="lowerLetter"/>
+      <w:lvlText w:val="%8."/>
+      <w:lvlJc w:val="left"/>
+      <w:pPr>
+        <w:ind w:left="5760" w:hanging="360"/>
+      </w:pPr>
+    </w:lvl>
+    <w:lvl w:ilvl="8" w:tplc="0C0A001B" w:tentative="1">
+      <w:start w:val="1"/>
+      <w:numFmt w:val="lowerRoman"/>
+      <w:lvlText w:val="%9."/>
+      <w:lvlJc w:val="right"/>
+      <w:pPr>
+        <w:ind w:left="6480" w:hanging="180"/>
+      </w:pPr>
+    </w:lvl>
+  </w:abstractNum>
+  <w:abstractNum w:abstractNumId="6">
+    <w:nsid w:val="7E2F1FF1"/>
+    <w:multiLevelType w:val="hybridMultilevel"/>
+    <w:tmpl w:val="904AD1EC"/>
+    <w:lvl w:ilvl="0" w:tplc="0C0A000F">
+      <w:start w:val="1"/>
+      <w:numFmt w:val="decimal"/>
+      <w:lvlText w:val="%1."/>
+      <w:lvlJc w:val="left"/>
+      <w:pPr>
+        <w:ind w:left="720" w:hanging="360"/>
+      </w:pPr>
+      <w:rPr>
+        <w:rFonts w:hint="default"/>
+      </w:rPr>
+    </w:lvl>
+    <w:lvl w:ilvl="1" w:tplc="0C0A0019" w:tentative="1">
+      <w:start w:val="1"/>
+      <w:numFmt w:val="lowerLetter"/>
+      <w:lvlText w:val="%2."/>
+      <w:lvlJc w:val="left"/>
+      <w:pPr>
+        <w:ind w:left="1440" w:hanging="360"/>
+      </w:pPr>
+    </w:lvl>
+    <w:lvl w:ilvl="2" w:tplc="0C0A001B" w:tentative="1">
+      <w:start w:val="1"/>
+      <w:numFmt w:val="lowerRoman"/>
+      <w:lvlText w:val="%3."/>
+      <w:lvlJc w:val="right"/>
+      <w:pPr>
+        <w:ind w:left="2160" w:hanging="180"/>
+      </w:pPr>
+    </w:lvl>
+    <w:lvl w:ilvl="3" w:tplc="0C0A000F" w:tentative="1">
+      <w:start w:val="1"/>
+      <w:numFmt w:val="decimal"/>
+      <w:lvlText w:val="%4."/>
+      <w:lvlJc w:val="left"/>
+      <w:pPr>
+        <w:ind w:left="2880" w:hanging="360"/>
+      </w:pPr>
+    </w:lvl>
+    <w:lvl w:ilvl="4" w:tplc="0C0A0019" w:tentative="1">
+      <w:start w:val="1"/>
+      <w:numFmt w:val="lowerLetter"/>
+      <w:lvlText w:val="%5."/>
+      <w:lvlJc w:val="left"/>
+      <w:pPr>
+        <w:ind w:left="3600" w:hanging="360"/>
+      </w:pPr>
+    </w:lvl>
+    <w:lvl w:ilvl="5" w:tplc="0C0A001B" w:tentative="1">
+      <w:start w:val="1"/>
+      <w:numFmt w:val="lowerRoman"/>
+      <w:lvlText w:val="%6."/>
+      <w:lvlJc w:val="right"/>
+      <w:pPr>
+        <w:ind w:left="4320" w:hanging="180"/>
+      </w:pPr>
+    </w:lvl>
+    <w:lvl w:ilvl="6" w:tplc="0C0A000F" w:tentative="1">
+      <w:start w:val="1"/>
+      <w:numFmt w:val="decimal"/>
+      <w:lvlText w:val="%7."/>
+      <w:lvlJc w:val="left"/>
+      <w:pPr>
+        <w:ind w:left="5040" w:hanging="360"/>
+      </w:pPr>
+    </w:lvl>
+    <w:lvl w:ilvl="7" w:tplc="0C0A0019" w:tentative="1">
+      <w:start w:val="1"/>
+      <w:numFmt w:val="lowerLetter"/>
+      <w:lvlText w:val="%8."/>
+      <w:lvlJc w:val="left"/>
+      <w:pPr>
+        <w:ind w:left="5760" w:hanging="360"/>
+      </w:pPr>
+    </w:lvl>
+    <w:lvl w:ilvl="8" w:tplc="0C0A001B" w:tentative="1">
+      <w:start w:val="1"/>
+      <w:numFmt w:val="lowerRoman"/>
+      <w:lvlText w:val="%9."/>
+      <w:lvlJc w:val="right"/>
+      <w:pPr>
+        <w:ind w:left="6480" w:hanging="180"/>
+      </w:pPr>
+    </w:lvl>
+  </w:abstractNum>
   <w:num w:numId="1">
+    <w:abstractNumId w:val="3"/>
+  </w:num>
+  <w:num w:numId="2">
     <w:abstractNumId w:val="1"/>
   </w:num>
-  <w:num w:numId="2">
+  <w:num w:numId="3">
+    <w:abstractNumId w:val="6"/>
+  </w:num>
+  <w:num w:numId="4">
+    <w:abstractNumId w:val="4"/>
+  </w:num>
+  <w:num w:numId="5">
     <w:abstractNumId w:val="0"/>
+  </w:num>
+  <w:num w:numId="6">
+    <w:abstractNumId w:val="2"/>
+  </w:num>
+  <w:num w:numId="7">
+    <w:abstractNumId w:val="5"/>
   </w:num>
 </w:numbering>
 </file>
@@ -1867,7 +5014,6 @@
     <w:name w:val="Normal (Web)"/>
     <w:basedOn w:val="Normal"/>
     <w:uiPriority w:val="99"/>
-    <w:semiHidden/>
     <w:unhideWhenUsed/>
     <w:rsid w:val="00570E0A"/>
     <w:pPr>
@@ -1895,6 +5041,214 @@
       <w:b/>
       <w:bCs/>
     </w:rPr>
+  </w:style>
+  <w:style w:type="table" w:customStyle="1" w:styleId="Tablanormal31">
+    <w:name w:val="Tabla normal 31"/>
+    <w:basedOn w:val="Tablanormal"/>
+    <w:uiPriority w:val="43"/>
+    <w:rsid w:val="00E4281F"/>
+    <w:pPr>
+      <w:spacing w:after="0" w:line="240" w:lineRule="auto"/>
+    </w:pPr>
+    <w:tblPr>
+      <w:tblStyleRowBandSize w:val="1"/>
+      <w:tblStyleColBandSize w:val="1"/>
+      <w:tblInd w:w="0" w:type="dxa"/>
+      <w:tblCellMar>
+        <w:top w:w="0" w:type="dxa"/>
+        <w:left w:w="108" w:type="dxa"/>
+        <w:bottom w:w="0" w:type="dxa"/>
+        <w:right w:w="108" w:type="dxa"/>
+      </w:tblCellMar>
+    </w:tblPr>
+    <w:tblStylePr w:type="firstRow">
+      <w:rPr>
+        <w:b/>
+        <w:bCs/>
+        <w:caps/>
+      </w:rPr>
+      <w:tblPr/>
+      <w:tcPr>
+        <w:tcBorders>
+          <w:bottom w:val="single" w:sz="4" w:space="0" w:color="7F7F7F" w:themeColor="text1" w:themeTint="80"/>
+        </w:tcBorders>
+      </w:tcPr>
+    </w:tblStylePr>
+    <w:tblStylePr w:type="lastRow">
+      <w:rPr>
+        <w:b/>
+        <w:bCs/>
+        <w:caps/>
+      </w:rPr>
+      <w:tblPr/>
+      <w:tcPr>
+        <w:tcBorders>
+          <w:top w:val="nil"/>
+        </w:tcBorders>
+      </w:tcPr>
+    </w:tblStylePr>
+    <w:tblStylePr w:type="firstCol">
+      <w:rPr>
+        <w:b/>
+        <w:bCs/>
+        <w:caps/>
+      </w:rPr>
+      <w:tblPr/>
+      <w:tcPr>
+        <w:tcBorders>
+          <w:right w:val="single" w:sz="4" w:space="0" w:color="7F7F7F" w:themeColor="text1" w:themeTint="80"/>
+        </w:tcBorders>
+      </w:tcPr>
+    </w:tblStylePr>
+    <w:tblStylePr w:type="lastCol">
+      <w:rPr>
+        <w:b/>
+        <w:bCs/>
+        <w:caps/>
+      </w:rPr>
+      <w:tblPr/>
+      <w:tcPr>
+        <w:tcBorders>
+          <w:left w:val="nil"/>
+        </w:tcBorders>
+      </w:tcPr>
+    </w:tblStylePr>
+    <w:tblStylePr w:type="band1Vert">
+      <w:tblPr/>
+      <w:tcPr>
+        <w:shd w:val="clear" w:color="auto" w:fill="F2F2F2" w:themeFill="background1" w:themeFillShade="F2"/>
+      </w:tcPr>
+    </w:tblStylePr>
+    <w:tblStylePr w:type="band1Horz">
+      <w:tblPr/>
+      <w:tcPr>
+        <w:shd w:val="clear" w:color="auto" w:fill="F2F2F2" w:themeFill="background1" w:themeFillShade="F2"/>
+      </w:tcPr>
+    </w:tblStylePr>
+    <w:tblStylePr w:type="neCell">
+      <w:tblPr/>
+      <w:tcPr>
+        <w:tcBorders>
+          <w:left w:val="nil"/>
+        </w:tcBorders>
+      </w:tcPr>
+    </w:tblStylePr>
+    <w:tblStylePr w:type="nwCell">
+      <w:tblPr/>
+      <w:tcPr>
+        <w:tcBorders>
+          <w:right w:val="nil"/>
+        </w:tcBorders>
+      </w:tcPr>
+    </w:tblStylePr>
+  </w:style>
+  <w:style w:type="table" w:customStyle="1" w:styleId="Tabladecuadrcula1clara1">
+    <w:name w:val="Tabla de cuadrícula 1 clara1"/>
+    <w:basedOn w:val="Tablanormal"/>
+    <w:uiPriority w:val="46"/>
+    <w:rsid w:val="00E4281F"/>
+    <w:pPr>
+      <w:spacing w:after="0" w:line="240" w:lineRule="auto"/>
+    </w:pPr>
+    <w:tblPr>
+      <w:tblStyleRowBandSize w:val="1"/>
+      <w:tblStyleColBandSize w:val="1"/>
+      <w:tblInd w:w="0" w:type="dxa"/>
+      <w:tblBorders>
+        <w:top w:val="single" w:sz="4" w:space="0" w:color="999999" w:themeColor="text1" w:themeTint="66"/>
+        <w:left w:val="single" w:sz="4" w:space="0" w:color="999999" w:themeColor="text1" w:themeTint="66"/>
+        <w:bottom w:val="single" w:sz="4" w:space="0" w:color="999999" w:themeColor="text1" w:themeTint="66"/>
+        <w:right w:val="single" w:sz="4" w:space="0" w:color="999999" w:themeColor="text1" w:themeTint="66"/>
+        <w:insideH w:val="single" w:sz="4" w:space="0" w:color="999999" w:themeColor="text1" w:themeTint="66"/>
+        <w:insideV w:val="single" w:sz="4" w:space="0" w:color="999999" w:themeColor="text1" w:themeTint="66"/>
+      </w:tblBorders>
+      <w:tblCellMar>
+        <w:top w:w="0" w:type="dxa"/>
+        <w:left w:w="108" w:type="dxa"/>
+        <w:bottom w:w="0" w:type="dxa"/>
+        <w:right w:w="108" w:type="dxa"/>
+      </w:tblCellMar>
+    </w:tblPr>
+    <w:tblStylePr w:type="firstRow">
+      <w:rPr>
+        <w:b/>
+        <w:bCs/>
+      </w:rPr>
+      <w:tblPr/>
+      <w:tcPr>
+        <w:tcBorders>
+          <w:bottom w:val="single" w:sz="12" w:space="0" w:color="666666" w:themeColor="text1" w:themeTint="99"/>
+        </w:tcBorders>
+      </w:tcPr>
+    </w:tblStylePr>
+    <w:tblStylePr w:type="lastRow">
+      <w:rPr>
+        <w:b/>
+        <w:bCs/>
+      </w:rPr>
+      <w:tblPr/>
+      <w:tcPr>
+        <w:tcBorders>
+          <w:top w:val="double" w:sz="2" w:space="0" w:color="666666" w:themeColor="text1" w:themeTint="99"/>
+        </w:tcBorders>
+      </w:tcPr>
+    </w:tblStylePr>
+    <w:tblStylePr w:type="firstCol">
+      <w:rPr>
+        <w:b/>
+        <w:bCs/>
+      </w:rPr>
+    </w:tblStylePr>
+    <w:tblStylePr w:type="lastCol">
+      <w:rPr>
+        <w:b/>
+        <w:bCs/>
+      </w:rPr>
+    </w:tblStylePr>
+  </w:style>
+  <w:style w:type="paragraph" w:styleId="Encabezado">
+    <w:name w:val="header"/>
+    <w:basedOn w:val="Normal"/>
+    <w:link w:val="EncabezadoCar"/>
+    <w:uiPriority w:val="99"/>
+    <w:unhideWhenUsed/>
+    <w:rsid w:val="00595AFB"/>
+    <w:pPr>
+      <w:tabs>
+        <w:tab w:val="center" w:pos="4252"/>
+        <w:tab w:val="right" w:pos="8504"/>
+      </w:tabs>
+      <w:spacing w:after="0" w:line="240" w:lineRule="auto"/>
+    </w:pPr>
+  </w:style>
+  <w:style w:type="character" w:customStyle="1" w:styleId="EncabezadoCar">
+    <w:name w:val="Encabezado Car"/>
+    <w:basedOn w:val="Fuentedeprrafopredeter"/>
+    <w:link w:val="Encabezado"/>
+    <w:uiPriority w:val="99"/>
+    <w:rsid w:val="00595AFB"/>
+  </w:style>
+  <w:style w:type="paragraph" w:styleId="Piedepgina">
+    <w:name w:val="footer"/>
+    <w:basedOn w:val="Normal"/>
+    <w:link w:val="PiedepginaCar"/>
+    <w:uiPriority w:val="99"/>
+    <w:unhideWhenUsed/>
+    <w:rsid w:val="00595AFB"/>
+    <w:pPr>
+      <w:tabs>
+        <w:tab w:val="center" w:pos="4252"/>
+        <w:tab w:val="right" w:pos="8504"/>
+      </w:tabs>
+      <w:spacing w:after="0" w:line="240" w:lineRule="auto"/>
+    </w:pPr>
+  </w:style>
+  <w:style w:type="character" w:customStyle="1" w:styleId="PiedepginaCar">
+    <w:name w:val="Pie de página Car"/>
+    <w:basedOn w:val="Fuentedeprrafopredeter"/>
+    <w:link w:val="Piedepgina"/>
+    <w:uiPriority w:val="99"/>
+    <w:rsid w:val="00595AFB"/>
   </w:style>
 </w:styles>
 </file>

</xml_diff>